<commit_message>
updated for DApp Ether Sender
</commit_message>
<xml_diff>
--- a/tno/tnoproject/dapp.docx
+++ b/tno/tnoproject/dapp.docx
@@ -4,28 +4,280 @@
   <w:body>
     <w:p>
       <w:pPr>
-        <w:spacing w:after="0" w:line="240" w:lineRule="auto"/>
-      </w:pPr>
-      <w:r>
-        <w:t xml:space="preserve">Data Entry </w:t>
-      </w:r>
-      <w:proofErr w:type="spellStart"/>
-      <w:r>
+        <w:pStyle w:val="Heading1"/>
+      </w:pPr>
+      <w:r>
+        <w:t>Pre-requisites</w:t>
+      </w:r>
+    </w:p>
+    <w:p>
+      <w:pPr>
+        <w:spacing w:after="0" w:line="240" w:lineRule="auto"/>
+      </w:pPr>
+    </w:p>
+    <w:p>
+      <w:pPr>
+        <w:pStyle w:val="Heading2"/>
+      </w:pPr>
+      <w:r>
+        <w:t>Install Python</w:t>
+      </w:r>
+      <w:r>
+        <w:t>, Nodes.js</w:t>
+      </w:r>
+    </w:p>
+    <w:p>
+      <w:pPr>
+        <w:spacing w:after="0" w:line="240" w:lineRule="auto"/>
+      </w:pPr>
+    </w:p>
+    <w:p>
+      <w:pPr>
+        <w:spacing w:after="0" w:line="240" w:lineRule="auto"/>
+      </w:pPr>
+      <w:r>
+        <w:t>For now, install python 2.7 and pip. Include python and pip to you environment PATH</w:t>
+      </w:r>
+    </w:p>
+    <w:p>
+      <w:pPr>
+        <w:spacing w:after="0" w:line="240" w:lineRule="auto"/>
+      </w:pPr>
+      <w:r>
+        <w:t xml:space="preserve">(e.g. </w:t>
+      </w:r>
+      <w:r>
+        <w:t>;C:\dev\Python27;C:\dev\Python27\Scripts</w:t>
+      </w:r>
+      <w:r>
+        <w:t>)</w:t>
+      </w:r>
+    </w:p>
+    <w:p>
+      <w:pPr>
+        <w:spacing w:after="0" w:line="240" w:lineRule="auto"/>
+      </w:pPr>
+    </w:p>
+    <w:p>
+      <w:pPr>
+        <w:pStyle w:val="Heading2"/>
+      </w:pPr>
+      <w:r>
+        <w:t>Install Nodes.js and NPM</w:t>
+      </w:r>
+    </w:p>
+    <w:p>
+      <w:pPr>
+        <w:spacing w:after="0" w:line="240" w:lineRule="auto"/>
+      </w:pPr>
+    </w:p>
+    <w:p>
+      <w:pPr>
+        <w:spacing w:after="0" w:line="240" w:lineRule="auto"/>
+      </w:pPr>
+      <w:proofErr w:type="spellStart"/>
+      <w:r>
+        <w:t>npm</w:t>
+      </w:r>
+      <w:proofErr w:type="spellEnd"/>
+      <w:r>
+        <w:t xml:space="preserve"> install eth-</w:t>
+      </w:r>
+      <w:proofErr w:type="spellStart"/>
+      <w:r>
+        <w:t>ens</w:t>
+      </w:r>
+      <w:proofErr w:type="spellEnd"/>
+      <w:r>
+        <w:t>-</w:t>
+      </w:r>
+      <w:proofErr w:type="spellStart"/>
+      <w:r>
+        <w:t>namehash</w:t>
+      </w:r>
+      <w:proofErr w:type="spellEnd"/>
+      <w:r>
+        <w:t xml:space="preserve"> -g</w:t>
+      </w:r>
+    </w:p>
+    <w:p>
+      <w:pPr>
+        <w:spacing w:after="0" w:line="240" w:lineRule="auto"/>
+      </w:pPr>
+      <w:proofErr w:type="spellStart"/>
+      <w:r>
+        <w:t>npm</w:t>
+      </w:r>
+      <w:proofErr w:type="spellEnd"/>
+      <w:r>
+        <w:t xml:space="preserve"> install web3 -g or </w:t>
+      </w:r>
+      <w:proofErr w:type="spellStart"/>
+      <w:r>
+        <w:t>npm</w:t>
+      </w:r>
+      <w:proofErr w:type="spellEnd"/>
+      <w:r>
+        <w:t xml:space="preserve"> install web3 -S</w:t>
+      </w:r>
+    </w:p>
+    <w:p>
+      <w:pPr>
+        <w:spacing w:after="0" w:line="240" w:lineRule="auto"/>
+      </w:pPr>
+      <w:proofErr w:type="spellStart"/>
+      <w:r>
+        <w:t>npm</w:t>
+      </w:r>
+      <w:proofErr w:type="spellEnd"/>
+      <w:r>
+        <w:t xml:space="preserve"> install </w:t>
+      </w:r>
+      <w:proofErr w:type="spellStart"/>
+      <w:r>
+        <w:t>webpack</w:t>
+      </w:r>
+      <w:proofErr w:type="spellEnd"/>
+      <w:r>
+        <w:t xml:space="preserve"> -g</w:t>
+      </w:r>
+    </w:p>
+    <w:p>
+      <w:pPr>
+        <w:spacing w:after="0" w:line="240" w:lineRule="auto"/>
+      </w:pPr>
+    </w:p>
+    <w:p>
+      <w:pPr>
+        <w:pStyle w:val="Heading2"/>
+      </w:pPr>
+      <w:r>
+        <w:t xml:space="preserve">Unit Tests using Truffle and </w:t>
+      </w:r>
+      <w:proofErr w:type="spellStart"/>
+      <w:r>
+        <w:t>Testrpc</w:t>
+      </w:r>
+      <w:proofErr w:type="spellEnd"/>
+    </w:p>
+    <w:p>
+      <w:pPr>
+        <w:spacing w:after="0" w:line="240" w:lineRule="auto"/>
+      </w:pPr>
+    </w:p>
+    <w:p>
+      <w:pPr>
+        <w:spacing w:after="0" w:line="240" w:lineRule="auto"/>
+      </w:pPr>
+      <w:proofErr w:type="spellStart"/>
+      <w:r>
+        <w:t>testrpc</w:t>
+      </w:r>
+      <w:proofErr w:type="spellEnd"/>
+      <w:r>
+        <w:t xml:space="preserve"> -p 8700</w:t>
+      </w:r>
+    </w:p>
+    <w:p>
+      <w:pPr>
+        <w:spacing w:after="0" w:line="240" w:lineRule="auto"/>
+      </w:pPr>
+    </w:p>
+    <w:p>
+      <w:pPr>
+        <w:spacing w:after="0" w:line="240" w:lineRule="auto"/>
+      </w:pPr>
+      <w:r>
+        <w:t xml:space="preserve">Run “truffle” in Windows </w:t>
+      </w:r>
+      <w:proofErr w:type="spellStart"/>
+      <w:r>
+        <w:t>Powershell</w:t>
+      </w:r>
+      <w:proofErr w:type="spellEnd"/>
+    </w:p>
+    <w:p>
+      <w:pPr>
+        <w:spacing w:after="0" w:line="240" w:lineRule="auto"/>
+      </w:pPr>
+      <w:r>
+        <w:t>Run “truffle migrate” to build and deploy your smart contracts</w:t>
+      </w:r>
+    </w:p>
+    <w:p>
+      <w:pPr>
+        <w:spacing w:after="0" w:line="240" w:lineRule="auto"/>
+      </w:pPr>
+      <w:r>
+        <w:t>Run “truffle test” to execute your unit tests</w:t>
+      </w:r>
+    </w:p>
+    <w:p>
+      <w:pPr>
+        <w:spacing w:after="0" w:line="240" w:lineRule="auto"/>
+      </w:pPr>
+    </w:p>
+    <w:p>
+      <w:pPr>
+        <w:pStyle w:val="Heading1"/>
+        <w:rPr>
+          <w:lang w:val="nl-NL"/>
+        </w:rPr>
+      </w:pPr>
+      <w:proofErr w:type="spellStart"/>
+      <w:r>
+        <w:rPr>
+          <w:lang w:val="nl-NL"/>
+        </w:rPr>
         <w:t>DApp</w:t>
       </w:r>
       <w:proofErr w:type="spellEnd"/>
-    </w:p>
-    <w:p>
-      <w:pPr>
-        <w:spacing w:after="0" w:line="240" w:lineRule="auto"/>
-      </w:pPr>
-      <w:r>
+      <w:r>
+        <w:rPr>
+          <w:lang w:val="nl-NL"/>
+        </w:rPr>
+        <w:t xml:space="preserve"> – Web U</w:t>
+      </w:r>
+      <w:r>
+        <w:rPr>
+          <w:lang w:val="nl-NL"/>
+        </w:rPr>
+        <w:t>I</w:t>
+      </w:r>
+    </w:p>
+    <w:p>
+      <w:pPr>
+        <w:spacing w:after="0" w:line="240" w:lineRule="auto"/>
+        <w:rPr>
+          <w:lang w:val="nl-NL"/>
+        </w:rPr>
+      </w:pPr>
+    </w:p>
+    <w:p>
+      <w:pPr>
+        <w:pStyle w:val="Heading2"/>
+        <w:rPr>
+          <w:lang w:val="nl-NL"/>
+        </w:rPr>
+      </w:pPr>
+      <w:r>
+        <w:rPr>
+          <w:lang w:val="nl-NL"/>
+        </w:rPr>
         <w:t>Project Root directory</w:t>
       </w:r>
     </w:p>
     <w:p>
       <w:pPr>
         <w:spacing w:after="0" w:line="240" w:lineRule="auto"/>
+        <w:rPr>
+          <w:lang w:val="nl-NL"/>
+        </w:rPr>
+      </w:pPr>
+    </w:p>
+    <w:p>
+      <w:pPr>
+        <w:spacing w:after="0" w:line="240" w:lineRule="auto"/>
       </w:pPr>
       <w:r>
         <w:t>&lt;DIR&gt;          ..</w:t>
@@ -151,15 +403,76 @@
     </w:p>
     <w:p>
       <w:pPr>
-        <w:spacing w:after="0" w:line="240" w:lineRule="auto"/>
-      </w:pPr>
-    </w:p>
-    <w:p>
-      <w:pPr>
-        <w:spacing w:after="0" w:line="240" w:lineRule="auto"/>
-      </w:pPr>
-      <w:r>
-        <w:t xml:space="preserve">Unit Tests using Truffle and </w:t>
+        <w:pStyle w:val="Heading2"/>
+      </w:pPr>
+      <w:r>
+        <w:t xml:space="preserve">Install and Run your </w:t>
+      </w:r>
+      <w:proofErr w:type="spellStart"/>
+      <w:r>
+        <w:t>DApp</w:t>
+      </w:r>
+      <w:proofErr w:type="spellEnd"/>
+    </w:p>
+    <w:p>
+      <w:pPr>
+        <w:spacing w:after="0" w:line="240" w:lineRule="auto"/>
+      </w:pPr>
+    </w:p>
+    <w:p>
+      <w:pPr>
+        <w:spacing w:after="0" w:line="240" w:lineRule="auto"/>
+      </w:pPr>
+      <w:r>
+        <w:t>From project Root directory:</w:t>
+      </w:r>
+    </w:p>
+    <w:p>
+      <w:pPr>
+        <w:spacing w:after="0" w:line="240" w:lineRule="auto"/>
+      </w:pPr>
+      <w:proofErr w:type="spellStart"/>
+      <w:r>
+        <w:t>npm</w:t>
+      </w:r>
+      <w:proofErr w:type="spellEnd"/>
+      <w:r>
+        <w:t xml:space="preserve"> install</w:t>
+      </w:r>
+    </w:p>
+    <w:p>
+      <w:pPr>
+        <w:spacing w:after="0" w:line="240" w:lineRule="auto"/>
+      </w:pPr>
+      <w:proofErr w:type="spellStart"/>
+      <w:r>
+        <w:t>npm</w:t>
+      </w:r>
+      <w:proofErr w:type="spellEnd"/>
+      <w:r>
+        <w:t xml:space="preserve"> run dev</w:t>
+      </w:r>
+    </w:p>
+    <w:p>
+      <w:pPr>
+        <w:spacing w:after="0" w:line="240" w:lineRule="auto"/>
+      </w:pPr>
+    </w:p>
+    <w:p>
+      <w:pPr>
+        <w:spacing w:after="0" w:line="240" w:lineRule="auto"/>
+      </w:pPr>
+    </w:p>
+    <w:p>
+      <w:pPr>
+        <w:pStyle w:val="Heading2"/>
+      </w:pPr>
+      <w:r>
+        <w:lastRenderedPageBreak/>
+        <w:t>U</w:t>
+      </w:r>
+      <w:r>
+        <w:t xml:space="preserve">sing </w:t>
       </w:r>
       <w:proofErr w:type="spellStart"/>
       <w:r>
@@ -171,255 +484,19 @@
       <w:pPr>
         <w:spacing w:after="0" w:line="240" w:lineRule="auto"/>
       </w:pPr>
-      <w:proofErr w:type="spellStart"/>
-      <w:r>
-        <w:t>testrpc</w:t>
-      </w:r>
-      <w:proofErr w:type="spellEnd"/>
-      <w:r>
-        <w:t xml:space="preserve"> -p 8700</w:t>
-      </w:r>
-    </w:p>
-    <w:p>
-      <w:pPr>
-        <w:spacing w:after="0" w:line="240" w:lineRule="auto"/>
-      </w:pPr>
-    </w:p>
-    <w:p>
-      <w:pPr>
-        <w:spacing w:after="0" w:line="240" w:lineRule="auto"/>
-      </w:pPr>
-      <w:r>
-        <w:t xml:space="preserve">Run truffle in Windows </w:t>
-      </w:r>
-      <w:proofErr w:type="spellStart"/>
-      <w:r>
-        <w:t>Powershell</w:t>
-      </w:r>
-      <w:proofErr w:type="spellEnd"/>
-    </w:p>
-    <w:p>
-      <w:pPr>
-        <w:spacing w:after="0" w:line="240" w:lineRule="auto"/>
-      </w:pPr>
-      <w:r>
-        <w:t>truffle migrate</w:t>
-      </w:r>
-    </w:p>
-    <w:p>
-      <w:pPr>
-        <w:spacing w:after="0" w:line="240" w:lineRule="auto"/>
-      </w:pPr>
-      <w:r>
-        <w:t>truffle test</w:t>
-      </w:r>
-    </w:p>
-    <w:p>
-      <w:pPr>
-        <w:spacing w:after="0" w:line="240" w:lineRule="auto"/>
-      </w:pPr>
-    </w:p>
-    <w:p>
-      <w:pPr>
-        <w:spacing w:after="0" w:line="240" w:lineRule="auto"/>
-      </w:pPr>
-      <w:r>
-        <w:t>Install Python</w:t>
-      </w:r>
-    </w:p>
-    <w:p>
-      <w:pPr>
-        <w:spacing w:after="0" w:line="240" w:lineRule="auto"/>
-      </w:pPr>
-      <w:r>
-        <w:t>For now, install python 2.7 and pip. Include python and pip to you environment PATH</w:t>
-      </w:r>
-    </w:p>
-    <w:p>
-      <w:pPr>
-        <w:spacing w:after="0" w:line="240" w:lineRule="auto"/>
-      </w:pPr>
-      <w:r>
-        <w:t xml:space="preserve">(e.g. </w:t>
-      </w:r>
-      <w:r>
-        <w:t>;C:\dev\Python27;C:\dev\Python27\Scripts</w:t>
-      </w:r>
-      <w:r>
-        <w:t>)</w:t>
-      </w:r>
-    </w:p>
-    <w:p>
-      <w:pPr>
-        <w:spacing w:after="0" w:line="240" w:lineRule="auto"/>
-      </w:pPr>
-    </w:p>
-    <w:p>
-      <w:pPr>
-        <w:spacing w:after="0" w:line="240" w:lineRule="auto"/>
-      </w:pPr>
-      <w:r>
-        <w:t>Install Nodes.js and NPM</w:t>
-      </w:r>
-    </w:p>
-    <w:p>
-      <w:pPr>
-        <w:spacing w:after="0" w:line="240" w:lineRule="auto"/>
-      </w:pPr>
-      <w:proofErr w:type="spellStart"/>
-      <w:r>
-        <w:t>npm</w:t>
-      </w:r>
-      <w:proofErr w:type="spellEnd"/>
-      <w:r>
-        <w:t xml:space="preserve"> install eth-</w:t>
-      </w:r>
-      <w:proofErr w:type="spellStart"/>
-      <w:r>
-        <w:t>ens</w:t>
-      </w:r>
-      <w:proofErr w:type="spellEnd"/>
-      <w:r>
-        <w:t>-</w:t>
-      </w:r>
-      <w:proofErr w:type="spellStart"/>
-      <w:r>
-        <w:t>namehash</w:t>
-      </w:r>
-      <w:proofErr w:type="spellEnd"/>
-      <w:r>
-        <w:t xml:space="preserve"> -g</w:t>
-      </w:r>
-    </w:p>
-    <w:p>
-      <w:pPr>
-        <w:spacing w:after="0" w:line="240" w:lineRule="auto"/>
-      </w:pPr>
-      <w:proofErr w:type="spellStart"/>
-      <w:r>
-        <w:t>npm</w:t>
-      </w:r>
-      <w:proofErr w:type="spellEnd"/>
-      <w:r>
-        <w:t xml:space="preserve"> install web3 -g or </w:t>
-      </w:r>
-      <w:proofErr w:type="spellStart"/>
-      <w:r>
-        <w:t>npm</w:t>
-      </w:r>
-      <w:proofErr w:type="spellEnd"/>
-      <w:r>
-        <w:t xml:space="preserve"> install web3 -S</w:t>
-      </w:r>
-    </w:p>
-    <w:p>
-      <w:pPr>
-        <w:spacing w:after="0" w:line="240" w:lineRule="auto"/>
-      </w:pPr>
-      <w:proofErr w:type="spellStart"/>
-      <w:r>
-        <w:t>npm</w:t>
-      </w:r>
-      <w:proofErr w:type="spellEnd"/>
-      <w:r>
-        <w:t xml:space="preserve"> install </w:t>
-      </w:r>
-      <w:proofErr w:type="spellStart"/>
-      <w:r>
-        <w:t>webpack</w:t>
-      </w:r>
-      <w:proofErr w:type="spellEnd"/>
-      <w:r>
-        <w:t xml:space="preserve"> -g</w:t>
-      </w:r>
-    </w:p>
-    <w:p>
-      <w:pPr>
-        <w:spacing w:after="0" w:line="240" w:lineRule="auto"/>
-      </w:pPr>
-    </w:p>
-    <w:p>
-      <w:pPr>
-        <w:spacing w:after="0" w:line="240" w:lineRule="auto"/>
-      </w:pPr>
-      <w:r>
-        <w:t xml:space="preserve">Install and Run your </w:t>
-      </w:r>
-      <w:proofErr w:type="spellStart"/>
-      <w:r>
-        <w:t>DApp</w:t>
-      </w:r>
-      <w:proofErr w:type="spellEnd"/>
-    </w:p>
-    <w:p>
-      <w:pPr>
-        <w:spacing w:after="0" w:line="240" w:lineRule="auto"/>
-      </w:pPr>
-      <w:r>
-        <w:t>From project Root directory:</w:t>
-      </w:r>
-    </w:p>
-    <w:p>
-      <w:pPr>
-        <w:spacing w:after="0" w:line="240" w:lineRule="auto"/>
-      </w:pPr>
-      <w:proofErr w:type="spellStart"/>
-      <w:r>
-        <w:t>npm</w:t>
-      </w:r>
-      <w:proofErr w:type="spellEnd"/>
-      <w:r>
-        <w:t xml:space="preserve"> install</w:t>
-      </w:r>
-    </w:p>
-    <w:p>
-      <w:pPr>
-        <w:spacing w:after="0" w:line="240" w:lineRule="auto"/>
-      </w:pPr>
-      <w:proofErr w:type="spellStart"/>
-      <w:r>
-        <w:t>npm</w:t>
-      </w:r>
-      <w:proofErr w:type="spellEnd"/>
-      <w:r>
-        <w:t xml:space="preserve"> run dev</w:t>
-      </w:r>
-    </w:p>
-    <w:p>
-      <w:pPr>
-        <w:spacing w:after="0" w:line="240" w:lineRule="auto"/>
-      </w:pPr>
-    </w:p>
-    <w:p>
-      <w:pPr>
-        <w:spacing w:after="0" w:line="240" w:lineRule="auto"/>
-      </w:pPr>
-      <w:r>
-        <w:t xml:space="preserve">Transactions using </w:t>
+    </w:p>
+    <w:p>
+      <w:pPr>
+        <w:spacing w:after="0" w:line="240" w:lineRule="auto"/>
+      </w:pPr>
+      <w:r>
+        <w:t xml:space="preserve">Get the list of available accounts from </w:t>
       </w:r>
       <w:proofErr w:type="spellStart"/>
       <w:r>
         <w:t>Testrpc</w:t>
       </w:r>
       <w:proofErr w:type="spellEnd"/>
-    </w:p>
-    <w:p>
-      <w:pPr>
-        <w:spacing w:after="0" w:line="240" w:lineRule="auto"/>
-      </w:pPr>
-    </w:p>
-    <w:p>
-      <w:pPr>
-        <w:spacing w:after="0" w:line="240" w:lineRule="auto"/>
-      </w:pPr>
-      <w:r>
-        <w:t xml:space="preserve">Get the list of available accounts from </w:t>
-      </w:r>
-      <w:proofErr w:type="spellStart"/>
-      <w:r>
-        <w:t>Testrpc</w:t>
-      </w:r>
-      <w:proofErr w:type="spellEnd"/>
       <w:r>
         <w:t>:</w:t>
       </w:r>
@@ -509,7 +586,6 @@
         <w:spacing w:after="0" w:line="240" w:lineRule="auto"/>
       </w:pPr>
       <w:r>
-        <w:lastRenderedPageBreak/>
         <w:t>(8) 0xdebb60de22f6f2ceaba9addca27ba19d85d8abcc</w:t>
       </w:r>
     </w:p>
@@ -1314,6 +1390,37 @@
       </w:pPr>
     </w:p>
     <w:p>
+      <w:r>
+        <w:br w:type="page"/>
+      </w:r>
+    </w:p>
+    <w:p>
+      <w:pPr>
+        <w:spacing w:after="0" w:line="240" w:lineRule="auto"/>
+      </w:pPr>
+    </w:p>
+    <w:p>
+      <w:pPr>
+        <w:pStyle w:val="Heading2"/>
+      </w:pPr>
+      <w:r>
+        <w:t>Running</w:t>
+      </w:r>
+      <w:r>
+        <w:t xml:space="preserve"> </w:t>
+      </w:r>
+      <w:proofErr w:type="spellStart"/>
+      <w:r>
+        <w:t>DApp</w:t>
+      </w:r>
+      <w:proofErr w:type="spellEnd"/>
+    </w:p>
+    <w:p>
+      <w:pPr>
+        <w:spacing w:after="0" w:line="240" w:lineRule="auto"/>
+      </w:pPr>
+    </w:p>
+    <w:p>
       <w:pPr>
         <w:spacing w:after="0" w:line="240" w:lineRule="auto"/>
       </w:pPr>
@@ -1326,20 +1433,10 @@
       </w:r>
       <w:proofErr w:type="spellEnd"/>
       <w:r>
-        <w:t>:</w:t>
-      </w:r>
-    </w:p>
-    <w:p>
-      <w:pPr>
-        <w:spacing w:after="0" w:line="240" w:lineRule="auto"/>
-      </w:pPr>
-      <w:proofErr w:type="spellStart"/>
-      <w:r>
-        <w:t>DApp</w:t>
-      </w:r>
-      <w:proofErr w:type="spellEnd"/>
-      <w:r>
-        <w:t xml:space="preserve">        </w:t>
+        <w:t>, open</w:t>
+      </w:r>
+      <w:r>
+        <w:t xml:space="preserve"> </w:t>
       </w:r>
       <w:hyperlink r:id="rId4" w:history="1">
         <w:r>
@@ -1412,30 +1509,65 @@
       </w:pPr>
     </w:p>
     <w:p>
+      <w:pPr>
+        <w:pStyle w:val="Heading2"/>
+      </w:pPr>
+      <w:r>
+        <w:t>dapp.js</w:t>
+      </w:r>
+    </w:p>
+    <w:p>
+      <w:r>
+        <w:t xml:space="preserve">Refer to </w:t>
+      </w:r>
+      <w:proofErr w:type="spellStart"/>
+      <w:r>
+        <w:t>src</w:t>
+      </w:r>
+      <w:proofErr w:type="spellEnd"/>
+      <w:r>
+        <w:t>/</w:t>
+      </w:r>
+      <w:proofErr w:type="spellStart"/>
+      <w:r>
+        <w:t>dapps</w:t>
+      </w:r>
+      <w:proofErr w:type="spellEnd"/>
+      <w:r>
+        <w:t xml:space="preserve"> for the Web3 APIs and/or Smart Contract functions used.</w:t>
+      </w:r>
       <w:r>
         <w:br w:type="page"/>
       </w:r>
     </w:p>
     <w:p>
       <w:pPr>
-        <w:spacing w:after="0" w:line="240" w:lineRule="auto"/>
-      </w:pPr>
+        <w:pStyle w:val="Heading1"/>
+      </w:pPr>
+      <w:proofErr w:type="spellStart"/>
       <w:r>
         <w:lastRenderedPageBreak/>
-        <w:t xml:space="preserve">Event Monitoring </w:t>
-      </w:r>
-      <w:proofErr w:type="spellStart"/>
-      <w:r>
         <w:t>DApp</w:t>
       </w:r>
       <w:proofErr w:type="spellEnd"/>
-    </w:p>
-    <w:p>
-      <w:pPr>
-        <w:spacing w:after="0" w:line="240" w:lineRule="auto"/>
-      </w:pPr>
-      <w:r>
-        <w:t>Project Root directory</w:t>
+      <w:r>
+        <w:t xml:space="preserve"> - </w:t>
+      </w:r>
+      <w:r>
+        <w:t>Event Monitoring</w:t>
+      </w:r>
+    </w:p>
+    <w:p>
+      <w:pPr>
+        <w:spacing w:after="0" w:line="240" w:lineRule="auto"/>
+      </w:pPr>
+    </w:p>
+    <w:p>
+      <w:pPr>
+        <w:pStyle w:val="Heading2"/>
+      </w:pPr>
+      <w:r>
+        <w:t>Project directory</w:t>
       </w:r>
     </w:p>
     <w:p>
@@ -2104,18 +2236,10 @@
     </w:p>
     <w:p>
       <w:pPr>
-        <w:spacing w:after="0" w:line="240" w:lineRule="auto"/>
-      </w:pPr>
-      <w:r>
-        <w:t xml:space="preserve">Deploy Event Monitoring </w:t>
-      </w:r>
-      <w:proofErr w:type="spellStart"/>
-      <w:r>
-        <w:t>DApp</w:t>
-      </w:r>
-      <w:proofErr w:type="spellEnd"/>
-      <w:r>
-        <w:t xml:space="preserve"> to specific Host and Port</w:t>
+        <w:pStyle w:val="Heading2"/>
+      </w:pPr>
+      <w:r>
+        <w:t>Deploy to specific Host and Port</w:t>
       </w:r>
     </w:p>
     <w:p>
@@ -2382,17 +2506,35 @@
       </w:r>
     </w:p>
     <w:p>
-      <w:pPr>
-        <w:spacing w:after="0" w:line="240" w:lineRule="auto"/>
-      </w:pPr>
-    </w:p>
-    <w:p>
-      <w:pPr>
-        <w:spacing w:after="0" w:line="240" w:lineRule="auto"/>
-      </w:pPr>
-      <w:r>
-        <w:t>Running and Monitoring Event</w:t>
-      </w:r>
+      <w:r>
+        <w:br w:type="page"/>
+      </w:r>
+    </w:p>
+    <w:p>
+      <w:pPr>
+        <w:spacing w:after="0" w:line="240" w:lineRule="auto"/>
+      </w:pPr>
+    </w:p>
+    <w:p>
+      <w:pPr>
+        <w:pStyle w:val="Heading2"/>
+      </w:pPr>
+      <w:r>
+        <w:t>Running</w:t>
+      </w:r>
+      <w:r>
+        <w:t xml:space="preserve"> </w:t>
+      </w:r>
+      <w:proofErr w:type="spellStart"/>
+      <w:r>
+        <w:t>DApp</w:t>
+      </w:r>
+      <w:proofErr w:type="spellEnd"/>
+    </w:p>
+    <w:p>
+      <w:pPr>
+        <w:spacing w:after="0" w:line="240" w:lineRule="auto"/>
+      </w:pPr>
     </w:p>
     <w:p>
       <w:pPr>
@@ -2470,7 +2612,6 @@
           <w:noProof/>
           <w:lang w:eastAsia="en-SG"/>
         </w:rPr>
-        <w:lastRenderedPageBreak/>
         <w:drawing>
           <wp:inline distT="0" distB="0" distL="0" distR="0" wp14:anchorId="24A97A65" wp14:editId="345A6F18">
             <wp:extent cx="4133850" cy="3534336"/>
@@ -2522,13 +2663,11 @@
       <w:pPr>
         <w:spacing w:after="0" w:line="240" w:lineRule="auto"/>
       </w:pPr>
-      <w:proofErr w:type="spellStart"/>
-      <w:r>
-        <w:t>DApp</w:t>
-      </w:r>
-      <w:proofErr w:type="spellEnd"/>
-      <w:r>
-        <w:t xml:space="preserve"> Events </w:t>
+      <w:r>
+        <w:t>Open from web browser</w:t>
+      </w:r>
+      <w:r>
+        <w:t xml:space="preserve"> </w:t>
       </w:r>
       <w:hyperlink r:id="rId8" w:history="1">
         <w:r>
@@ -2597,10 +2736,53 @@
     </w:p>
     <w:p>
       <w:pPr>
-        <w:spacing w:after="0" w:line="240" w:lineRule="auto"/>
-      </w:pPr>
-      <w:r>
-        <w:t xml:space="preserve">Attaching to </w:t>
+        <w:pStyle w:val="Heading2"/>
+      </w:pPr>
+      <w:r>
+        <w:t>dapp.js</w:t>
+      </w:r>
+    </w:p>
+    <w:p>
+      <w:pPr>
+        <w:spacing w:after="0" w:line="240" w:lineRule="auto"/>
+      </w:pPr>
+      <w:r>
+        <w:t xml:space="preserve">Refer to </w:t>
+      </w:r>
+      <w:proofErr w:type="spellStart"/>
+      <w:r>
+        <w:t>src</w:t>
+      </w:r>
+      <w:proofErr w:type="spellEnd"/>
+      <w:r>
+        <w:t>/</w:t>
+      </w:r>
+      <w:proofErr w:type="spellStart"/>
+      <w:r>
+        <w:t>dapps</w:t>
+      </w:r>
+      <w:proofErr w:type="spellEnd"/>
+      <w:r>
+        <w:t xml:space="preserve"> for the Web3 APIs and/or Smart Contract functions used.</w:t>
+      </w:r>
+    </w:p>
+    <w:p>
+      <w:pPr>
+        <w:spacing w:after="0" w:line="240" w:lineRule="auto"/>
+      </w:pPr>
+    </w:p>
+    <w:p>
+      <w:pPr>
+        <w:pStyle w:val="Heading1"/>
+      </w:pPr>
+      <w:r>
+        <w:t>Attaching</w:t>
+      </w:r>
+      <w:r>
+        <w:t xml:space="preserve"> consoles</w:t>
+      </w:r>
+      <w:r>
+        <w:t xml:space="preserve"> to </w:t>
       </w:r>
       <w:proofErr w:type="spellStart"/>
       <w:r>
@@ -2612,6 +2794,11 @@
       <w:pPr>
         <w:spacing w:after="0" w:line="240" w:lineRule="auto"/>
       </w:pPr>
+    </w:p>
+    <w:p>
+      <w:pPr>
+        <w:pStyle w:val="Heading2"/>
+      </w:pPr>
       <w:r>
         <w:t>Truffle Console</w:t>
       </w:r>
@@ -2629,7 +2816,22 @@
       </w:r>
       <w:proofErr w:type="spellEnd"/>
       <w:r>
-        <w:t xml:space="preserve"> using “truffle console” command</w:t>
+        <w:t xml:space="preserve"> </w:t>
+      </w:r>
+      <w:r>
+        <w:t>by running</w:t>
+      </w:r>
+      <w:r>
+        <w:t xml:space="preserve"> “</w:t>
+      </w:r>
+      <w:r>
+        <w:rPr>
+          <w:b/>
+        </w:rPr>
+        <w:t>truffle console</w:t>
+      </w:r>
+      <w:r>
+        <w:t>” command</w:t>
       </w:r>
       <w:r>
         <w:t xml:space="preserve"> from Windows </w:t>
@@ -2663,7 +2865,7 @@
     </w:p>
     <w:p>
       <w:pPr>
-        <w:spacing w:after="0" w:line="240" w:lineRule="auto"/>
+        <w:pStyle w:val="Heading2"/>
       </w:pPr>
       <w:proofErr w:type="spellStart"/>
       <w:r>
@@ -2676,14 +2878,26 @@
         <w:spacing w:after="0" w:line="240" w:lineRule="auto"/>
       </w:pPr>
       <w:r>
-        <w:t xml:space="preserve">C:\dev\ethereum\tno\tnoproject&gt;geth attach </w:t>
-      </w:r>
-      <w:proofErr w:type="spellStart"/>
-      <w:r>
+        <w:t>C:\dev\ethereum\tno\tnoproject&gt;</w:t>
+      </w:r>
+      <w:r>
+        <w:rPr>
+          <w:b/>
+        </w:rPr>
+        <w:t xml:space="preserve">geth attach </w:t>
+      </w:r>
+      <w:proofErr w:type="spellStart"/>
+      <w:r>
+        <w:rPr>
+          <w:b/>
+        </w:rPr>
         <w:t>rpc:http</w:t>
       </w:r>
       <w:proofErr w:type="spellEnd"/>
       <w:r>
+        <w:rPr>
+          <w:b/>
+        </w:rPr>
         <w:t>://localhost:8700</w:t>
       </w:r>
     </w:p>
@@ -2789,209 +3003,2263 @@
         <w:spacing w:after="0" w:line="240" w:lineRule="auto"/>
       </w:pPr>
       <w:r>
-        <w:t xml:space="preserve">["0x9c1c6c57683315b87007d281d2144582736953d1", "0xa69f050534a1ff62364af06cc46d55b1f5afe332", </w:t>
-      </w:r>
-      <w:r>
+        <w:t>["0x9c1c6c57683315b87007d281d2144582736953d1", "0xa69f050534a1ff62364af06cc46d55b1f5afe332", "0x87ca2de31cd3299c7b46aa79e17754e9386dba57", "0xdc478759c7ea5ffff7e33d713333742302579f60", "0xb23d68b9faf400b693b6e1144c952e9a162515b0", "0x0932947af62ce735e9460d15c91befc95de0a95d", "0xe83aa46f30e0c67cf1ad15528df17bda9ee169c6", "0x64ddc3a5b79001ee0beb3fd906533b6c3fd3ffeb", "0x912e018c375becbf76ea8871943365ccf615d692", "0x32636d0eab0ac2f587968d07194865f848361a3c"]</w:t>
+      </w:r>
+    </w:p>
+    <w:p>
+      <w:pPr>
+        <w:spacing w:after="0" w:line="240" w:lineRule="auto"/>
+      </w:pPr>
+      <w:r>
+        <w:t xml:space="preserve">&gt; </w:t>
+      </w:r>
+      <w:proofErr w:type="spellStart"/>
+      <w:r>
+        <w:t>eth.blockNumber</w:t>
+      </w:r>
+      <w:proofErr w:type="spellEnd"/>
+    </w:p>
+    <w:p>
+      <w:pPr>
+        <w:spacing w:after="0" w:line="240" w:lineRule="auto"/>
+      </w:pPr>
+      <w:r>
+        <w:t>9</w:t>
+      </w:r>
+    </w:p>
+    <w:p>
+      <w:pPr>
+        <w:spacing w:after="0" w:line="240" w:lineRule="auto"/>
+      </w:pPr>
+      <w:r>
+        <w:t>&gt;</w:t>
+      </w:r>
+    </w:p>
+    <w:p>
+      <w:pPr>
+        <w:spacing w:after="0" w:line="240" w:lineRule="auto"/>
+      </w:pPr>
+    </w:p>
+    <w:p>
+      <w:pPr>
+        <w:pStyle w:val="Heading3"/>
+      </w:pPr>
+      <w:r>
+        <w:t xml:space="preserve">Loading JS from </w:t>
+      </w:r>
+      <w:proofErr w:type="spellStart"/>
+      <w:r>
+        <w:t>Geth</w:t>
+      </w:r>
+      <w:proofErr w:type="spellEnd"/>
+      <w:r>
+        <w:t xml:space="preserve"> console</w:t>
+      </w:r>
+    </w:p>
+    <w:p>
+      <w:pPr>
+        <w:spacing w:after="0" w:line="240" w:lineRule="auto"/>
+      </w:pPr>
+      <w:r>
+        <w:t xml:space="preserve">&gt; </w:t>
+      </w:r>
+      <w:proofErr w:type="spellStart"/>
+      <w:r>
+        <w:t>loadScript</w:t>
+      </w:r>
+      <w:proofErr w:type="spellEnd"/>
+      <w:r>
+        <w:t>("/</w:t>
+      </w:r>
+      <w:proofErr w:type="spellStart"/>
+      <w:r>
+        <w:t>src</w:t>
+      </w:r>
+      <w:proofErr w:type="spellEnd"/>
+      <w:r>
+        <w:t>/helloWeb3.js")</w:t>
+      </w:r>
+    </w:p>
+    <w:p>
+      <w:pPr>
+        <w:spacing w:after="0" w:line="240" w:lineRule="auto"/>
+      </w:pPr>
+      <w:r>
+        <w:t>hallo Web3</w:t>
+      </w:r>
+    </w:p>
+    <w:p>
+      <w:pPr>
+        <w:spacing w:after="0" w:line="240" w:lineRule="auto"/>
+      </w:pPr>
+      <w:r>
+        <w:t>99032922700000000000</w:t>
+      </w:r>
+    </w:p>
+    <w:p>
+      <w:pPr>
+        <w:spacing w:after="0" w:line="240" w:lineRule="auto"/>
+      </w:pPr>
+      <w:r>
+        <w:t>99032922700000000000</w:t>
+      </w:r>
+    </w:p>
+    <w:p>
+      <w:pPr>
+        <w:spacing w:after="0" w:line="240" w:lineRule="auto"/>
+      </w:pPr>
+      <w:r>
+        <w:t>100000000000000000000</w:t>
+      </w:r>
+    </w:p>
+    <w:p>
+      <w:pPr>
+        <w:spacing w:after="0" w:line="240" w:lineRule="auto"/>
+      </w:pPr>
+      <w:r>
+        <w:t>100000000000000000000</w:t>
+      </w:r>
+    </w:p>
+    <w:p>
+      <w:pPr>
+        <w:spacing w:after="0" w:line="240" w:lineRule="auto"/>
+      </w:pPr>
+      <w:r>
+        <w:t>100000000000000000000</w:t>
+      </w:r>
+    </w:p>
+    <w:p>
+      <w:pPr>
+        <w:spacing w:after="0" w:line="240" w:lineRule="auto"/>
+      </w:pPr>
+      <w:r>
+        <w:t>100000000000000000000</w:t>
+      </w:r>
+    </w:p>
+    <w:p>
+      <w:pPr>
+        <w:spacing w:after="0" w:line="240" w:lineRule="auto"/>
+      </w:pPr>
+      <w:r>
+        <w:t>100000000000000000000</w:t>
+      </w:r>
+    </w:p>
+    <w:p>
+      <w:pPr>
+        <w:spacing w:after="0" w:line="240" w:lineRule="auto"/>
+      </w:pPr>
+      <w:r>
+        <w:t>100000000000000000000</w:t>
+      </w:r>
+    </w:p>
+    <w:p>
+      <w:pPr>
+        <w:spacing w:after="0" w:line="240" w:lineRule="auto"/>
+      </w:pPr>
+      <w:r>
+        <w:t>100000000000000000000</w:t>
+      </w:r>
+    </w:p>
+    <w:p>
+      <w:pPr>
+        <w:spacing w:after="0" w:line="240" w:lineRule="auto"/>
+      </w:pPr>
+      <w:r>
+        <w:t>100000000000000000000</w:t>
+      </w:r>
+    </w:p>
+    <w:p>
+      <w:pPr>
+        <w:spacing w:after="0" w:line="240" w:lineRule="auto"/>
+      </w:pPr>
+      <w:r>
+        <w:t>100000000000000000000</w:t>
+      </w:r>
+    </w:p>
+    <w:p>
+      <w:pPr>
+        <w:spacing w:after="0" w:line="240" w:lineRule="auto"/>
+      </w:pPr>
+      <w:r>
+        <w:t>true</w:t>
+      </w:r>
+    </w:p>
+    <w:p>
+      <w:pPr>
+        <w:spacing w:after="0" w:line="240" w:lineRule="auto"/>
+      </w:pPr>
+      <w:r>
+        <w:t>&gt;</w:t>
+      </w:r>
+    </w:p>
+    <w:p>
+      <w:pPr>
+        <w:spacing w:after="0" w:line="240" w:lineRule="auto"/>
+      </w:pPr>
+    </w:p>
+    <w:p>
+      <w:pPr>
+        <w:pStyle w:val="Heading2"/>
+      </w:pPr>
+      <w:r>
+        <w:t>Node.js</w:t>
+      </w:r>
+    </w:p>
+    <w:p>
+      <w:pPr>
+        <w:spacing w:after="0" w:line="240" w:lineRule="auto"/>
+      </w:pPr>
+      <w:r>
+        <w:t xml:space="preserve">Run node. From node console, enter the </w:t>
+      </w:r>
+      <w:proofErr w:type="spellStart"/>
+      <w:r>
+        <w:t>Javascripts</w:t>
+      </w:r>
+      <w:proofErr w:type="spellEnd"/>
+      <w:r>
+        <w:t xml:space="preserve"> statements</w:t>
+      </w:r>
+      <w:r>
+        <w:t xml:space="preserve"> from </w:t>
+      </w:r>
+      <w:r>
+        <w:t>helloWeb3.js</w:t>
+      </w:r>
+      <w:r>
+        <w:t>, e.g.:</w:t>
+      </w:r>
+    </w:p>
+    <w:p>
+      <w:pPr>
+        <w:shd w:val="clear" w:color="auto" w:fill="1E1E1E"/>
+        <w:spacing w:after="0" w:line="285" w:lineRule="atLeast"/>
+        <w:rPr>
+          <w:rFonts w:ascii="Consolas" w:eastAsia="Times New Roman" w:hAnsi="Consolas" w:cs="Times New Roman"/>
+          <w:color w:val="D4D4D4"/>
+          <w:sz w:val="21"/>
+          <w:szCs w:val="21"/>
+          <w:lang w:eastAsia="nl-NL"/>
+        </w:rPr>
+      </w:pPr>
+      <w:proofErr w:type="spellStart"/>
+      <w:r>
+        <w:rPr>
+          <w:rFonts w:ascii="Consolas" w:eastAsia="Times New Roman" w:hAnsi="Consolas" w:cs="Times New Roman"/>
+          <w:color w:val="569CD6"/>
+          <w:sz w:val="21"/>
+          <w:szCs w:val="21"/>
+          <w:lang w:eastAsia="nl-NL"/>
+        </w:rPr>
+        <w:t>var</w:t>
+      </w:r>
+      <w:proofErr w:type="spellEnd"/>
+      <w:r>
+        <w:rPr>
+          <w:rFonts w:ascii="Consolas" w:eastAsia="Times New Roman" w:hAnsi="Consolas" w:cs="Times New Roman"/>
+          <w:color w:val="D4D4D4"/>
+          <w:sz w:val="21"/>
+          <w:szCs w:val="21"/>
+          <w:lang w:eastAsia="nl-NL"/>
+        </w:rPr>
+        <w:t xml:space="preserve"> </w:t>
+      </w:r>
+      <w:r>
+        <w:rPr>
+          <w:rFonts w:ascii="Consolas" w:eastAsia="Times New Roman" w:hAnsi="Consolas" w:cs="Times New Roman"/>
+          <w:color w:val="9CDCFE"/>
+          <w:sz w:val="21"/>
+          <w:szCs w:val="21"/>
+          <w:lang w:eastAsia="nl-NL"/>
+        </w:rPr>
+        <w:t>Web3</w:t>
+      </w:r>
+      <w:r>
+        <w:rPr>
+          <w:rFonts w:ascii="Consolas" w:eastAsia="Times New Roman" w:hAnsi="Consolas" w:cs="Times New Roman"/>
+          <w:color w:val="D4D4D4"/>
+          <w:sz w:val="21"/>
+          <w:szCs w:val="21"/>
+          <w:lang w:eastAsia="nl-NL"/>
+        </w:rPr>
+        <w:t xml:space="preserve"> = </w:t>
+      </w:r>
+      <w:r>
+        <w:rPr>
+          <w:rFonts w:ascii="Consolas" w:eastAsia="Times New Roman" w:hAnsi="Consolas" w:cs="Times New Roman"/>
+          <w:color w:val="DCDCAA"/>
+          <w:sz w:val="21"/>
+          <w:szCs w:val="21"/>
+          <w:lang w:eastAsia="nl-NL"/>
+        </w:rPr>
+        <w:t>require</w:t>
+      </w:r>
+      <w:r>
+        <w:rPr>
+          <w:rFonts w:ascii="Consolas" w:eastAsia="Times New Roman" w:hAnsi="Consolas" w:cs="Times New Roman"/>
+          <w:color w:val="D4D4D4"/>
+          <w:sz w:val="21"/>
+          <w:szCs w:val="21"/>
+          <w:lang w:eastAsia="nl-NL"/>
+        </w:rPr>
+        <w:t>(</w:t>
+      </w:r>
+      <w:r>
+        <w:rPr>
+          <w:rFonts w:ascii="Consolas" w:eastAsia="Times New Roman" w:hAnsi="Consolas" w:cs="Times New Roman"/>
+          <w:color w:val="CE9178"/>
+          <w:sz w:val="21"/>
+          <w:szCs w:val="21"/>
+          <w:lang w:eastAsia="nl-NL"/>
+        </w:rPr>
+        <w:t>"web3"</w:t>
+      </w:r>
+      <w:r>
+        <w:rPr>
+          <w:rFonts w:ascii="Consolas" w:eastAsia="Times New Roman" w:hAnsi="Consolas" w:cs="Times New Roman"/>
+          <w:color w:val="D4D4D4"/>
+          <w:sz w:val="21"/>
+          <w:szCs w:val="21"/>
+          <w:lang w:eastAsia="nl-NL"/>
+        </w:rPr>
+        <w:t>);</w:t>
+      </w:r>
+    </w:p>
+    <w:p>
+      <w:pPr>
+        <w:shd w:val="clear" w:color="auto" w:fill="1E1E1E"/>
+        <w:spacing w:after="0" w:line="285" w:lineRule="atLeast"/>
+        <w:rPr>
+          <w:rFonts w:ascii="Consolas" w:eastAsia="Times New Roman" w:hAnsi="Consolas" w:cs="Times New Roman"/>
+          <w:color w:val="D4D4D4"/>
+          <w:sz w:val="21"/>
+          <w:szCs w:val="21"/>
+          <w:lang w:eastAsia="nl-NL"/>
+        </w:rPr>
+      </w:pPr>
+      <w:r>
+        <w:rPr>
+          <w:rFonts w:ascii="Consolas" w:eastAsia="Times New Roman" w:hAnsi="Consolas" w:cs="Times New Roman"/>
+          <w:color w:val="4EC9B0"/>
+          <w:sz w:val="21"/>
+          <w:szCs w:val="21"/>
+          <w:lang w:eastAsia="nl-NL"/>
+        </w:rPr>
+        <w:t>console</w:t>
+      </w:r>
+      <w:r>
+        <w:rPr>
+          <w:rFonts w:ascii="Consolas" w:eastAsia="Times New Roman" w:hAnsi="Consolas" w:cs="Times New Roman"/>
+          <w:color w:val="D4D4D4"/>
+          <w:sz w:val="21"/>
+          <w:szCs w:val="21"/>
+          <w:lang w:eastAsia="nl-NL"/>
+        </w:rPr>
+        <w:t>.</w:t>
+      </w:r>
+      <w:r>
+        <w:rPr>
+          <w:rFonts w:ascii="Consolas" w:eastAsia="Times New Roman" w:hAnsi="Consolas" w:cs="Times New Roman"/>
+          <w:color w:val="DCDCAA"/>
+          <w:sz w:val="21"/>
+          <w:szCs w:val="21"/>
+          <w:lang w:eastAsia="nl-NL"/>
+        </w:rPr>
+        <w:t>log</w:t>
+      </w:r>
+      <w:r>
+        <w:rPr>
+          <w:rFonts w:ascii="Consolas" w:eastAsia="Times New Roman" w:hAnsi="Consolas" w:cs="Times New Roman"/>
+          <w:color w:val="D4D4D4"/>
+          <w:sz w:val="21"/>
+          <w:szCs w:val="21"/>
+          <w:lang w:eastAsia="nl-NL"/>
+        </w:rPr>
+        <w:t>(</w:t>
+      </w:r>
+      <w:r>
+        <w:rPr>
+          <w:rFonts w:ascii="Consolas" w:eastAsia="Times New Roman" w:hAnsi="Consolas" w:cs="Times New Roman"/>
+          <w:color w:val="CE9178"/>
+          <w:sz w:val="21"/>
+          <w:szCs w:val="21"/>
+          <w:lang w:eastAsia="nl-NL"/>
+        </w:rPr>
+        <w:t>"hallo Web3"</w:t>
+      </w:r>
+      <w:r>
+        <w:rPr>
+          <w:rFonts w:ascii="Consolas" w:eastAsia="Times New Roman" w:hAnsi="Consolas" w:cs="Times New Roman"/>
+          <w:color w:val="D4D4D4"/>
+          <w:sz w:val="21"/>
+          <w:szCs w:val="21"/>
+          <w:lang w:eastAsia="nl-NL"/>
+        </w:rPr>
+        <w:t>);</w:t>
+      </w:r>
+    </w:p>
+    <w:p>
+      <w:pPr>
+        <w:shd w:val="clear" w:color="auto" w:fill="1E1E1E"/>
+        <w:spacing w:after="0" w:line="285" w:lineRule="atLeast"/>
+        <w:rPr>
+          <w:rFonts w:ascii="Consolas" w:eastAsia="Times New Roman" w:hAnsi="Consolas" w:cs="Times New Roman"/>
+          <w:color w:val="D4D4D4"/>
+          <w:sz w:val="21"/>
+          <w:szCs w:val="21"/>
+          <w:lang w:eastAsia="nl-NL"/>
+        </w:rPr>
+      </w:pPr>
+    </w:p>
+    <w:p>
+      <w:pPr>
+        <w:shd w:val="clear" w:color="auto" w:fill="1E1E1E"/>
+        <w:spacing w:after="0" w:line="285" w:lineRule="atLeast"/>
+        <w:rPr>
+          <w:rFonts w:ascii="Consolas" w:eastAsia="Times New Roman" w:hAnsi="Consolas" w:cs="Times New Roman"/>
+          <w:color w:val="D4D4D4"/>
+          <w:sz w:val="21"/>
+          <w:szCs w:val="21"/>
+          <w:lang w:eastAsia="nl-NL"/>
+        </w:rPr>
+      </w:pPr>
+      <w:r>
+        <w:rPr>
+          <w:rFonts w:ascii="Consolas" w:eastAsia="Times New Roman" w:hAnsi="Consolas" w:cs="Times New Roman"/>
+          <w:color w:val="C586C0"/>
+          <w:sz w:val="21"/>
+          <w:szCs w:val="21"/>
+          <w:lang w:eastAsia="nl-NL"/>
+        </w:rPr>
+        <w:t>if</w:t>
+      </w:r>
+      <w:r>
+        <w:rPr>
+          <w:rFonts w:ascii="Consolas" w:eastAsia="Times New Roman" w:hAnsi="Consolas" w:cs="Times New Roman"/>
+          <w:color w:val="D4D4D4"/>
+          <w:sz w:val="21"/>
+          <w:szCs w:val="21"/>
+          <w:lang w:eastAsia="nl-NL"/>
+        </w:rPr>
+        <w:t xml:space="preserve"> (</w:t>
+      </w:r>
+      <w:proofErr w:type="spellStart"/>
+      <w:r>
+        <w:rPr>
+          <w:rFonts w:ascii="Consolas" w:eastAsia="Times New Roman" w:hAnsi="Consolas" w:cs="Times New Roman"/>
+          <w:color w:val="569CD6"/>
+          <w:sz w:val="21"/>
+          <w:szCs w:val="21"/>
+          <w:lang w:eastAsia="nl-NL"/>
+        </w:rPr>
+        <w:t>typeof</w:t>
+      </w:r>
+      <w:proofErr w:type="spellEnd"/>
+      <w:r>
+        <w:rPr>
+          <w:rFonts w:ascii="Consolas" w:eastAsia="Times New Roman" w:hAnsi="Consolas" w:cs="Times New Roman"/>
+          <w:color w:val="D4D4D4"/>
+          <w:sz w:val="21"/>
+          <w:szCs w:val="21"/>
+          <w:lang w:eastAsia="nl-NL"/>
+        </w:rPr>
+        <w:t xml:space="preserve"> </w:t>
+      </w:r>
+      <w:r>
+        <w:rPr>
+          <w:rFonts w:ascii="Consolas" w:eastAsia="Times New Roman" w:hAnsi="Consolas" w:cs="Times New Roman"/>
+          <w:color w:val="9CDCFE"/>
+          <w:sz w:val="21"/>
+          <w:szCs w:val="21"/>
+          <w:lang w:eastAsia="nl-NL"/>
+        </w:rPr>
+        <w:t>web3</w:t>
+      </w:r>
+      <w:r>
+        <w:rPr>
+          <w:rFonts w:ascii="Consolas" w:eastAsia="Times New Roman" w:hAnsi="Consolas" w:cs="Times New Roman"/>
+          <w:color w:val="D4D4D4"/>
+          <w:sz w:val="21"/>
+          <w:szCs w:val="21"/>
+          <w:lang w:eastAsia="nl-NL"/>
+        </w:rPr>
+        <w:t xml:space="preserve"> !== </w:t>
+      </w:r>
+      <w:r>
+        <w:rPr>
+          <w:rFonts w:ascii="Consolas" w:eastAsia="Times New Roman" w:hAnsi="Consolas" w:cs="Times New Roman"/>
+          <w:color w:val="CE9178"/>
+          <w:sz w:val="21"/>
+          <w:szCs w:val="21"/>
+          <w:lang w:eastAsia="nl-NL"/>
+        </w:rPr>
+        <w:t>'undefined'</w:t>
+      </w:r>
+      <w:r>
+        <w:rPr>
+          <w:rFonts w:ascii="Consolas" w:eastAsia="Times New Roman" w:hAnsi="Consolas" w:cs="Times New Roman"/>
+          <w:color w:val="D4D4D4"/>
+          <w:sz w:val="21"/>
+          <w:szCs w:val="21"/>
+          <w:lang w:eastAsia="nl-NL"/>
+        </w:rPr>
+        <w:t>) {</w:t>
+      </w:r>
+    </w:p>
+    <w:p>
+      <w:pPr>
+        <w:shd w:val="clear" w:color="auto" w:fill="1E1E1E"/>
+        <w:spacing w:after="0" w:line="285" w:lineRule="atLeast"/>
+        <w:rPr>
+          <w:rFonts w:ascii="Consolas" w:eastAsia="Times New Roman" w:hAnsi="Consolas" w:cs="Times New Roman"/>
+          <w:color w:val="D4D4D4"/>
+          <w:sz w:val="21"/>
+          <w:szCs w:val="21"/>
+          <w:lang w:eastAsia="nl-NL"/>
+        </w:rPr>
+      </w:pPr>
+      <w:r>
+        <w:rPr>
+          <w:rFonts w:ascii="Consolas" w:eastAsia="Times New Roman" w:hAnsi="Consolas" w:cs="Times New Roman"/>
+          <w:color w:val="D4D4D4"/>
+          <w:sz w:val="21"/>
+          <w:szCs w:val="21"/>
+          <w:lang w:eastAsia="nl-NL"/>
+        </w:rPr>
+        <w:t xml:space="preserve">    </w:t>
+      </w:r>
+      <w:r>
+        <w:rPr>
+          <w:rFonts w:ascii="Consolas" w:eastAsia="Times New Roman" w:hAnsi="Consolas" w:cs="Times New Roman"/>
+          <w:color w:val="9CDCFE"/>
+          <w:sz w:val="21"/>
+          <w:szCs w:val="21"/>
+          <w:lang w:eastAsia="nl-NL"/>
+        </w:rPr>
+        <w:t>web3</w:t>
+      </w:r>
+      <w:r>
+        <w:rPr>
+          <w:rFonts w:ascii="Consolas" w:eastAsia="Times New Roman" w:hAnsi="Consolas" w:cs="Times New Roman"/>
+          <w:color w:val="D4D4D4"/>
+          <w:sz w:val="21"/>
+          <w:szCs w:val="21"/>
+          <w:lang w:eastAsia="nl-NL"/>
+        </w:rPr>
+        <w:t xml:space="preserve"> = </w:t>
+      </w:r>
+      <w:r>
+        <w:rPr>
+          <w:rFonts w:ascii="Consolas" w:eastAsia="Times New Roman" w:hAnsi="Consolas" w:cs="Times New Roman"/>
+          <w:color w:val="569CD6"/>
+          <w:sz w:val="21"/>
+          <w:szCs w:val="21"/>
+          <w:lang w:eastAsia="nl-NL"/>
+        </w:rPr>
+        <w:t>new</w:t>
+      </w:r>
+      <w:r>
+        <w:rPr>
+          <w:rFonts w:ascii="Consolas" w:eastAsia="Times New Roman" w:hAnsi="Consolas" w:cs="Times New Roman"/>
+          <w:color w:val="D4D4D4"/>
+          <w:sz w:val="21"/>
+          <w:szCs w:val="21"/>
+          <w:lang w:eastAsia="nl-NL"/>
+        </w:rPr>
+        <w:t xml:space="preserve"> </w:t>
+      </w:r>
+      <w:r>
+        <w:rPr>
+          <w:rFonts w:ascii="Consolas" w:eastAsia="Times New Roman" w:hAnsi="Consolas" w:cs="Times New Roman"/>
+          <w:color w:val="4EC9B0"/>
+          <w:sz w:val="21"/>
+          <w:szCs w:val="21"/>
+          <w:lang w:eastAsia="nl-NL"/>
+        </w:rPr>
+        <w:t>Web3</w:t>
+      </w:r>
+      <w:r>
+        <w:rPr>
+          <w:rFonts w:ascii="Consolas" w:eastAsia="Times New Roman" w:hAnsi="Consolas" w:cs="Times New Roman"/>
+          <w:color w:val="D4D4D4"/>
+          <w:sz w:val="21"/>
+          <w:szCs w:val="21"/>
+          <w:lang w:eastAsia="nl-NL"/>
+        </w:rPr>
+        <w:t>(</w:t>
+      </w:r>
+      <w:r>
+        <w:rPr>
+          <w:rFonts w:ascii="Consolas" w:eastAsia="Times New Roman" w:hAnsi="Consolas" w:cs="Times New Roman"/>
+          <w:color w:val="9CDCFE"/>
+          <w:sz w:val="21"/>
+          <w:szCs w:val="21"/>
+          <w:lang w:eastAsia="nl-NL"/>
+        </w:rPr>
+        <w:t>web3</w:t>
+      </w:r>
+      <w:r>
+        <w:rPr>
+          <w:rFonts w:ascii="Consolas" w:eastAsia="Times New Roman" w:hAnsi="Consolas" w:cs="Times New Roman"/>
+          <w:color w:val="D4D4D4"/>
+          <w:sz w:val="21"/>
+          <w:szCs w:val="21"/>
+          <w:lang w:eastAsia="nl-NL"/>
+        </w:rPr>
+        <w:t>.</w:t>
+      </w:r>
+      <w:r>
+        <w:rPr>
+          <w:rFonts w:ascii="Consolas" w:eastAsia="Times New Roman" w:hAnsi="Consolas" w:cs="Times New Roman"/>
+          <w:color w:val="9CDCFE"/>
+          <w:sz w:val="21"/>
+          <w:szCs w:val="21"/>
+          <w:lang w:eastAsia="nl-NL"/>
+        </w:rPr>
+        <w:t>currentProvider</w:t>
+      </w:r>
+      <w:r>
+        <w:rPr>
+          <w:rFonts w:ascii="Consolas" w:eastAsia="Times New Roman" w:hAnsi="Consolas" w:cs="Times New Roman"/>
+          <w:color w:val="D4D4D4"/>
+          <w:sz w:val="21"/>
+          <w:szCs w:val="21"/>
+          <w:lang w:eastAsia="nl-NL"/>
+        </w:rPr>
+        <w:t>);</w:t>
+      </w:r>
+    </w:p>
+    <w:p>
+      <w:pPr>
+        <w:shd w:val="clear" w:color="auto" w:fill="1E1E1E"/>
+        <w:spacing w:after="0" w:line="285" w:lineRule="atLeast"/>
+        <w:rPr>
+          <w:rFonts w:ascii="Consolas" w:eastAsia="Times New Roman" w:hAnsi="Consolas" w:cs="Times New Roman"/>
+          <w:color w:val="D4D4D4"/>
+          <w:sz w:val="21"/>
+          <w:szCs w:val="21"/>
+          <w:lang w:eastAsia="nl-NL"/>
+        </w:rPr>
+      </w:pPr>
+      <w:r>
+        <w:rPr>
+          <w:rFonts w:ascii="Consolas" w:eastAsia="Times New Roman" w:hAnsi="Consolas" w:cs="Times New Roman"/>
+          <w:color w:val="D4D4D4"/>
+          <w:sz w:val="21"/>
+          <w:szCs w:val="21"/>
+          <w:lang w:eastAsia="nl-NL"/>
+        </w:rPr>
+        <w:t xml:space="preserve">} </w:t>
+      </w:r>
+      <w:r>
+        <w:rPr>
+          <w:rFonts w:ascii="Consolas" w:eastAsia="Times New Roman" w:hAnsi="Consolas" w:cs="Times New Roman"/>
+          <w:color w:val="C586C0"/>
+          <w:sz w:val="21"/>
+          <w:szCs w:val="21"/>
+          <w:lang w:eastAsia="nl-NL"/>
+        </w:rPr>
+        <w:t>else</w:t>
+      </w:r>
+      <w:r>
+        <w:rPr>
+          <w:rFonts w:ascii="Consolas" w:eastAsia="Times New Roman" w:hAnsi="Consolas" w:cs="Times New Roman"/>
+          <w:color w:val="D4D4D4"/>
+          <w:sz w:val="21"/>
+          <w:szCs w:val="21"/>
+          <w:lang w:eastAsia="nl-NL"/>
+        </w:rPr>
+        <w:t xml:space="preserve"> {</w:t>
+      </w:r>
+    </w:p>
+    <w:p>
+      <w:pPr>
+        <w:shd w:val="clear" w:color="auto" w:fill="1E1E1E"/>
+        <w:spacing w:after="0" w:line="285" w:lineRule="atLeast"/>
+        <w:rPr>
+          <w:rFonts w:ascii="Consolas" w:eastAsia="Times New Roman" w:hAnsi="Consolas" w:cs="Times New Roman"/>
+          <w:color w:val="D4D4D4"/>
+          <w:sz w:val="21"/>
+          <w:szCs w:val="21"/>
+          <w:lang w:eastAsia="nl-NL"/>
+        </w:rPr>
+      </w:pPr>
+      <w:r>
+        <w:rPr>
+          <w:rFonts w:ascii="Consolas" w:eastAsia="Times New Roman" w:hAnsi="Consolas" w:cs="Times New Roman"/>
+          <w:color w:val="D4D4D4"/>
+          <w:sz w:val="21"/>
+          <w:szCs w:val="21"/>
+          <w:lang w:eastAsia="nl-NL"/>
+        </w:rPr>
         <w:lastRenderedPageBreak/>
-        <w:t>"0x87ca2de31cd3299c7b46aa79e17754e9386dba57", "0xdc478759c7ea5ffff7e33d713333742302579f60", "0xb23d68b9faf400b693b6e1144c952e9a162515b0", "0x0932947af62ce735e9460d15c91befc95de0a95d", "0xe83aa46f30e0c67cf1ad15528df17bda9ee169c6", "0x64ddc3a5b79001ee0beb3fd906533b6c3fd3ffeb", "0x912e018c375becbf76ea8871943365ccf615d692", "0x32636d0eab0ac2f587968d07194865f848361a3c"]</w:t>
-      </w:r>
-    </w:p>
-    <w:p>
-      <w:pPr>
-        <w:spacing w:after="0" w:line="240" w:lineRule="auto"/>
-      </w:pPr>
-      <w:r>
-        <w:t xml:space="preserve">&gt; </w:t>
-      </w:r>
-      <w:proofErr w:type="spellStart"/>
-      <w:r>
-        <w:t>eth.blockNumber</w:t>
-      </w:r>
-      <w:proofErr w:type="spellEnd"/>
-    </w:p>
-    <w:p>
-      <w:pPr>
-        <w:spacing w:after="0" w:line="240" w:lineRule="auto"/>
-      </w:pPr>
-      <w:r>
-        <w:t>9</w:t>
-      </w:r>
-    </w:p>
-    <w:p>
-      <w:pPr>
-        <w:spacing w:after="0" w:line="240" w:lineRule="auto"/>
-      </w:pPr>
-      <w:r>
-        <w:t>&gt;</w:t>
-      </w:r>
-    </w:p>
-    <w:p>
-      <w:pPr>
-        <w:spacing w:after="0" w:line="240" w:lineRule="auto"/>
-      </w:pPr>
-    </w:p>
-    <w:p>
-      <w:pPr>
-        <w:spacing w:after="0" w:line="240" w:lineRule="auto"/>
-      </w:pPr>
-      <w:r>
-        <w:t xml:space="preserve">Loading JS from </w:t>
-      </w:r>
-      <w:proofErr w:type="spellStart"/>
-      <w:r>
-        <w:t>Geth</w:t>
-      </w:r>
-      <w:proofErr w:type="spellEnd"/>
-      <w:r>
-        <w:t xml:space="preserve"> console</w:t>
+        <w:t xml:space="preserve">    </w:t>
+      </w:r>
+      <w:r>
+        <w:rPr>
+          <w:rFonts w:ascii="Consolas" w:eastAsia="Times New Roman" w:hAnsi="Consolas" w:cs="Times New Roman"/>
+          <w:color w:val="608B4E"/>
+          <w:sz w:val="21"/>
+          <w:szCs w:val="21"/>
+          <w:lang w:eastAsia="nl-NL"/>
+        </w:rPr>
+        <w:t>// set the provider you want from Web3.providers</w:t>
+      </w:r>
+    </w:p>
+    <w:p>
+      <w:pPr>
+        <w:shd w:val="clear" w:color="auto" w:fill="1E1E1E"/>
+        <w:spacing w:after="0" w:line="285" w:lineRule="atLeast"/>
+        <w:rPr>
+          <w:rFonts w:ascii="Consolas" w:eastAsia="Times New Roman" w:hAnsi="Consolas" w:cs="Times New Roman"/>
+          <w:color w:val="D4D4D4"/>
+          <w:sz w:val="21"/>
+          <w:szCs w:val="21"/>
+          <w:lang w:eastAsia="nl-NL"/>
+        </w:rPr>
+      </w:pPr>
+      <w:r>
+        <w:rPr>
+          <w:rFonts w:ascii="Consolas" w:eastAsia="Times New Roman" w:hAnsi="Consolas" w:cs="Times New Roman"/>
+          <w:color w:val="D4D4D4"/>
+          <w:sz w:val="21"/>
+          <w:szCs w:val="21"/>
+          <w:lang w:eastAsia="nl-NL"/>
+        </w:rPr>
+        <w:t xml:space="preserve">    </w:t>
+      </w:r>
+      <w:r>
+        <w:rPr>
+          <w:rFonts w:ascii="Consolas" w:eastAsia="Times New Roman" w:hAnsi="Consolas" w:cs="Times New Roman"/>
+          <w:color w:val="9CDCFE"/>
+          <w:sz w:val="21"/>
+          <w:szCs w:val="21"/>
+          <w:lang w:eastAsia="nl-NL"/>
+        </w:rPr>
+        <w:t>web3</w:t>
+      </w:r>
+      <w:r>
+        <w:rPr>
+          <w:rFonts w:ascii="Consolas" w:eastAsia="Times New Roman" w:hAnsi="Consolas" w:cs="Times New Roman"/>
+          <w:color w:val="D4D4D4"/>
+          <w:sz w:val="21"/>
+          <w:szCs w:val="21"/>
+          <w:lang w:eastAsia="nl-NL"/>
+        </w:rPr>
+        <w:t xml:space="preserve"> = </w:t>
+      </w:r>
+      <w:r>
+        <w:rPr>
+          <w:rFonts w:ascii="Consolas" w:eastAsia="Times New Roman" w:hAnsi="Consolas" w:cs="Times New Roman"/>
+          <w:color w:val="569CD6"/>
+          <w:sz w:val="21"/>
+          <w:szCs w:val="21"/>
+          <w:lang w:eastAsia="nl-NL"/>
+        </w:rPr>
+        <w:t>new</w:t>
+      </w:r>
+      <w:r>
+        <w:rPr>
+          <w:rFonts w:ascii="Consolas" w:eastAsia="Times New Roman" w:hAnsi="Consolas" w:cs="Times New Roman"/>
+          <w:color w:val="D4D4D4"/>
+          <w:sz w:val="21"/>
+          <w:szCs w:val="21"/>
+          <w:lang w:eastAsia="nl-NL"/>
+        </w:rPr>
+        <w:t xml:space="preserve"> </w:t>
+      </w:r>
+      <w:r>
+        <w:rPr>
+          <w:rFonts w:ascii="Consolas" w:eastAsia="Times New Roman" w:hAnsi="Consolas" w:cs="Times New Roman"/>
+          <w:color w:val="4EC9B0"/>
+          <w:sz w:val="21"/>
+          <w:szCs w:val="21"/>
+          <w:lang w:eastAsia="nl-NL"/>
+        </w:rPr>
+        <w:t>Web3</w:t>
+      </w:r>
+      <w:r>
+        <w:rPr>
+          <w:rFonts w:ascii="Consolas" w:eastAsia="Times New Roman" w:hAnsi="Consolas" w:cs="Times New Roman"/>
+          <w:color w:val="D4D4D4"/>
+          <w:sz w:val="21"/>
+          <w:szCs w:val="21"/>
+          <w:lang w:eastAsia="nl-NL"/>
+        </w:rPr>
+        <w:t>(</w:t>
+      </w:r>
+      <w:r>
+        <w:rPr>
+          <w:rFonts w:ascii="Consolas" w:eastAsia="Times New Roman" w:hAnsi="Consolas" w:cs="Times New Roman"/>
+          <w:color w:val="569CD6"/>
+          <w:sz w:val="21"/>
+          <w:szCs w:val="21"/>
+          <w:lang w:eastAsia="nl-NL"/>
+        </w:rPr>
+        <w:t>new</w:t>
+      </w:r>
+      <w:r>
+        <w:rPr>
+          <w:rFonts w:ascii="Consolas" w:eastAsia="Times New Roman" w:hAnsi="Consolas" w:cs="Times New Roman"/>
+          <w:color w:val="D4D4D4"/>
+          <w:sz w:val="21"/>
+          <w:szCs w:val="21"/>
+          <w:lang w:eastAsia="nl-NL"/>
+        </w:rPr>
+        <w:t xml:space="preserve"> </w:t>
+      </w:r>
+      <w:r>
+        <w:rPr>
+          <w:rFonts w:ascii="Consolas" w:eastAsia="Times New Roman" w:hAnsi="Consolas" w:cs="Times New Roman"/>
+          <w:color w:val="4EC9B0"/>
+          <w:sz w:val="21"/>
+          <w:szCs w:val="21"/>
+          <w:lang w:eastAsia="nl-NL"/>
+        </w:rPr>
+        <w:t>Web3</w:t>
+      </w:r>
+      <w:r>
+        <w:rPr>
+          <w:rFonts w:ascii="Consolas" w:eastAsia="Times New Roman" w:hAnsi="Consolas" w:cs="Times New Roman"/>
+          <w:color w:val="D4D4D4"/>
+          <w:sz w:val="21"/>
+          <w:szCs w:val="21"/>
+          <w:lang w:eastAsia="nl-NL"/>
+        </w:rPr>
+        <w:t>.</w:t>
+      </w:r>
+      <w:r>
+        <w:rPr>
+          <w:rFonts w:ascii="Consolas" w:eastAsia="Times New Roman" w:hAnsi="Consolas" w:cs="Times New Roman"/>
+          <w:color w:val="4EC9B0"/>
+          <w:sz w:val="21"/>
+          <w:szCs w:val="21"/>
+          <w:lang w:eastAsia="nl-NL"/>
+        </w:rPr>
+        <w:t>providers</w:t>
+      </w:r>
+      <w:r>
+        <w:rPr>
+          <w:rFonts w:ascii="Consolas" w:eastAsia="Times New Roman" w:hAnsi="Consolas" w:cs="Times New Roman"/>
+          <w:color w:val="D4D4D4"/>
+          <w:sz w:val="21"/>
+          <w:szCs w:val="21"/>
+          <w:lang w:eastAsia="nl-NL"/>
+        </w:rPr>
+        <w:t>.</w:t>
+      </w:r>
+      <w:r>
+        <w:rPr>
+          <w:rFonts w:ascii="Consolas" w:eastAsia="Times New Roman" w:hAnsi="Consolas" w:cs="Times New Roman"/>
+          <w:color w:val="4EC9B0"/>
+          <w:sz w:val="21"/>
+          <w:szCs w:val="21"/>
+          <w:lang w:eastAsia="nl-NL"/>
+        </w:rPr>
+        <w:t>HttpProvider</w:t>
+      </w:r>
+      <w:r>
+        <w:rPr>
+          <w:rFonts w:ascii="Consolas" w:eastAsia="Times New Roman" w:hAnsi="Consolas" w:cs="Times New Roman"/>
+          <w:color w:val="D4D4D4"/>
+          <w:sz w:val="21"/>
+          <w:szCs w:val="21"/>
+          <w:lang w:eastAsia="nl-NL"/>
+        </w:rPr>
+        <w:t>(</w:t>
+      </w:r>
+      <w:r>
+        <w:rPr>
+          <w:rFonts w:ascii="Consolas" w:eastAsia="Times New Roman" w:hAnsi="Consolas" w:cs="Times New Roman"/>
+          <w:color w:val="CE9178"/>
+          <w:sz w:val="21"/>
+          <w:szCs w:val="21"/>
+          <w:lang w:eastAsia="nl-NL"/>
+        </w:rPr>
+        <w:t>"http://localhost:8700"</w:t>
+      </w:r>
+      <w:r>
+        <w:rPr>
+          <w:rFonts w:ascii="Consolas" w:eastAsia="Times New Roman" w:hAnsi="Consolas" w:cs="Times New Roman"/>
+          <w:color w:val="D4D4D4"/>
+          <w:sz w:val="21"/>
+          <w:szCs w:val="21"/>
+          <w:lang w:eastAsia="nl-NL"/>
+        </w:rPr>
+        <w:t>));</w:t>
+      </w:r>
+    </w:p>
+    <w:p>
+      <w:pPr>
+        <w:shd w:val="clear" w:color="auto" w:fill="1E1E1E"/>
+        <w:spacing w:after="0" w:line="285" w:lineRule="atLeast"/>
+        <w:rPr>
+          <w:rFonts w:ascii="Consolas" w:eastAsia="Times New Roman" w:hAnsi="Consolas" w:cs="Times New Roman"/>
+          <w:color w:val="D4D4D4"/>
+          <w:sz w:val="21"/>
+          <w:szCs w:val="21"/>
+          <w:lang w:eastAsia="nl-NL"/>
+        </w:rPr>
+      </w:pPr>
+      <w:r>
+        <w:rPr>
+          <w:rFonts w:ascii="Consolas" w:eastAsia="Times New Roman" w:hAnsi="Consolas" w:cs="Times New Roman"/>
+          <w:color w:val="D4D4D4"/>
+          <w:sz w:val="21"/>
+          <w:szCs w:val="21"/>
+          <w:lang w:eastAsia="nl-NL"/>
+        </w:rPr>
+        <w:t>}</w:t>
+      </w:r>
+    </w:p>
+    <w:p>
+      <w:pPr>
+        <w:shd w:val="clear" w:color="auto" w:fill="1E1E1E"/>
+        <w:spacing w:after="0" w:line="285" w:lineRule="atLeast"/>
+        <w:rPr>
+          <w:rFonts w:ascii="Consolas" w:eastAsia="Times New Roman" w:hAnsi="Consolas" w:cs="Times New Roman"/>
+          <w:color w:val="D4D4D4"/>
+          <w:sz w:val="21"/>
+          <w:szCs w:val="21"/>
+          <w:lang w:eastAsia="nl-NL"/>
+        </w:rPr>
+      </w:pPr>
+    </w:p>
+    <w:p>
+      <w:pPr>
+        <w:shd w:val="clear" w:color="auto" w:fill="1E1E1E"/>
+        <w:spacing w:after="0" w:line="285" w:lineRule="atLeast"/>
+        <w:rPr>
+          <w:rFonts w:ascii="Consolas" w:eastAsia="Times New Roman" w:hAnsi="Consolas" w:cs="Times New Roman"/>
+          <w:color w:val="D4D4D4"/>
+          <w:sz w:val="21"/>
+          <w:szCs w:val="21"/>
+          <w:lang w:eastAsia="nl-NL"/>
+        </w:rPr>
+      </w:pPr>
+      <w:proofErr w:type="spellStart"/>
+      <w:r>
+        <w:rPr>
+          <w:rFonts w:ascii="Consolas" w:eastAsia="Times New Roman" w:hAnsi="Consolas" w:cs="Times New Roman"/>
+          <w:color w:val="569CD6"/>
+          <w:sz w:val="21"/>
+          <w:szCs w:val="21"/>
+          <w:lang w:eastAsia="nl-NL"/>
+        </w:rPr>
+        <w:t>var</w:t>
+      </w:r>
+      <w:proofErr w:type="spellEnd"/>
+      <w:r>
+        <w:rPr>
+          <w:rFonts w:ascii="Consolas" w:eastAsia="Times New Roman" w:hAnsi="Consolas" w:cs="Times New Roman"/>
+          <w:color w:val="D4D4D4"/>
+          <w:sz w:val="21"/>
+          <w:szCs w:val="21"/>
+          <w:lang w:eastAsia="nl-NL"/>
+        </w:rPr>
+        <w:t xml:space="preserve"> </w:t>
+      </w:r>
+      <w:proofErr w:type="spellStart"/>
+      <w:r>
+        <w:rPr>
+          <w:rFonts w:ascii="Consolas" w:eastAsia="Times New Roman" w:hAnsi="Consolas" w:cs="Times New Roman"/>
+          <w:color w:val="9CDCFE"/>
+          <w:sz w:val="21"/>
+          <w:szCs w:val="21"/>
+          <w:lang w:eastAsia="nl-NL"/>
+        </w:rPr>
+        <w:t>coinbase</w:t>
+      </w:r>
+      <w:proofErr w:type="spellEnd"/>
+      <w:r>
+        <w:rPr>
+          <w:rFonts w:ascii="Consolas" w:eastAsia="Times New Roman" w:hAnsi="Consolas" w:cs="Times New Roman"/>
+          <w:color w:val="D4D4D4"/>
+          <w:sz w:val="21"/>
+          <w:szCs w:val="21"/>
+          <w:lang w:eastAsia="nl-NL"/>
+        </w:rPr>
+        <w:t xml:space="preserve"> = </w:t>
+      </w:r>
+      <w:r>
+        <w:rPr>
+          <w:rFonts w:ascii="Consolas" w:eastAsia="Times New Roman" w:hAnsi="Consolas" w:cs="Times New Roman"/>
+          <w:color w:val="9CDCFE"/>
+          <w:sz w:val="21"/>
+          <w:szCs w:val="21"/>
+          <w:lang w:eastAsia="nl-NL"/>
+        </w:rPr>
+        <w:t>web3</w:t>
+      </w:r>
+      <w:r>
+        <w:rPr>
+          <w:rFonts w:ascii="Consolas" w:eastAsia="Times New Roman" w:hAnsi="Consolas" w:cs="Times New Roman"/>
+          <w:color w:val="D4D4D4"/>
+          <w:sz w:val="21"/>
+          <w:szCs w:val="21"/>
+          <w:lang w:eastAsia="nl-NL"/>
+        </w:rPr>
+        <w:t>.</w:t>
+      </w:r>
+      <w:r>
+        <w:rPr>
+          <w:rFonts w:ascii="Consolas" w:eastAsia="Times New Roman" w:hAnsi="Consolas" w:cs="Times New Roman"/>
+          <w:color w:val="9CDCFE"/>
+          <w:sz w:val="21"/>
+          <w:szCs w:val="21"/>
+          <w:lang w:eastAsia="nl-NL"/>
+        </w:rPr>
+        <w:t>eth</w:t>
+      </w:r>
+      <w:r>
+        <w:rPr>
+          <w:rFonts w:ascii="Consolas" w:eastAsia="Times New Roman" w:hAnsi="Consolas" w:cs="Times New Roman"/>
+          <w:color w:val="D4D4D4"/>
+          <w:sz w:val="21"/>
+          <w:szCs w:val="21"/>
+          <w:lang w:eastAsia="nl-NL"/>
+        </w:rPr>
+        <w:t>.</w:t>
+      </w:r>
+      <w:r>
+        <w:rPr>
+          <w:rFonts w:ascii="Consolas" w:eastAsia="Times New Roman" w:hAnsi="Consolas" w:cs="Times New Roman"/>
+          <w:color w:val="9CDCFE"/>
+          <w:sz w:val="21"/>
+          <w:szCs w:val="21"/>
+          <w:lang w:eastAsia="nl-NL"/>
+        </w:rPr>
+        <w:t>coinbase</w:t>
+      </w:r>
+      <w:r>
+        <w:rPr>
+          <w:rFonts w:ascii="Consolas" w:eastAsia="Times New Roman" w:hAnsi="Consolas" w:cs="Times New Roman"/>
+          <w:color w:val="D4D4D4"/>
+          <w:sz w:val="21"/>
+          <w:szCs w:val="21"/>
+          <w:lang w:eastAsia="nl-NL"/>
+        </w:rPr>
+        <w:t>;</w:t>
+      </w:r>
+    </w:p>
+    <w:p>
+      <w:pPr>
+        <w:shd w:val="clear" w:color="auto" w:fill="1E1E1E"/>
+        <w:spacing w:after="0" w:line="285" w:lineRule="atLeast"/>
+        <w:rPr>
+          <w:rFonts w:ascii="Consolas" w:eastAsia="Times New Roman" w:hAnsi="Consolas" w:cs="Times New Roman"/>
+          <w:color w:val="D4D4D4"/>
+          <w:sz w:val="21"/>
+          <w:szCs w:val="21"/>
+          <w:lang w:eastAsia="nl-NL"/>
+        </w:rPr>
+      </w:pPr>
+      <w:proofErr w:type="spellStart"/>
+      <w:r>
+        <w:rPr>
+          <w:rFonts w:ascii="Consolas" w:eastAsia="Times New Roman" w:hAnsi="Consolas" w:cs="Times New Roman"/>
+          <w:color w:val="569CD6"/>
+          <w:sz w:val="21"/>
+          <w:szCs w:val="21"/>
+          <w:lang w:eastAsia="nl-NL"/>
+        </w:rPr>
+        <w:t>var</w:t>
+      </w:r>
+      <w:proofErr w:type="spellEnd"/>
+      <w:r>
+        <w:rPr>
+          <w:rFonts w:ascii="Consolas" w:eastAsia="Times New Roman" w:hAnsi="Consolas" w:cs="Times New Roman"/>
+          <w:color w:val="D4D4D4"/>
+          <w:sz w:val="21"/>
+          <w:szCs w:val="21"/>
+          <w:lang w:eastAsia="nl-NL"/>
+        </w:rPr>
+        <w:t xml:space="preserve"> </w:t>
+      </w:r>
+      <w:r>
+        <w:rPr>
+          <w:rFonts w:ascii="Consolas" w:eastAsia="Times New Roman" w:hAnsi="Consolas" w:cs="Times New Roman"/>
+          <w:color w:val="9CDCFE"/>
+          <w:sz w:val="21"/>
+          <w:szCs w:val="21"/>
+          <w:lang w:eastAsia="nl-NL"/>
+        </w:rPr>
+        <w:t>balance</w:t>
+      </w:r>
+      <w:r>
+        <w:rPr>
+          <w:rFonts w:ascii="Consolas" w:eastAsia="Times New Roman" w:hAnsi="Consolas" w:cs="Times New Roman"/>
+          <w:color w:val="D4D4D4"/>
+          <w:sz w:val="21"/>
+          <w:szCs w:val="21"/>
+          <w:lang w:eastAsia="nl-NL"/>
+        </w:rPr>
+        <w:t xml:space="preserve"> = </w:t>
+      </w:r>
+      <w:r>
+        <w:rPr>
+          <w:rFonts w:ascii="Consolas" w:eastAsia="Times New Roman" w:hAnsi="Consolas" w:cs="Times New Roman"/>
+          <w:color w:val="9CDCFE"/>
+          <w:sz w:val="21"/>
+          <w:szCs w:val="21"/>
+          <w:lang w:eastAsia="nl-NL"/>
+        </w:rPr>
+        <w:t>web3</w:t>
+      </w:r>
+      <w:r>
+        <w:rPr>
+          <w:rFonts w:ascii="Consolas" w:eastAsia="Times New Roman" w:hAnsi="Consolas" w:cs="Times New Roman"/>
+          <w:color w:val="D4D4D4"/>
+          <w:sz w:val="21"/>
+          <w:szCs w:val="21"/>
+          <w:lang w:eastAsia="nl-NL"/>
+        </w:rPr>
+        <w:t>.</w:t>
+      </w:r>
+      <w:r>
+        <w:rPr>
+          <w:rFonts w:ascii="Consolas" w:eastAsia="Times New Roman" w:hAnsi="Consolas" w:cs="Times New Roman"/>
+          <w:color w:val="9CDCFE"/>
+          <w:sz w:val="21"/>
+          <w:szCs w:val="21"/>
+          <w:lang w:eastAsia="nl-NL"/>
+        </w:rPr>
+        <w:t>eth</w:t>
+      </w:r>
+      <w:r>
+        <w:rPr>
+          <w:rFonts w:ascii="Consolas" w:eastAsia="Times New Roman" w:hAnsi="Consolas" w:cs="Times New Roman"/>
+          <w:color w:val="D4D4D4"/>
+          <w:sz w:val="21"/>
+          <w:szCs w:val="21"/>
+          <w:lang w:eastAsia="nl-NL"/>
+        </w:rPr>
+        <w:t>.</w:t>
+      </w:r>
+      <w:r>
+        <w:rPr>
+          <w:rFonts w:ascii="Consolas" w:eastAsia="Times New Roman" w:hAnsi="Consolas" w:cs="Times New Roman"/>
+          <w:color w:val="DCDCAA"/>
+          <w:sz w:val="21"/>
+          <w:szCs w:val="21"/>
+          <w:lang w:eastAsia="nl-NL"/>
+        </w:rPr>
+        <w:t>getBalance</w:t>
+      </w:r>
+      <w:r>
+        <w:rPr>
+          <w:rFonts w:ascii="Consolas" w:eastAsia="Times New Roman" w:hAnsi="Consolas" w:cs="Times New Roman"/>
+          <w:color w:val="D4D4D4"/>
+          <w:sz w:val="21"/>
+          <w:szCs w:val="21"/>
+          <w:lang w:eastAsia="nl-NL"/>
+        </w:rPr>
+        <w:t>(</w:t>
+      </w:r>
+      <w:proofErr w:type="spellStart"/>
+      <w:r>
+        <w:rPr>
+          <w:rFonts w:ascii="Consolas" w:eastAsia="Times New Roman" w:hAnsi="Consolas" w:cs="Times New Roman"/>
+          <w:color w:val="9CDCFE"/>
+          <w:sz w:val="21"/>
+          <w:szCs w:val="21"/>
+          <w:lang w:eastAsia="nl-NL"/>
+        </w:rPr>
+        <w:t>coinbase</w:t>
+      </w:r>
+      <w:proofErr w:type="spellEnd"/>
+      <w:r>
+        <w:rPr>
+          <w:rFonts w:ascii="Consolas" w:eastAsia="Times New Roman" w:hAnsi="Consolas" w:cs="Times New Roman"/>
+          <w:color w:val="D4D4D4"/>
+          <w:sz w:val="21"/>
+          <w:szCs w:val="21"/>
+          <w:lang w:eastAsia="nl-NL"/>
+        </w:rPr>
+        <w:t>);</w:t>
+      </w:r>
+    </w:p>
+    <w:p>
+      <w:pPr>
+        <w:shd w:val="clear" w:color="auto" w:fill="1E1E1E"/>
+        <w:spacing w:after="0" w:line="285" w:lineRule="atLeast"/>
+        <w:rPr>
+          <w:rFonts w:ascii="Consolas" w:eastAsia="Times New Roman" w:hAnsi="Consolas" w:cs="Times New Roman"/>
+          <w:color w:val="D4D4D4"/>
+          <w:sz w:val="21"/>
+          <w:szCs w:val="21"/>
+          <w:lang w:eastAsia="nl-NL"/>
+        </w:rPr>
+      </w:pPr>
+      <w:r>
+        <w:rPr>
+          <w:rFonts w:ascii="Consolas" w:eastAsia="Times New Roman" w:hAnsi="Consolas" w:cs="Times New Roman"/>
+          <w:color w:val="4EC9B0"/>
+          <w:sz w:val="21"/>
+          <w:szCs w:val="21"/>
+          <w:lang w:eastAsia="nl-NL"/>
+        </w:rPr>
+        <w:t>console</w:t>
+      </w:r>
+      <w:r>
+        <w:rPr>
+          <w:rFonts w:ascii="Consolas" w:eastAsia="Times New Roman" w:hAnsi="Consolas" w:cs="Times New Roman"/>
+          <w:color w:val="D4D4D4"/>
+          <w:sz w:val="21"/>
+          <w:szCs w:val="21"/>
+          <w:lang w:eastAsia="nl-NL"/>
+        </w:rPr>
+        <w:t>.</w:t>
+      </w:r>
+      <w:r>
+        <w:rPr>
+          <w:rFonts w:ascii="Consolas" w:eastAsia="Times New Roman" w:hAnsi="Consolas" w:cs="Times New Roman"/>
+          <w:color w:val="DCDCAA"/>
+          <w:sz w:val="21"/>
+          <w:szCs w:val="21"/>
+          <w:lang w:eastAsia="nl-NL"/>
+        </w:rPr>
+        <w:t>log</w:t>
+      </w:r>
+      <w:r>
+        <w:rPr>
+          <w:rFonts w:ascii="Consolas" w:eastAsia="Times New Roman" w:hAnsi="Consolas" w:cs="Times New Roman"/>
+          <w:color w:val="D4D4D4"/>
+          <w:sz w:val="21"/>
+          <w:szCs w:val="21"/>
+          <w:lang w:eastAsia="nl-NL"/>
+        </w:rPr>
+        <w:t>(</w:t>
+      </w:r>
+      <w:r>
+        <w:rPr>
+          <w:rFonts w:ascii="Consolas" w:eastAsia="Times New Roman" w:hAnsi="Consolas" w:cs="Times New Roman"/>
+          <w:color w:val="9CDCFE"/>
+          <w:sz w:val="21"/>
+          <w:szCs w:val="21"/>
+          <w:lang w:eastAsia="nl-NL"/>
+        </w:rPr>
+        <w:t>balance</w:t>
+      </w:r>
+      <w:r>
+        <w:rPr>
+          <w:rFonts w:ascii="Consolas" w:eastAsia="Times New Roman" w:hAnsi="Consolas" w:cs="Times New Roman"/>
+          <w:color w:val="D4D4D4"/>
+          <w:sz w:val="21"/>
+          <w:szCs w:val="21"/>
+          <w:lang w:eastAsia="nl-NL"/>
+        </w:rPr>
+        <w:t>);</w:t>
+      </w:r>
+    </w:p>
+    <w:p>
+      <w:pPr>
+        <w:shd w:val="clear" w:color="auto" w:fill="1E1E1E"/>
+        <w:spacing w:after="0" w:line="285" w:lineRule="atLeast"/>
+        <w:rPr>
+          <w:rFonts w:ascii="Consolas" w:eastAsia="Times New Roman" w:hAnsi="Consolas" w:cs="Times New Roman"/>
+          <w:color w:val="D4D4D4"/>
+          <w:sz w:val="21"/>
+          <w:szCs w:val="21"/>
+          <w:lang w:eastAsia="nl-NL"/>
+        </w:rPr>
+      </w:pPr>
+    </w:p>
+    <w:p>
+      <w:pPr>
+        <w:shd w:val="clear" w:color="auto" w:fill="1E1E1E"/>
+        <w:spacing w:after="0" w:line="285" w:lineRule="atLeast"/>
+        <w:rPr>
+          <w:rFonts w:ascii="Consolas" w:eastAsia="Times New Roman" w:hAnsi="Consolas" w:cs="Times New Roman"/>
+          <w:color w:val="D4D4D4"/>
+          <w:sz w:val="21"/>
+          <w:szCs w:val="21"/>
+          <w:lang w:eastAsia="nl-NL"/>
+        </w:rPr>
+      </w:pPr>
+      <w:r>
+        <w:rPr>
+          <w:rFonts w:ascii="Consolas" w:eastAsia="Times New Roman" w:hAnsi="Consolas" w:cs="Times New Roman"/>
+          <w:color w:val="9CDCFE"/>
+          <w:sz w:val="21"/>
+          <w:szCs w:val="21"/>
+          <w:lang w:eastAsia="nl-NL"/>
+        </w:rPr>
+        <w:t>web3</w:t>
+      </w:r>
+      <w:r>
+        <w:rPr>
+          <w:rFonts w:ascii="Consolas" w:eastAsia="Times New Roman" w:hAnsi="Consolas" w:cs="Times New Roman"/>
+          <w:color w:val="D4D4D4"/>
+          <w:sz w:val="21"/>
+          <w:szCs w:val="21"/>
+          <w:lang w:eastAsia="nl-NL"/>
+        </w:rPr>
+        <w:t>.</w:t>
+      </w:r>
+      <w:r>
+        <w:rPr>
+          <w:rFonts w:ascii="Consolas" w:eastAsia="Times New Roman" w:hAnsi="Consolas" w:cs="Times New Roman"/>
+          <w:color w:val="9CDCFE"/>
+          <w:sz w:val="21"/>
+          <w:szCs w:val="21"/>
+          <w:lang w:eastAsia="nl-NL"/>
+        </w:rPr>
+        <w:t>eth</w:t>
+      </w:r>
+      <w:r>
+        <w:rPr>
+          <w:rFonts w:ascii="Consolas" w:eastAsia="Times New Roman" w:hAnsi="Consolas" w:cs="Times New Roman"/>
+          <w:color w:val="D4D4D4"/>
+          <w:sz w:val="21"/>
+          <w:szCs w:val="21"/>
+          <w:lang w:eastAsia="nl-NL"/>
+        </w:rPr>
+        <w:t>.</w:t>
+      </w:r>
+      <w:r>
+        <w:rPr>
+          <w:rFonts w:ascii="Consolas" w:eastAsia="Times New Roman" w:hAnsi="Consolas" w:cs="Times New Roman"/>
+          <w:color w:val="9CDCFE"/>
+          <w:sz w:val="21"/>
+          <w:szCs w:val="21"/>
+          <w:lang w:eastAsia="nl-NL"/>
+        </w:rPr>
+        <w:t>accounts</w:t>
+      </w:r>
+      <w:r>
+        <w:rPr>
+          <w:rFonts w:ascii="Consolas" w:eastAsia="Times New Roman" w:hAnsi="Consolas" w:cs="Times New Roman"/>
+          <w:color w:val="D4D4D4"/>
+          <w:sz w:val="21"/>
+          <w:szCs w:val="21"/>
+          <w:lang w:eastAsia="nl-NL"/>
+        </w:rPr>
+        <w:t>.</w:t>
+      </w:r>
+      <w:r>
+        <w:rPr>
+          <w:rFonts w:ascii="Consolas" w:eastAsia="Times New Roman" w:hAnsi="Consolas" w:cs="Times New Roman"/>
+          <w:color w:val="DCDCAA"/>
+          <w:sz w:val="21"/>
+          <w:szCs w:val="21"/>
+          <w:lang w:eastAsia="nl-NL"/>
+        </w:rPr>
+        <w:t>forEach</w:t>
+      </w:r>
+      <w:r>
+        <w:rPr>
+          <w:rFonts w:ascii="Consolas" w:eastAsia="Times New Roman" w:hAnsi="Consolas" w:cs="Times New Roman"/>
+          <w:color w:val="D4D4D4"/>
+          <w:sz w:val="21"/>
+          <w:szCs w:val="21"/>
+          <w:lang w:eastAsia="nl-NL"/>
+        </w:rPr>
+        <w:t>(</w:t>
+      </w:r>
+      <w:r>
+        <w:rPr>
+          <w:rFonts w:ascii="Consolas" w:eastAsia="Times New Roman" w:hAnsi="Consolas" w:cs="Times New Roman"/>
+          <w:color w:val="569CD6"/>
+          <w:sz w:val="21"/>
+          <w:szCs w:val="21"/>
+          <w:lang w:eastAsia="nl-NL"/>
+        </w:rPr>
+        <w:t>function</w:t>
+      </w:r>
+      <w:r>
+        <w:rPr>
+          <w:rFonts w:ascii="Consolas" w:eastAsia="Times New Roman" w:hAnsi="Consolas" w:cs="Times New Roman"/>
+          <w:color w:val="D4D4D4"/>
+          <w:sz w:val="21"/>
+          <w:szCs w:val="21"/>
+          <w:lang w:eastAsia="nl-NL"/>
+        </w:rPr>
+        <w:t>(</w:t>
+      </w:r>
+      <w:r>
+        <w:rPr>
+          <w:rFonts w:ascii="Consolas" w:eastAsia="Times New Roman" w:hAnsi="Consolas" w:cs="Times New Roman"/>
+          <w:color w:val="9CDCFE"/>
+          <w:sz w:val="21"/>
+          <w:szCs w:val="21"/>
+          <w:lang w:eastAsia="nl-NL"/>
+        </w:rPr>
+        <w:t>account</w:t>
+      </w:r>
+      <w:r>
+        <w:rPr>
+          <w:rFonts w:ascii="Consolas" w:eastAsia="Times New Roman" w:hAnsi="Consolas" w:cs="Times New Roman"/>
+          <w:color w:val="D4D4D4"/>
+          <w:sz w:val="21"/>
+          <w:szCs w:val="21"/>
+          <w:lang w:eastAsia="nl-NL"/>
+        </w:rPr>
+        <w:t>)  {</w:t>
+      </w:r>
+    </w:p>
+    <w:p>
+      <w:pPr>
+        <w:shd w:val="clear" w:color="auto" w:fill="1E1E1E"/>
+        <w:spacing w:after="0" w:line="285" w:lineRule="atLeast"/>
+        <w:rPr>
+          <w:rFonts w:ascii="Consolas" w:eastAsia="Times New Roman" w:hAnsi="Consolas" w:cs="Times New Roman"/>
+          <w:color w:val="D4D4D4"/>
+          <w:sz w:val="21"/>
+          <w:szCs w:val="21"/>
+          <w:lang w:eastAsia="nl-NL"/>
+        </w:rPr>
+      </w:pPr>
+      <w:r>
+        <w:rPr>
+          <w:rFonts w:ascii="Consolas" w:eastAsia="Times New Roman" w:hAnsi="Consolas" w:cs="Times New Roman"/>
+          <w:color w:val="D4D4D4"/>
+          <w:sz w:val="21"/>
+          <w:szCs w:val="21"/>
+          <w:lang w:eastAsia="nl-NL"/>
+        </w:rPr>
+        <w:t xml:space="preserve">    </w:t>
+      </w:r>
+      <w:r>
+        <w:rPr>
+          <w:rFonts w:ascii="Consolas" w:eastAsia="Times New Roman" w:hAnsi="Consolas" w:cs="Times New Roman"/>
+          <w:color w:val="9CDCFE"/>
+          <w:sz w:val="21"/>
+          <w:szCs w:val="21"/>
+          <w:lang w:eastAsia="nl-NL"/>
+        </w:rPr>
+        <w:t>balance</w:t>
+      </w:r>
+      <w:r>
+        <w:rPr>
+          <w:rFonts w:ascii="Consolas" w:eastAsia="Times New Roman" w:hAnsi="Consolas" w:cs="Times New Roman"/>
+          <w:color w:val="D4D4D4"/>
+          <w:sz w:val="21"/>
+          <w:szCs w:val="21"/>
+          <w:lang w:eastAsia="nl-NL"/>
+        </w:rPr>
+        <w:t xml:space="preserve"> = </w:t>
+      </w:r>
+      <w:r>
+        <w:rPr>
+          <w:rFonts w:ascii="Consolas" w:eastAsia="Times New Roman" w:hAnsi="Consolas" w:cs="Times New Roman"/>
+          <w:color w:val="9CDCFE"/>
+          <w:sz w:val="21"/>
+          <w:szCs w:val="21"/>
+          <w:lang w:eastAsia="nl-NL"/>
+        </w:rPr>
+        <w:t>web3</w:t>
+      </w:r>
+      <w:r>
+        <w:rPr>
+          <w:rFonts w:ascii="Consolas" w:eastAsia="Times New Roman" w:hAnsi="Consolas" w:cs="Times New Roman"/>
+          <w:color w:val="D4D4D4"/>
+          <w:sz w:val="21"/>
+          <w:szCs w:val="21"/>
+          <w:lang w:eastAsia="nl-NL"/>
+        </w:rPr>
+        <w:t>.</w:t>
+      </w:r>
+      <w:r>
+        <w:rPr>
+          <w:rFonts w:ascii="Consolas" w:eastAsia="Times New Roman" w:hAnsi="Consolas" w:cs="Times New Roman"/>
+          <w:color w:val="9CDCFE"/>
+          <w:sz w:val="21"/>
+          <w:szCs w:val="21"/>
+          <w:lang w:eastAsia="nl-NL"/>
+        </w:rPr>
+        <w:t>eth</w:t>
+      </w:r>
+      <w:r>
+        <w:rPr>
+          <w:rFonts w:ascii="Consolas" w:eastAsia="Times New Roman" w:hAnsi="Consolas" w:cs="Times New Roman"/>
+          <w:color w:val="D4D4D4"/>
+          <w:sz w:val="21"/>
+          <w:szCs w:val="21"/>
+          <w:lang w:eastAsia="nl-NL"/>
+        </w:rPr>
+        <w:t>.</w:t>
+      </w:r>
+      <w:r>
+        <w:rPr>
+          <w:rFonts w:ascii="Consolas" w:eastAsia="Times New Roman" w:hAnsi="Consolas" w:cs="Times New Roman"/>
+          <w:color w:val="DCDCAA"/>
+          <w:sz w:val="21"/>
+          <w:szCs w:val="21"/>
+          <w:lang w:eastAsia="nl-NL"/>
+        </w:rPr>
+        <w:t>getBalance</w:t>
+      </w:r>
+      <w:r>
+        <w:rPr>
+          <w:rFonts w:ascii="Consolas" w:eastAsia="Times New Roman" w:hAnsi="Consolas" w:cs="Times New Roman"/>
+          <w:color w:val="D4D4D4"/>
+          <w:sz w:val="21"/>
+          <w:szCs w:val="21"/>
+          <w:lang w:eastAsia="nl-NL"/>
+        </w:rPr>
+        <w:t>(</w:t>
+      </w:r>
+      <w:r>
+        <w:rPr>
+          <w:rFonts w:ascii="Consolas" w:eastAsia="Times New Roman" w:hAnsi="Consolas" w:cs="Times New Roman"/>
+          <w:color w:val="9CDCFE"/>
+          <w:sz w:val="21"/>
+          <w:szCs w:val="21"/>
+          <w:lang w:eastAsia="nl-NL"/>
+        </w:rPr>
+        <w:t>account</w:t>
+      </w:r>
+      <w:r>
+        <w:rPr>
+          <w:rFonts w:ascii="Consolas" w:eastAsia="Times New Roman" w:hAnsi="Consolas" w:cs="Times New Roman"/>
+          <w:color w:val="D4D4D4"/>
+          <w:sz w:val="21"/>
+          <w:szCs w:val="21"/>
+          <w:lang w:eastAsia="nl-NL"/>
+        </w:rPr>
+        <w:t>);</w:t>
+      </w:r>
+    </w:p>
+    <w:p>
+      <w:pPr>
+        <w:shd w:val="clear" w:color="auto" w:fill="1E1E1E"/>
+        <w:spacing w:after="0" w:line="285" w:lineRule="atLeast"/>
+        <w:rPr>
+          <w:rFonts w:ascii="Consolas" w:eastAsia="Times New Roman" w:hAnsi="Consolas" w:cs="Times New Roman"/>
+          <w:color w:val="D4D4D4"/>
+          <w:sz w:val="21"/>
+          <w:szCs w:val="21"/>
+          <w:lang w:val="nl-NL" w:eastAsia="nl-NL"/>
+        </w:rPr>
+      </w:pPr>
+      <w:r>
+        <w:rPr>
+          <w:rFonts w:ascii="Consolas" w:eastAsia="Times New Roman" w:hAnsi="Consolas" w:cs="Times New Roman"/>
+          <w:color w:val="D4D4D4"/>
+          <w:sz w:val="21"/>
+          <w:szCs w:val="21"/>
+          <w:lang w:eastAsia="nl-NL"/>
+        </w:rPr>
+        <w:t xml:space="preserve">    </w:t>
+      </w:r>
+      <w:r>
+        <w:rPr>
+          <w:rFonts w:ascii="Consolas" w:eastAsia="Times New Roman" w:hAnsi="Consolas" w:cs="Times New Roman"/>
+          <w:color w:val="4EC9B0"/>
+          <w:sz w:val="21"/>
+          <w:szCs w:val="21"/>
+          <w:lang w:val="nl-NL" w:eastAsia="nl-NL"/>
+        </w:rPr>
+        <w:t>console</w:t>
+      </w:r>
+      <w:r>
+        <w:rPr>
+          <w:rFonts w:ascii="Consolas" w:eastAsia="Times New Roman" w:hAnsi="Consolas" w:cs="Times New Roman"/>
+          <w:color w:val="D4D4D4"/>
+          <w:sz w:val="21"/>
+          <w:szCs w:val="21"/>
+          <w:lang w:val="nl-NL" w:eastAsia="nl-NL"/>
+        </w:rPr>
+        <w:t>.</w:t>
+      </w:r>
+      <w:r>
+        <w:rPr>
+          <w:rFonts w:ascii="Consolas" w:eastAsia="Times New Roman" w:hAnsi="Consolas" w:cs="Times New Roman"/>
+          <w:color w:val="DCDCAA"/>
+          <w:sz w:val="21"/>
+          <w:szCs w:val="21"/>
+          <w:lang w:val="nl-NL" w:eastAsia="nl-NL"/>
+        </w:rPr>
+        <w:t>log</w:t>
+      </w:r>
+      <w:r>
+        <w:rPr>
+          <w:rFonts w:ascii="Consolas" w:eastAsia="Times New Roman" w:hAnsi="Consolas" w:cs="Times New Roman"/>
+          <w:color w:val="D4D4D4"/>
+          <w:sz w:val="21"/>
+          <w:szCs w:val="21"/>
+          <w:lang w:val="nl-NL" w:eastAsia="nl-NL"/>
+        </w:rPr>
+        <w:t>(</w:t>
+      </w:r>
+      <w:proofErr w:type="spellStart"/>
+      <w:r>
+        <w:rPr>
+          <w:rFonts w:ascii="Consolas" w:eastAsia="Times New Roman" w:hAnsi="Consolas" w:cs="Times New Roman"/>
+          <w:color w:val="9CDCFE"/>
+          <w:sz w:val="21"/>
+          <w:szCs w:val="21"/>
+          <w:lang w:val="nl-NL" w:eastAsia="nl-NL"/>
+        </w:rPr>
+        <w:t>balance</w:t>
+      </w:r>
+      <w:proofErr w:type="spellEnd"/>
+      <w:r>
+        <w:rPr>
+          <w:rFonts w:ascii="Consolas" w:eastAsia="Times New Roman" w:hAnsi="Consolas" w:cs="Times New Roman"/>
+          <w:color w:val="D4D4D4"/>
+          <w:sz w:val="21"/>
+          <w:szCs w:val="21"/>
+          <w:lang w:val="nl-NL" w:eastAsia="nl-NL"/>
+        </w:rPr>
+        <w:t>);</w:t>
+      </w:r>
+    </w:p>
+    <w:p>
+      <w:pPr>
+        <w:shd w:val="clear" w:color="auto" w:fill="1E1E1E"/>
+        <w:spacing w:after="0" w:line="285" w:lineRule="atLeast"/>
+        <w:rPr>
+          <w:rFonts w:ascii="Consolas" w:eastAsia="Times New Roman" w:hAnsi="Consolas" w:cs="Times New Roman"/>
+          <w:color w:val="D4D4D4"/>
+          <w:sz w:val="21"/>
+          <w:szCs w:val="21"/>
+          <w:lang w:val="nl-NL" w:eastAsia="nl-NL"/>
+        </w:rPr>
+      </w:pPr>
+      <w:r>
+        <w:rPr>
+          <w:rFonts w:ascii="Consolas" w:eastAsia="Times New Roman" w:hAnsi="Consolas" w:cs="Times New Roman"/>
+          <w:color w:val="D4D4D4"/>
+          <w:sz w:val="21"/>
+          <w:szCs w:val="21"/>
+          <w:lang w:val="nl-NL" w:eastAsia="nl-NL"/>
+        </w:rPr>
+        <w:t xml:space="preserve">  });</w:t>
+      </w:r>
+    </w:p>
+    <w:p>
+      <w:pPr>
+        <w:spacing w:after="0" w:line="240" w:lineRule="auto"/>
+      </w:pPr>
+    </w:p>
+    <w:p>
+      <w:pPr>
+        <w:spacing w:after="0" w:line="240" w:lineRule="auto"/>
+      </w:pPr>
+    </w:p>
+    <w:p>
+      <w:pPr>
+        <w:pStyle w:val="Heading1"/>
+      </w:pPr>
+      <w:proofErr w:type="spellStart"/>
+      <w:r>
+        <w:t>DApp</w:t>
+      </w:r>
+      <w:proofErr w:type="spellEnd"/>
+      <w:r>
+        <w:t xml:space="preserve"> – Ether Transfer</w:t>
+      </w:r>
+    </w:p>
+    <w:p>
+      <w:pPr>
+        <w:spacing w:after="0" w:line="240" w:lineRule="auto"/>
+      </w:pPr>
+    </w:p>
+    <w:p>
+      <w:pPr>
+        <w:pStyle w:val="Heading2"/>
+      </w:pPr>
+      <w:r>
+        <w:t>Project Directory</w:t>
+      </w:r>
+    </w:p>
+    <w:p>
+      <w:pPr>
+        <w:spacing w:after="0" w:line="240" w:lineRule="auto"/>
+      </w:pPr>
+    </w:p>
+    <w:p>
+      <w:pPr>
+        <w:spacing w:after="0" w:line="240" w:lineRule="auto"/>
+      </w:pPr>
+      <w:r>
+        <w:t>&lt;DIR&gt;          ..</w:t>
+      </w:r>
+    </w:p>
+    <w:p>
+      <w:pPr>
+        <w:spacing w:after="0" w:line="240" w:lineRule="auto"/>
+      </w:pPr>
+      <w:r>
+        <w:t xml:space="preserve">&lt;DIR&gt;          </w:t>
+      </w:r>
+      <w:proofErr w:type="spellStart"/>
+      <w:r>
+        <w:t>src</w:t>
+      </w:r>
+      <w:proofErr w:type="spellEnd"/>
+    </w:p>
+    <w:p>
+      <w:pPr>
+        <w:spacing w:after="0" w:line="240" w:lineRule="auto"/>
+      </w:pPr>
+      <w:r>
+        <w:t>&lt;DIR&gt;          www</w:t>
+      </w:r>
+    </w:p>
+    <w:p>
+      <w:pPr>
+        <w:spacing w:after="0" w:line="240" w:lineRule="auto"/>
+      </w:pPr>
+      <w:r>
+        <w:t>package-</w:t>
+      </w:r>
+      <w:proofErr w:type="spellStart"/>
+      <w:r>
+        <w:t>lock.json</w:t>
+      </w:r>
+      <w:proofErr w:type="spellEnd"/>
+    </w:p>
+    <w:p>
+      <w:pPr>
+        <w:spacing w:after="0" w:line="240" w:lineRule="auto"/>
+      </w:pPr>
+      <w:proofErr w:type="spellStart"/>
+      <w:r>
+        <w:t>package.json</w:t>
+      </w:r>
+      <w:proofErr w:type="spellEnd"/>
+    </w:p>
+    <w:p>
+      <w:pPr>
+        <w:spacing w:after="0" w:line="240" w:lineRule="auto"/>
+      </w:pPr>
+      <w:r>
+        <w:t>readme.txt</w:t>
+      </w:r>
+    </w:p>
+    <w:p>
+      <w:pPr>
+        <w:spacing w:after="0" w:line="240" w:lineRule="auto"/>
+      </w:pPr>
+    </w:p>
+    <w:p>
+      <w:pPr>
+        <w:spacing w:after="0" w:line="240" w:lineRule="auto"/>
+      </w:pPr>
+      <w:r>
+        <w:t xml:space="preserve">Run </w:t>
+      </w:r>
+      <w:r>
+        <w:t>“</w:t>
+      </w:r>
+      <w:proofErr w:type="spellStart"/>
+      <w:r>
+        <w:t>npm</w:t>
+      </w:r>
+      <w:proofErr w:type="spellEnd"/>
+      <w:r>
+        <w:t xml:space="preserve"> install</w:t>
+      </w:r>
+      <w:r>
+        <w:t>”</w:t>
+      </w:r>
+      <w:r>
+        <w:t xml:space="preserve"> (this will install dependencies from </w:t>
+      </w:r>
+      <w:proofErr w:type="spellStart"/>
+      <w:r>
+        <w:t>package.json</w:t>
+      </w:r>
+      <w:proofErr w:type="spellEnd"/>
+      <w:r>
+        <w:t>)</w:t>
+      </w:r>
+    </w:p>
+    <w:p>
+      <w:pPr>
+        <w:spacing w:after="0" w:line="240" w:lineRule="auto"/>
+      </w:pPr>
+      <w:r>
+        <w:t xml:space="preserve">Or run install individually, </w:t>
+      </w:r>
+      <w:proofErr w:type="spellStart"/>
+      <w:r>
+        <w:t>e.g</w:t>
+      </w:r>
+      <w:proofErr w:type="spellEnd"/>
+      <w:r>
+        <w:t>:</w:t>
+      </w:r>
+    </w:p>
+    <w:p>
+      <w:pPr>
+        <w:spacing w:after="0" w:line="240" w:lineRule="auto"/>
+      </w:pPr>
+      <w:proofErr w:type="spellStart"/>
+      <w:r>
+        <w:t>npm</w:t>
+      </w:r>
+      <w:proofErr w:type="spellEnd"/>
+      <w:r>
+        <w:t xml:space="preserve"> install -g </w:t>
+      </w:r>
+      <w:proofErr w:type="spellStart"/>
+      <w:r>
+        <w:t>watchify</w:t>
+      </w:r>
+      <w:proofErr w:type="spellEnd"/>
+    </w:p>
+    <w:p>
+      <w:pPr>
+        <w:spacing w:after="0" w:line="240" w:lineRule="auto"/>
+      </w:pPr>
+      <w:r>
+        <w:t>see https://github.com/browserify/watchify</w:t>
+      </w:r>
+    </w:p>
+    <w:p>
+      <w:pPr>
+        <w:spacing w:after="0" w:line="240" w:lineRule="auto"/>
+      </w:pPr>
+      <w:proofErr w:type="spellStart"/>
+      <w:r>
+        <w:t>npm</w:t>
+      </w:r>
+      <w:proofErr w:type="spellEnd"/>
+      <w:r>
+        <w:t xml:space="preserve"> install --save-dev </w:t>
+      </w:r>
+      <w:proofErr w:type="spellStart"/>
+      <w:r>
+        <w:t>babelify</w:t>
+      </w:r>
+      <w:proofErr w:type="spellEnd"/>
+    </w:p>
+    <w:p>
+      <w:pPr>
+        <w:spacing w:after="0" w:line="240" w:lineRule="auto"/>
+      </w:pPr>
+      <w:r>
+        <w:t>...</w:t>
+      </w:r>
+    </w:p>
+    <w:p>
+      <w:pPr>
+        <w:spacing w:after="0" w:line="240" w:lineRule="auto"/>
+      </w:pPr>
+    </w:p>
+    <w:p>
+      <w:pPr>
+        <w:pStyle w:val="Heading2"/>
+      </w:pPr>
+      <w:proofErr w:type="spellStart"/>
+      <w:r>
+        <w:t>package.json</w:t>
+      </w:r>
+      <w:proofErr w:type="spellEnd"/>
+    </w:p>
+    <w:p>
+      <w:pPr>
+        <w:spacing w:after="0" w:line="240" w:lineRule="auto"/>
+      </w:pPr>
+      <w:r>
+        <w:t xml:space="preserve">Note in </w:t>
+      </w:r>
+      <w:proofErr w:type="spellStart"/>
+      <w:r>
+        <w:t>package.json</w:t>
+      </w:r>
+      <w:proofErr w:type="spellEnd"/>
+      <w:r>
+        <w:t xml:space="preserve"> </w:t>
+      </w:r>
+    </w:p>
+    <w:p>
+      <w:pPr>
+        <w:spacing w:after="0" w:line="240" w:lineRule="auto"/>
+      </w:pPr>
+    </w:p>
+    <w:p>
+      <w:pPr>
+        <w:spacing w:after="0" w:line="240" w:lineRule="auto"/>
+      </w:pPr>
+      <w:r>
+        <w:t>..."main" is configured as:</w:t>
+      </w:r>
+    </w:p>
+    <w:p>
+      <w:pPr>
+        <w:spacing w:after="0" w:line="240" w:lineRule="auto"/>
+      </w:pPr>
+      <w:r>
+        <w:t>{</w:t>
+      </w:r>
+    </w:p>
+    <w:p>
+      <w:pPr>
+        <w:spacing w:after="0" w:line="240" w:lineRule="auto"/>
+      </w:pPr>
+      <w:r>
+        <w:t xml:space="preserve">  "name": "ETH Sender App",</w:t>
+      </w:r>
+    </w:p>
+    <w:p>
+      <w:pPr>
+        <w:spacing w:after="0" w:line="240" w:lineRule="auto"/>
+      </w:pPr>
+      <w:r>
+        <w:t xml:space="preserve">  "version": "1.0.0",</w:t>
+      </w:r>
+    </w:p>
+    <w:p>
+      <w:pPr>
+        <w:spacing w:after="0" w:line="240" w:lineRule="auto"/>
+      </w:pPr>
+      <w:r>
+        <w:t xml:space="preserve">  "description": "ETH Sender App - interacting-with-the-blockchain",</w:t>
+      </w:r>
+    </w:p>
+    <w:p>
+      <w:pPr>
+        <w:spacing w:after="0" w:line="240" w:lineRule="auto"/>
+      </w:pPr>
+      <w:r>
+        <w:t xml:space="preserve">  "</w:t>
+      </w:r>
+      <w:r>
+        <w:rPr>
+          <w:b/>
+        </w:rPr>
+        <w:t>main</w:t>
+      </w:r>
+      <w:r>
+        <w:t>": "</w:t>
+      </w:r>
+      <w:r>
+        <w:rPr>
+          <w:b/>
+        </w:rPr>
+        <w:t>../</w:t>
+      </w:r>
+      <w:proofErr w:type="spellStart"/>
+      <w:r>
+        <w:rPr>
+          <w:b/>
+        </w:rPr>
+        <w:t>src</w:t>
+      </w:r>
+      <w:proofErr w:type="spellEnd"/>
+      <w:r>
+        <w:rPr>
+          <w:b/>
+        </w:rPr>
+        <w:t>/dapp.js</w:t>
+      </w:r>
+      <w:r>
+        <w:t>",</w:t>
+      </w:r>
+    </w:p>
+    <w:p>
+      <w:pPr>
+        <w:spacing w:after="0" w:line="240" w:lineRule="auto"/>
+      </w:pPr>
+      <w:r>
+        <w:t>...</w:t>
+      </w:r>
+    </w:p>
+    <w:p>
+      <w:pPr>
+        <w:spacing w:after="0" w:line="240" w:lineRule="auto"/>
+      </w:pPr>
+    </w:p>
+    <w:p>
+      <w:pPr>
+        <w:spacing w:after="0" w:line="240" w:lineRule="auto"/>
+      </w:pPr>
+      <w:r>
+        <w:t>..."start" is configured as:</w:t>
+      </w:r>
+    </w:p>
+    <w:p>
+      <w:pPr>
+        <w:spacing w:after="0" w:line="240" w:lineRule="auto"/>
+      </w:pPr>
+      <w:r>
+        <w:t xml:space="preserve">  "scripts": {</w:t>
+      </w:r>
+    </w:p>
+    <w:p>
+      <w:pPr>
+        <w:spacing w:after="0" w:line="240" w:lineRule="auto"/>
+      </w:pPr>
+      <w:r>
+        <w:t xml:space="preserve">    "</w:t>
+      </w:r>
+      <w:r>
+        <w:rPr>
+          <w:b/>
+        </w:rPr>
+        <w:t>start</w:t>
+      </w:r>
+      <w:r>
+        <w:t>": "</w:t>
+      </w:r>
+      <w:proofErr w:type="spellStart"/>
+      <w:r>
+        <w:rPr>
+          <w:b/>
+        </w:rPr>
+        <w:t>watchify</w:t>
+      </w:r>
+      <w:proofErr w:type="spellEnd"/>
+      <w:r>
+        <w:rPr>
+          <w:b/>
+        </w:rPr>
+        <w:t xml:space="preserve"> </w:t>
+      </w:r>
+      <w:proofErr w:type="spellStart"/>
+      <w:r>
+        <w:rPr>
+          <w:b/>
+        </w:rPr>
+        <w:t>src</w:t>
+      </w:r>
+      <w:proofErr w:type="spellEnd"/>
+      <w:r>
+        <w:rPr>
+          <w:b/>
+        </w:rPr>
+        <w:t>/dapp.js -o www/bundle.js -v</w:t>
+      </w:r>
+      <w:r>
+        <w:t>"</w:t>
+      </w:r>
+    </w:p>
+    <w:p>
+      <w:pPr>
+        <w:spacing w:after="0" w:line="240" w:lineRule="auto"/>
+      </w:pPr>
+      <w:r>
+        <w:t xml:space="preserve">  },</w:t>
+      </w:r>
+    </w:p>
+    <w:p>
+      <w:pPr>
+        <w:spacing w:after="0" w:line="240" w:lineRule="auto"/>
+      </w:pPr>
+    </w:p>
+    <w:p>
+      <w:pPr>
+        <w:pStyle w:val="Heading2"/>
+      </w:pPr>
+      <w:r>
+        <w:lastRenderedPageBreak/>
+        <w:t xml:space="preserve">Running </w:t>
+      </w:r>
+      <w:proofErr w:type="spellStart"/>
+      <w:r>
+        <w:t>DApp</w:t>
+      </w:r>
+      <w:proofErr w:type="spellEnd"/>
+    </w:p>
+    <w:p>
+      <w:pPr>
+        <w:spacing w:after="0" w:line="240" w:lineRule="auto"/>
+      </w:pPr>
+      <w:r>
+        <w:t xml:space="preserve">Run </w:t>
+      </w:r>
+      <w:r>
+        <w:t>“</w:t>
+      </w:r>
+      <w:proofErr w:type="spellStart"/>
+      <w:r>
+        <w:t>testrpc</w:t>
+      </w:r>
+      <w:proofErr w:type="spellEnd"/>
+      <w:r>
+        <w:t xml:space="preserve"> -p 8700</w:t>
+      </w:r>
+      <w:r>
+        <w:t>”</w:t>
+      </w:r>
+    </w:p>
+    <w:p>
+      <w:pPr>
+        <w:spacing w:after="0" w:line="240" w:lineRule="auto"/>
+      </w:pPr>
+      <w:r>
+        <w:t xml:space="preserve">From project root directory, run </w:t>
+      </w:r>
+      <w:r>
+        <w:t>“</w:t>
+      </w:r>
+      <w:proofErr w:type="spellStart"/>
+      <w:r>
+        <w:t>npm</w:t>
+      </w:r>
+      <w:proofErr w:type="spellEnd"/>
+      <w:r>
+        <w:t xml:space="preserve"> start</w:t>
+      </w:r>
+      <w:r>
+        <w:t>”</w:t>
+      </w:r>
+    </w:p>
+    <w:p>
+      <w:pPr>
+        <w:spacing w:after="0" w:line="240" w:lineRule="auto"/>
+      </w:pPr>
+      <w:r>
+        <w:t>From web browser, open www/index.html</w:t>
+      </w:r>
+    </w:p>
+    <w:p>
+      <w:pPr>
+        <w:spacing w:after="0" w:line="240" w:lineRule="auto"/>
+      </w:pPr>
+    </w:p>
+    <w:p>
+      <w:pPr>
+        <w:spacing w:after="0" w:line="240" w:lineRule="auto"/>
+      </w:pPr>
+      <w:r>
+        <w:t xml:space="preserve">Just click on the Account address of </w:t>
+      </w:r>
+      <w:r>
+        <w:rPr>
+          <w:color w:val="2E74B5" w:themeColor="accent1" w:themeShade="BF"/>
+          <w:u w:val="single"/>
+        </w:rPr>
+        <w:t>from</w:t>
+      </w:r>
+      <w:r>
+        <w:rPr>
+          <w:color w:val="2E74B5" w:themeColor="accent1" w:themeShade="BF"/>
+        </w:rPr>
+        <w:t xml:space="preserve"> </w:t>
+      </w:r>
+      <w:r>
+        <w:t xml:space="preserve">link and </w:t>
+      </w:r>
+      <w:r>
+        <w:rPr>
+          <w:color w:val="2E74B5" w:themeColor="accent1" w:themeShade="BF"/>
+          <w:u w:val="single"/>
+        </w:rPr>
+        <w:t>to</w:t>
+      </w:r>
+      <w:r>
+        <w:rPr>
+          <w:color w:val="2E74B5" w:themeColor="accent1" w:themeShade="BF"/>
+        </w:rPr>
+        <w:t xml:space="preserve"> </w:t>
+      </w:r>
+      <w:r>
+        <w:t>link to transfer Ethers.</w:t>
+      </w:r>
+    </w:p>
+    <w:p>
+      <w:pPr>
+        <w:spacing w:after="0" w:line="240" w:lineRule="auto"/>
+      </w:pPr>
+      <w:r>
+        <w:t>Note that the transaction’s Gas usage is also deducted from the sender’s account.</w:t>
+      </w:r>
+      <w:r>
+        <w:t xml:space="preserve"> (This what the mining node would earn.)</w:t>
+      </w:r>
+    </w:p>
+    <w:p>
+      <w:pPr>
+        <w:spacing w:after="0" w:line="240" w:lineRule="auto"/>
+      </w:pPr>
+    </w:p>
+    <w:p>
+      <w:pPr>
+        <w:spacing w:after="0" w:line="240" w:lineRule="auto"/>
+      </w:pPr>
+      <w:r>
+        <w:rPr>
+          <w:noProof/>
+        </w:rPr>
+        <w:drawing>
+          <wp:inline distT="0" distB="0" distL="0" distR="0" wp14:anchorId="772F17E3" wp14:editId="2C3BDE6A">
+            <wp:extent cx="5731510" cy="3305810"/>
+            <wp:effectExtent l="0" t="0" r="2540" b="8890"/>
+            <wp:docPr id="2" name="Picture 2"/>
+            <wp:cNvGraphicFramePr>
+              <a:graphicFrameLocks xmlns:a="http://schemas.openxmlformats.org/drawingml/2006/main" noChangeAspect="1"/>
+            </wp:cNvGraphicFramePr>
+            <a:graphic xmlns:a="http://schemas.openxmlformats.org/drawingml/2006/main">
+              <a:graphicData uri="http://schemas.openxmlformats.org/drawingml/2006/picture">
+                <pic:pic xmlns:pic="http://schemas.openxmlformats.org/drawingml/2006/picture">
+                  <pic:nvPicPr>
+                    <pic:cNvPr id="1" name=""/>
+                    <pic:cNvPicPr/>
+                  </pic:nvPicPr>
+                  <pic:blipFill>
+                    <a:blip r:embed="rId10"/>
+                    <a:stretch>
+                      <a:fillRect/>
+                    </a:stretch>
+                  </pic:blipFill>
+                  <pic:spPr>
+                    <a:xfrm>
+                      <a:off x="0" y="0"/>
+                      <a:ext cx="5731510" cy="3305810"/>
+                    </a:xfrm>
+                    <a:prstGeom prst="rect">
+                      <a:avLst/>
+                    </a:prstGeom>
+                  </pic:spPr>
+                </pic:pic>
+              </a:graphicData>
+            </a:graphic>
+          </wp:inline>
+        </w:drawing>
+      </w:r>
+    </w:p>
+    <w:p/>
+    <w:p>
+      <w:pPr>
+        <w:pStyle w:val="Heading2"/>
+      </w:pPr>
+      <w:r>
+        <w:t>dapp.js</w:t>
+      </w:r>
+    </w:p>
+    <w:p>
+      <w:r>
+        <w:t xml:space="preserve">Refer to </w:t>
+      </w:r>
+      <w:proofErr w:type="spellStart"/>
+      <w:r>
+        <w:t>src</w:t>
+      </w:r>
+      <w:proofErr w:type="spellEnd"/>
+      <w:r>
+        <w:t>/</w:t>
+      </w:r>
+      <w:proofErr w:type="spellStart"/>
+      <w:r>
+        <w:t>dapps</w:t>
+      </w:r>
+      <w:proofErr w:type="spellEnd"/>
+      <w:r>
+        <w:t xml:space="preserve"> for the Web3 APIs and/or Smart Contract functions used.</w:t>
       </w:r>
       <w:bookmarkStart w:id="0" w:name="_GoBack"/>
       <w:bookmarkEnd w:id="0"/>
     </w:p>
-    <w:p>
-      <w:pPr>
-        <w:spacing w:after="0" w:line="240" w:lineRule="auto"/>
-      </w:pPr>
-      <w:r>
-        <w:t xml:space="preserve">&gt; </w:t>
-      </w:r>
-      <w:proofErr w:type="spellStart"/>
-      <w:r>
-        <w:t>loadScript</w:t>
-      </w:r>
-      <w:proofErr w:type="spellEnd"/>
-      <w:r>
-        <w:t>("/</w:t>
-      </w:r>
-      <w:proofErr w:type="spellStart"/>
-      <w:r>
-        <w:t>src</w:t>
-      </w:r>
-      <w:proofErr w:type="spellEnd"/>
-      <w:r>
-        <w:t>/helloWeb3.js")</w:t>
-      </w:r>
-    </w:p>
-    <w:p>
-      <w:pPr>
-        <w:spacing w:after="0" w:line="240" w:lineRule="auto"/>
-      </w:pPr>
-      <w:r>
-        <w:t>hallo Web3</w:t>
-      </w:r>
-    </w:p>
-    <w:p>
-      <w:pPr>
-        <w:spacing w:after="0" w:line="240" w:lineRule="auto"/>
-      </w:pPr>
-      <w:r>
-        <w:t>99032922700000000000</w:t>
-      </w:r>
-    </w:p>
-    <w:p>
-      <w:pPr>
-        <w:spacing w:after="0" w:line="240" w:lineRule="auto"/>
-      </w:pPr>
-      <w:r>
-        <w:t>99032922700000000000</w:t>
-      </w:r>
-    </w:p>
-    <w:p>
-      <w:pPr>
-        <w:spacing w:after="0" w:line="240" w:lineRule="auto"/>
-      </w:pPr>
-      <w:r>
-        <w:t>100000000000000000000</w:t>
-      </w:r>
-    </w:p>
-    <w:p>
-      <w:pPr>
-        <w:spacing w:after="0" w:line="240" w:lineRule="auto"/>
-      </w:pPr>
-      <w:r>
-        <w:t>100000000000000000000</w:t>
-      </w:r>
-    </w:p>
-    <w:p>
-      <w:pPr>
-        <w:spacing w:after="0" w:line="240" w:lineRule="auto"/>
-      </w:pPr>
-      <w:r>
-        <w:t>100000000000000000000</w:t>
-      </w:r>
-    </w:p>
-    <w:p>
-      <w:pPr>
-        <w:spacing w:after="0" w:line="240" w:lineRule="auto"/>
-      </w:pPr>
-      <w:r>
-        <w:t>100000000000000000000</w:t>
-      </w:r>
-    </w:p>
-    <w:p>
-      <w:pPr>
-        <w:spacing w:after="0" w:line="240" w:lineRule="auto"/>
-      </w:pPr>
-      <w:r>
-        <w:t>100000000000000000000</w:t>
-      </w:r>
-    </w:p>
-    <w:p>
-      <w:pPr>
-        <w:spacing w:after="0" w:line="240" w:lineRule="auto"/>
-      </w:pPr>
-      <w:r>
-        <w:t>100000000000000000000</w:t>
-      </w:r>
-    </w:p>
-    <w:p>
-      <w:pPr>
-        <w:spacing w:after="0" w:line="240" w:lineRule="auto"/>
-      </w:pPr>
-      <w:r>
-        <w:t>100000000000000000000</w:t>
-      </w:r>
-    </w:p>
-    <w:p>
-      <w:pPr>
-        <w:spacing w:after="0" w:line="240" w:lineRule="auto"/>
-      </w:pPr>
-      <w:r>
-        <w:t>100000000000000000000</w:t>
-      </w:r>
-    </w:p>
-    <w:p>
-      <w:pPr>
-        <w:spacing w:after="0" w:line="240" w:lineRule="auto"/>
-      </w:pPr>
-      <w:r>
-        <w:t>100000000000000000000</w:t>
-      </w:r>
-    </w:p>
-    <w:p>
-      <w:pPr>
-        <w:spacing w:after="0" w:line="240" w:lineRule="auto"/>
-      </w:pPr>
-      <w:r>
-        <w:t>true</w:t>
-      </w:r>
-    </w:p>
-    <w:p>
-      <w:pPr>
-        <w:spacing w:after="0" w:line="240" w:lineRule="auto"/>
-      </w:pPr>
-      <w:r>
-        <w:t>&gt;</w:t>
-      </w:r>
-    </w:p>
-    <w:p>
-      <w:pPr>
-        <w:spacing w:after="0" w:line="240" w:lineRule="auto"/>
-      </w:pPr>
-    </w:p>
-    <w:p>
-      <w:pPr>
-        <w:spacing w:after="0" w:line="240" w:lineRule="auto"/>
+    <w:p/>
+    <w:p>
+      <w:r>
+        <w:br w:type="page"/>
+      </w:r>
+    </w:p>
+    <w:p>
+      <w:pPr>
+        <w:spacing w:after="0" w:line="240" w:lineRule="auto"/>
+      </w:pPr>
+    </w:p>
+    <w:p>
+      <w:pPr>
+        <w:pStyle w:val="Heading1"/>
       </w:pPr>
       <w:r>
         <w:t>Known Issues</w:t>
@@ -3001,6 +5269,11 @@
       <w:pPr>
         <w:spacing w:after="0" w:line="240" w:lineRule="auto"/>
       </w:pPr>
+    </w:p>
+    <w:p>
+      <w:pPr>
+        <w:spacing w:after="0" w:line="240" w:lineRule="auto"/>
+      </w:pPr>
       <w:r>
         <w:t>Problem</w:t>
       </w:r>
@@ -3136,6 +5409,11 @@
       <w:pPr>
         <w:spacing w:after="0" w:line="240" w:lineRule="auto"/>
       </w:pPr>
+    </w:p>
+    <w:p>
+      <w:pPr>
+        <w:pStyle w:val="Heading1"/>
+      </w:pPr>
       <w:r>
         <w:t>References</w:t>
       </w:r>
@@ -3144,7 +5422,12 @@
       <w:pPr>
         <w:spacing w:after="0" w:line="240" w:lineRule="auto"/>
       </w:pPr>
-      <w:hyperlink r:id="rId10" w:history="1">
+    </w:p>
+    <w:p>
+      <w:pPr>
+        <w:spacing w:after="0" w:line="240" w:lineRule="auto"/>
+      </w:pPr>
+      <w:hyperlink r:id="rId11" w:history="1">
         <w:r>
           <w:rPr>
             <w:rStyle w:val="Hyperlink"/>
@@ -3157,7 +5440,7 @@
       <w:pPr>
         <w:spacing w:after="0" w:line="240" w:lineRule="auto"/>
       </w:pPr>
-      <w:hyperlink r:id="rId11" w:history="1">
+      <w:hyperlink r:id="rId12" w:history="1">
         <w:r>
           <w:rPr>
             <w:rStyle w:val="Hyperlink"/>
@@ -3170,7 +5453,7 @@
       <w:pPr>
         <w:spacing w:after="0" w:line="240" w:lineRule="auto"/>
       </w:pPr>
-      <w:hyperlink r:id="rId12" w:history="1">
+      <w:hyperlink r:id="rId13" w:history="1">
         <w:r>
           <w:rPr>
             <w:rStyle w:val="Hyperlink"/>
@@ -3183,7 +5466,7 @@
       <w:pPr>
         <w:spacing w:after="0" w:line="240" w:lineRule="auto"/>
       </w:pPr>
-      <w:hyperlink r:id="rId13" w:history="1">
+      <w:hyperlink r:id="rId14" w:history="1">
         <w:r>
           <w:rPr>
             <w:rStyle w:val="Hyperlink"/>
@@ -3196,7 +5479,7 @@
       <w:pPr>
         <w:spacing w:after="0" w:line="240" w:lineRule="auto"/>
       </w:pPr>
-      <w:hyperlink r:id="rId14" w:history="1">
+      <w:hyperlink r:id="rId15" w:history="1">
         <w:r>
           <w:rPr>
             <w:rStyle w:val="Hyperlink"/>
@@ -3209,7 +5492,7 @@
       <w:pPr>
         <w:spacing w:after="0" w:line="240" w:lineRule="auto"/>
       </w:pPr>
-      <w:hyperlink r:id="rId15" w:history="1">
+      <w:hyperlink r:id="rId16" w:history="1">
         <w:r>
           <w:rPr>
             <w:rStyle w:val="Hyperlink"/>
@@ -3366,6 +5649,7 @@
     <w:lsdException w:name="HTML Sample" w:semiHidden="1" w:unhideWhenUsed="1"/>
     <w:lsdException w:name="HTML Typewriter" w:semiHidden="1" w:unhideWhenUsed="1"/>
     <w:lsdException w:name="HTML Variable" w:semiHidden="1" w:unhideWhenUsed="1"/>
+    <w:lsdException w:name="Normal Table" w:semiHidden="1" w:unhideWhenUsed="1"/>
     <w:lsdException w:name="annotation subject" w:semiHidden="1" w:unhideWhenUsed="1"/>
     <w:lsdException w:name="No List" w:semiHidden="1" w:unhideWhenUsed="1"/>
     <w:lsdException w:name="Outline List 1" w:semiHidden="1" w:unhideWhenUsed="1"/>
@@ -3409,8 +5693,10 @@
     <w:lsdException w:name="Table Elegant" w:semiHidden="1" w:unhideWhenUsed="1"/>
     <w:lsdException w:name="Table Professional" w:semiHidden="1" w:unhideWhenUsed="1"/>
     <w:lsdException w:name="Table Subtle 1" w:semiHidden="1" w:unhideWhenUsed="1"/>
+    <w:lsdException w:name="Table Subtle 2" w:semiHidden="1" w:unhideWhenUsed="1"/>
     <w:lsdException w:name="Table Web 1" w:semiHidden="1" w:unhideWhenUsed="1"/>
     <w:lsdException w:name="Table Web 2" w:semiHidden="1" w:unhideWhenUsed="1"/>
+    <w:lsdException w:name="Table Web 3" w:semiHidden="1" w:unhideWhenUsed="1"/>
     <w:lsdException w:name="Balloon Text" w:semiHidden="1" w:unhideWhenUsed="1"/>
     <w:lsdException w:name="Table Grid" w:uiPriority="39"/>
     <w:lsdException w:name="Table Theme" w:semiHidden="1" w:unhideWhenUsed="1"/>
@@ -3638,6 +5924,71 @@
     <w:name w:val="Normal"/>
     <w:qFormat/>
   </w:style>
+  <w:style w:type="paragraph" w:styleId="Heading1">
+    <w:name w:val="heading 1"/>
+    <w:basedOn w:val="Normal"/>
+    <w:next w:val="Normal"/>
+    <w:link w:val="Heading1Char"/>
+    <w:uiPriority w:val="9"/>
+    <w:qFormat/>
+    <w:rsid w:val="0066024E"/>
+    <w:pPr>
+      <w:keepNext/>
+      <w:keepLines/>
+      <w:spacing w:before="240" w:after="0"/>
+      <w:outlineLvl w:val="0"/>
+    </w:pPr>
+    <w:rPr>
+      <w:rFonts w:asciiTheme="majorHAnsi" w:eastAsiaTheme="majorEastAsia" w:hAnsiTheme="majorHAnsi" w:cstheme="majorBidi"/>
+      <w:color w:val="2E74B5" w:themeColor="accent1" w:themeShade="BF"/>
+      <w:sz w:val="32"/>
+      <w:szCs w:val="32"/>
+    </w:rPr>
+  </w:style>
+  <w:style w:type="paragraph" w:styleId="Heading2">
+    <w:name w:val="heading 2"/>
+    <w:basedOn w:val="Normal"/>
+    <w:next w:val="Normal"/>
+    <w:link w:val="Heading2Char"/>
+    <w:uiPriority w:val="9"/>
+    <w:unhideWhenUsed/>
+    <w:qFormat/>
+    <w:rsid w:val="0066024E"/>
+    <w:pPr>
+      <w:keepNext/>
+      <w:keepLines/>
+      <w:spacing w:before="40" w:after="0"/>
+      <w:outlineLvl w:val="1"/>
+    </w:pPr>
+    <w:rPr>
+      <w:rFonts w:asciiTheme="majorHAnsi" w:eastAsiaTheme="majorEastAsia" w:hAnsiTheme="majorHAnsi" w:cstheme="majorBidi"/>
+      <w:color w:val="2E74B5" w:themeColor="accent1" w:themeShade="BF"/>
+      <w:sz w:val="26"/>
+      <w:szCs w:val="26"/>
+    </w:rPr>
+  </w:style>
+  <w:style w:type="paragraph" w:styleId="Heading3">
+    <w:name w:val="heading 3"/>
+    <w:basedOn w:val="Normal"/>
+    <w:next w:val="Normal"/>
+    <w:link w:val="Heading3Char"/>
+    <w:uiPriority w:val="9"/>
+    <w:unhideWhenUsed/>
+    <w:qFormat/>
+    <w:rsid w:val="0066024E"/>
+    <w:pPr>
+      <w:keepNext/>
+      <w:keepLines/>
+      <w:spacing w:before="40" w:after="0"/>
+      <w:outlineLvl w:val="2"/>
+    </w:pPr>
+    <w:rPr>
+      <w:rFonts w:asciiTheme="majorHAnsi" w:eastAsiaTheme="majorEastAsia" w:hAnsiTheme="majorHAnsi" w:cstheme="majorBidi"/>
+      <w:color w:val="1F4D78" w:themeColor="accent1" w:themeShade="7F"/>
+      <w:sz w:val="24"/>
+      <w:szCs w:val="24"/>
+    </w:rPr>
+  </w:style>
   <w:style w:type="character" w:default="1" w:styleId="DefaultParagraphFont">
     <w:name w:val="Default Paragraph Font"/>
     <w:uiPriority w:val="1"/>
@@ -3686,6 +6037,45 @@
     <w:rPr>
       <w:color w:val="808080"/>
       <w:shd w:val="clear" w:color="auto" w:fill="E6E6E6"/>
+    </w:rPr>
+  </w:style>
+  <w:style w:type="character" w:customStyle="1" w:styleId="Heading1Char">
+    <w:name w:val="Heading 1 Char"/>
+    <w:basedOn w:val="DefaultParagraphFont"/>
+    <w:link w:val="Heading1"/>
+    <w:uiPriority w:val="9"/>
+    <w:rsid w:val="0066024E"/>
+    <w:rPr>
+      <w:rFonts w:asciiTheme="majorHAnsi" w:eastAsiaTheme="majorEastAsia" w:hAnsiTheme="majorHAnsi" w:cstheme="majorBidi"/>
+      <w:color w:val="2E74B5" w:themeColor="accent1" w:themeShade="BF"/>
+      <w:sz w:val="32"/>
+      <w:szCs w:val="32"/>
+    </w:rPr>
+  </w:style>
+  <w:style w:type="character" w:customStyle="1" w:styleId="Heading2Char">
+    <w:name w:val="Heading 2 Char"/>
+    <w:basedOn w:val="DefaultParagraphFont"/>
+    <w:link w:val="Heading2"/>
+    <w:uiPriority w:val="9"/>
+    <w:rsid w:val="0066024E"/>
+    <w:rPr>
+      <w:rFonts w:asciiTheme="majorHAnsi" w:eastAsiaTheme="majorEastAsia" w:hAnsiTheme="majorHAnsi" w:cstheme="majorBidi"/>
+      <w:color w:val="2E74B5" w:themeColor="accent1" w:themeShade="BF"/>
+      <w:sz w:val="26"/>
+      <w:szCs w:val="26"/>
+    </w:rPr>
+  </w:style>
+  <w:style w:type="character" w:customStyle="1" w:styleId="Heading3Char">
+    <w:name w:val="Heading 3 Char"/>
+    <w:basedOn w:val="DefaultParagraphFont"/>
+    <w:link w:val="Heading3"/>
+    <w:uiPriority w:val="9"/>
+    <w:rsid w:val="0066024E"/>
+    <w:rPr>
+      <w:rFonts w:asciiTheme="majorHAnsi" w:eastAsiaTheme="majorEastAsia" w:hAnsiTheme="majorHAnsi" w:cstheme="majorBidi"/>
+      <w:color w:val="1F4D78" w:themeColor="accent1" w:themeShade="7F"/>
+      <w:sz w:val="24"/>
+      <w:szCs w:val="24"/>
     </w:rPr>
   </w:style>
 </w:styles>

</xml_diff>

<commit_message>
minor updates to dapp and docx
</commit_message>
<xml_diff>
--- a/tno/tnoproject/dapp.docx
+++ b/tno/tnoproject/dapp.docx
@@ -20,10 +20,7 @@
         <w:pStyle w:val="Heading2"/>
       </w:pPr>
       <w:r>
-        <w:t>Install Python</w:t>
-      </w:r>
-      <w:r>
-        <w:t>, Nodes.js</w:t>
+        <w:t>Install Python, Nodes.js</w:t>
       </w:r>
     </w:p>
     <w:p>
@@ -169,6 +166,54 @@
       <w:pPr>
         <w:spacing w:after="0" w:line="240" w:lineRule="auto"/>
       </w:pPr>
+      <w:r>
+        <w:t>IMPORTANT</w:t>
+      </w:r>
+      <w:r>
+        <w:t xml:space="preserve">: </w:t>
+      </w:r>
+      <w:r>
+        <w:t xml:space="preserve">You have to different your Codes (client-side or server-side) in production and test environment. This is because Transactions must be mined in Production and </w:t>
+      </w:r>
+      <w:proofErr w:type="spellStart"/>
+      <w:r>
+        <w:t>Testnet</w:t>
+      </w:r>
+      <w:proofErr w:type="spellEnd"/>
+      <w:r>
+        <w:t xml:space="preserve">. </w:t>
+      </w:r>
+      <w:r>
+        <w:t>Transactions like creating new contracts should be performed in a separate workflow requiring account password.</w:t>
+      </w:r>
+      <w:bookmarkStart w:id="0" w:name="_GoBack"/>
+      <w:bookmarkEnd w:id="0"/>
+    </w:p>
+    <w:p>
+      <w:pPr>
+        <w:spacing w:after="0" w:line="240" w:lineRule="auto"/>
+      </w:pPr>
+      <w:r>
+        <w:t xml:space="preserve">Using </w:t>
+      </w:r>
+      <w:proofErr w:type="spellStart"/>
+      <w:r>
+        <w:t>Testrpc</w:t>
+      </w:r>
+      <w:proofErr w:type="spellEnd"/>
+      <w:r>
+        <w:t xml:space="preserve"> or Truffle, you do not need to wait for your transactions to be mined.</w:t>
+      </w:r>
+    </w:p>
+    <w:p>
+      <w:pPr>
+        <w:spacing w:after="0" w:line="240" w:lineRule="auto"/>
+      </w:pPr>
+    </w:p>
+    <w:p>
+      <w:pPr>
+        <w:spacing w:after="0" w:line="240" w:lineRule="auto"/>
+      </w:pPr>
       <w:proofErr w:type="spellStart"/>
       <w:r>
         <w:t>testrpc</w:t>
@@ -220,59 +265,32 @@
     <w:p>
       <w:pPr>
         <w:pStyle w:val="Heading1"/>
-        <w:rPr>
-          <w:lang w:val="nl-NL"/>
-        </w:rPr>
-      </w:pPr>
-      <w:proofErr w:type="spellStart"/>
-      <w:r>
-        <w:rPr>
-          <w:lang w:val="nl-NL"/>
-        </w:rPr>
+      </w:pPr>
+      <w:proofErr w:type="spellStart"/>
+      <w:r>
         <w:t>DApp</w:t>
       </w:r>
       <w:proofErr w:type="spellEnd"/>
       <w:r>
-        <w:rPr>
-          <w:lang w:val="nl-NL"/>
-        </w:rPr>
-        <w:t xml:space="preserve"> – Web U</w:t>
-      </w:r>
-      <w:r>
-        <w:rPr>
-          <w:lang w:val="nl-NL"/>
-        </w:rPr>
-        <w:t>I</w:t>
-      </w:r>
-    </w:p>
-    <w:p>
-      <w:pPr>
-        <w:spacing w:after="0" w:line="240" w:lineRule="auto"/>
-        <w:rPr>
-          <w:lang w:val="nl-NL"/>
-        </w:rPr>
+        <w:t xml:space="preserve"> – Web UI</w:t>
+      </w:r>
+    </w:p>
+    <w:p>
+      <w:pPr>
+        <w:spacing w:after="0" w:line="240" w:lineRule="auto"/>
       </w:pPr>
     </w:p>
     <w:p>
       <w:pPr>
         <w:pStyle w:val="Heading2"/>
-        <w:rPr>
-          <w:lang w:val="nl-NL"/>
-        </w:rPr>
-      </w:pPr>
-      <w:r>
-        <w:rPr>
-          <w:lang w:val="nl-NL"/>
-        </w:rPr>
+      </w:pPr>
+      <w:r>
         <w:t>Project Root directory</w:t>
       </w:r>
     </w:p>
     <w:p>
       <w:pPr>
         <w:spacing w:after="0" w:line="240" w:lineRule="auto"/>
-        <w:rPr>
-          <w:lang w:val="nl-NL"/>
-        </w:rPr>
       </w:pPr>
     </w:p>
     <w:p>
@@ -424,6 +442,7 @@
         <w:spacing w:after="0" w:line="240" w:lineRule="auto"/>
       </w:pPr>
       <w:r>
+        <w:lastRenderedPageBreak/>
         <w:t>From project Root directory:</w:t>
       </w:r>
     </w:p>
@@ -468,7 +487,6 @@
         <w:pStyle w:val="Heading2"/>
       </w:pPr>
       <w:r>
-        <w:lastRenderedPageBreak/>
         <w:t>U</w:t>
       </w:r>
       <w:r>
@@ -3221,10 +3239,7 @@
         <w:t xml:space="preserve"> statements</w:t>
       </w:r>
       <w:r>
-        <w:t xml:space="preserve"> from </w:t>
-      </w:r>
-      <w:r>
-        <w:t>helloWeb3.js</w:t>
+        <w:t xml:space="preserve"> from helloWeb3.js</w:t>
       </w:r>
       <w:r>
         <w:t>, e.g.:</w:t>
@@ -4530,7 +4545,7 @@
           <w:color w:val="D4D4D4"/>
           <w:sz w:val="21"/>
           <w:szCs w:val="21"/>
-          <w:lang w:val="nl-NL" w:eastAsia="nl-NL"/>
+          <w:lang w:eastAsia="nl-NL"/>
         </w:rPr>
       </w:pPr>
       <w:r>
@@ -4549,7 +4564,7 @@
           <w:color w:val="4EC9B0"/>
           <w:sz w:val="21"/>
           <w:szCs w:val="21"/>
-          <w:lang w:val="nl-NL" w:eastAsia="nl-NL"/>
+          <w:lang w:eastAsia="nl-NL"/>
         </w:rPr>
         <w:t>console</w:t>
       </w:r>
@@ -4559,7 +4574,7 @@
           <w:color w:val="D4D4D4"/>
           <w:sz w:val="21"/>
           <w:szCs w:val="21"/>
-          <w:lang w:val="nl-NL" w:eastAsia="nl-NL"/>
+          <w:lang w:eastAsia="nl-NL"/>
         </w:rPr>
         <w:t>.</w:t>
       </w:r>
@@ -4569,7 +4584,7 @@
           <w:color w:val="DCDCAA"/>
           <w:sz w:val="21"/>
           <w:szCs w:val="21"/>
-          <w:lang w:val="nl-NL" w:eastAsia="nl-NL"/>
+          <w:lang w:eastAsia="nl-NL"/>
         </w:rPr>
         <w:t>log</w:t>
       </w:r>
@@ -4579,29 +4594,27 @@
           <w:color w:val="D4D4D4"/>
           <w:sz w:val="21"/>
           <w:szCs w:val="21"/>
-          <w:lang w:val="nl-NL" w:eastAsia="nl-NL"/>
+          <w:lang w:eastAsia="nl-NL"/>
         </w:rPr>
         <w:t>(</w:t>
       </w:r>
-      <w:proofErr w:type="spellStart"/>
       <w:r>
         <w:rPr>
           <w:rFonts w:ascii="Consolas" w:eastAsia="Times New Roman" w:hAnsi="Consolas" w:cs="Times New Roman"/>
           <w:color w:val="9CDCFE"/>
           <w:sz w:val="21"/>
           <w:szCs w:val="21"/>
-          <w:lang w:val="nl-NL" w:eastAsia="nl-NL"/>
+          <w:lang w:eastAsia="nl-NL"/>
         </w:rPr>
         <w:t>balance</w:t>
       </w:r>
-      <w:proofErr w:type="spellEnd"/>
-      <w:r>
-        <w:rPr>
-          <w:rFonts w:ascii="Consolas" w:eastAsia="Times New Roman" w:hAnsi="Consolas" w:cs="Times New Roman"/>
-          <w:color w:val="D4D4D4"/>
-          <w:sz w:val="21"/>
-          <w:szCs w:val="21"/>
-          <w:lang w:val="nl-NL" w:eastAsia="nl-NL"/>
+      <w:r>
+        <w:rPr>
+          <w:rFonts w:ascii="Consolas" w:eastAsia="Times New Roman" w:hAnsi="Consolas" w:cs="Times New Roman"/>
+          <w:color w:val="D4D4D4"/>
+          <w:sz w:val="21"/>
+          <w:szCs w:val="21"/>
+          <w:lang w:eastAsia="nl-NL"/>
         </w:rPr>
         <w:t>);</w:t>
       </w:r>
@@ -4615,16 +4628,16 @@
           <w:color w:val="D4D4D4"/>
           <w:sz w:val="21"/>
           <w:szCs w:val="21"/>
-          <w:lang w:val="nl-NL" w:eastAsia="nl-NL"/>
-        </w:rPr>
-      </w:pPr>
-      <w:r>
-        <w:rPr>
-          <w:rFonts w:ascii="Consolas" w:eastAsia="Times New Roman" w:hAnsi="Consolas" w:cs="Times New Roman"/>
-          <w:color w:val="D4D4D4"/>
-          <w:sz w:val="21"/>
-          <w:szCs w:val="21"/>
-          <w:lang w:val="nl-NL" w:eastAsia="nl-NL"/>
+          <w:lang w:eastAsia="nl-NL"/>
+        </w:rPr>
+      </w:pPr>
+      <w:r>
+        <w:rPr>
+          <w:rFonts w:ascii="Consolas" w:eastAsia="Times New Roman" w:hAnsi="Consolas" w:cs="Times New Roman"/>
+          <w:color w:val="D4D4D4"/>
+          <w:sz w:val="21"/>
+          <w:szCs w:val="21"/>
+          <w:lang w:eastAsia="nl-NL"/>
         </w:rPr>
         <w:t xml:space="preserve">  });</w:t>
       </w:r>
@@ -4740,10 +4753,7 @@
         <w:spacing w:after="0" w:line="240" w:lineRule="auto"/>
       </w:pPr>
       <w:r>
-        <w:t xml:space="preserve">Run </w:t>
-      </w:r>
-      <w:r>
-        <w:t>“</w:t>
+        <w:t>Run “</w:t>
       </w:r>
       <w:proofErr w:type="spellStart"/>
       <w:r>
@@ -4751,13 +4761,7 @@
       </w:r>
       <w:proofErr w:type="spellEnd"/>
       <w:r>
-        <w:t xml:space="preserve"> install</w:t>
-      </w:r>
-      <w:r>
-        <w:t>”</w:t>
-      </w:r>
-      <w:r>
-        <w:t xml:space="preserve"> (this will install dependencies from </w:t>
+        <w:t xml:space="preserve"> install” (this will install dependencies from </w:t>
       </w:r>
       <w:proofErr w:type="spellStart"/>
       <w:r>
@@ -5061,10 +5065,7 @@
         <w:spacing w:after="0" w:line="240" w:lineRule="auto"/>
       </w:pPr>
       <w:r>
-        <w:t xml:space="preserve">Run </w:t>
-      </w:r>
-      <w:r>
-        <w:t>“</w:t>
+        <w:t>Run “</w:t>
       </w:r>
       <w:proofErr w:type="spellStart"/>
       <w:r>
@@ -5072,21 +5073,15 @@
       </w:r>
       <w:proofErr w:type="spellEnd"/>
       <w:r>
-        <w:t xml:space="preserve"> -p 8700</w:t>
-      </w:r>
-      <w:r>
-        <w:t>”</w:t>
-      </w:r>
-    </w:p>
-    <w:p>
-      <w:pPr>
-        <w:spacing w:after="0" w:line="240" w:lineRule="auto"/>
-      </w:pPr>
-      <w:r>
-        <w:t xml:space="preserve">From project root directory, run </w:t>
-      </w:r>
-      <w:r>
-        <w:t>“</w:t>
+        <w:t xml:space="preserve"> -p 8700”</w:t>
+      </w:r>
+    </w:p>
+    <w:p>
+      <w:pPr>
+        <w:spacing w:after="0" w:line="240" w:lineRule="auto"/>
+      </w:pPr>
+      <w:r>
+        <w:t>From project root directory, run “</w:t>
       </w:r>
       <w:proofErr w:type="spellStart"/>
       <w:r>
@@ -5094,10 +5089,7 @@
       </w:r>
       <w:proofErr w:type="spellEnd"/>
       <w:r>
-        <w:t xml:space="preserve"> start</w:t>
-      </w:r>
-      <w:r>
-        <w:t>”</w:t>
+        <w:t xml:space="preserve"> start”</w:t>
       </w:r>
     </w:p>
     <w:p>
@@ -5243,8 +5235,6 @@
       <w:r>
         <w:t xml:space="preserve"> for the Web3 APIs and/or Smart Contract functions used.</w:t>
       </w:r>
-      <w:bookmarkStart w:id="0" w:name="_GoBack"/>
-      <w:bookmarkEnd w:id="0"/>
     </w:p>
     <w:p/>
     <w:p>

</xml_diff>

<commit_message>
added more instructions on executing smart contract in DApp
</commit_message>
<xml_diff>
--- a/tno/tnoproject/dapp.docx
+++ b/tno/tnoproject/dapp.docx
@@ -1,6 +1,6 @@
 
 <file path=word/document.xml><?xml version="1.0" encoding="utf-8"?>
-<w:document xmlns:wpc="http://schemas.microsoft.com/office/word/2010/wordprocessingCanvas" xmlns:cx="http://schemas.microsoft.com/office/drawing/2014/chartex" xmlns:cx1="http://schemas.microsoft.com/office/drawing/2015/9/8/chartex" xmlns:cx2="http://schemas.microsoft.com/office/drawing/2015/10/21/chartex" xmlns:cx3="http://schemas.microsoft.com/office/drawing/2016/5/9/chartex" xmlns:cx4="http://schemas.microsoft.com/office/drawing/2016/5/10/chartex" xmlns:cx5="http://schemas.microsoft.com/office/drawing/2016/5/11/chartex" xmlns:cx6="http://schemas.microsoft.com/office/drawing/2016/5/12/chartex" xmlns:cx7="http://schemas.microsoft.com/office/drawing/2016/5/13/chartex" xmlns:cx8="http://schemas.microsoft.com/office/drawing/2016/5/14/chartex" xmlns:mc="http://schemas.openxmlformats.org/markup-compatibility/2006" xmlns:aink="http://schemas.microsoft.com/office/drawing/2016/ink" xmlns:am3d="http://schemas.microsoft.com/office/drawing/2017/model3d" xmlns:o="urn:schemas-microsoft-com:office:office" xmlns:r="http://schemas.openxmlformats.org/officeDocument/2006/relationships" xmlns:m="http://schemas.openxmlformats.org/officeDocument/2006/math" xmlns:v="urn:schemas-microsoft-com:vml" xmlns:wp14="http://schemas.microsoft.com/office/word/2010/wordprocessingDrawing" xmlns:wp="http://schemas.openxmlformats.org/drawingml/2006/wordprocessingDrawing" xmlns:w10="urn:schemas-microsoft-com:office:word" xmlns:w="http://schemas.openxmlformats.org/wordprocessingml/2006/main" xmlns:w14="http://schemas.microsoft.com/office/word/2010/wordml" xmlns:w15="http://schemas.microsoft.com/office/word/2012/wordml" xmlns:w16cid="http://schemas.microsoft.com/office/word/2016/wordml/cid" xmlns:w16se="http://schemas.microsoft.com/office/word/2015/wordml/symex" xmlns:wpg="http://schemas.microsoft.com/office/word/2010/wordprocessingGroup" xmlns:wpi="http://schemas.microsoft.com/office/word/2010/wordprocessingInk" xmlns:wne="http://schemas.microsoft.com/office/word/2006/wordml" xmlns:wps="http://schemas.microsoft.com/office/word/2010/wordprocessingShape" mc:Ignorable="w14 w15 w16se w16cid wp14">
+<w:document xmlns:wpc="http://schemas.microsoft.com/office/word/2010/wordprocessingCanvas" xmlns:mc="http://schemas.openxmlformats.org/markup-compatibility/2006" xmlns:o="urn:schemas-microsoft-com:office:office" xmlns:r="http://schemas.openxmlformats.org/officeDocument/2006/relationships" xmlns:m="http://schemas.openxmlformats.org/officeDocument/2006/math" xmlns:v="urn:schemas-microsoft-com:vml" xmlns:wp14="http://schemas.microsoft.com/office/word/2010/wordprocessingDrawing" xmlns:wp="http://schemas.openxmlformats.org/drawingml/2006/wordprocessingDrawing" xmlns:w10="urn:schemas-microsoft-com:office:word" xmlns:w="http://schemas.openxmlformats.org/wordprocessingml/2006/main" xmlns:w14="http://schemas.microsoft.com/office/word/2010/wordml" xmlns:w15="http://schemas.microsoft.com/office/word/2012/wordml" xmlns:wpg="http://schemas.microsoft.com/office/word/2010/wordprocessingGroup" xmlns:wpi="http://schemas.microsoft.com/office/word/2010/wordprocessingInk" xmlns:wne="http://schemas.microsoft.com/office/word/2006/wordml" xmlns:wps="http://schemas.microsoft.com/office/word/2010/wordprocessingShape" mc:Ignorable="w14 w15 wp14">
   <w:body>
     <w:p>
       <w:pPr>
@@ -41,10 +41,18 @@
         <w:spacing w:after="0" w:line="240" w:lineRule="auto"/>
       </w:pPr>
       <w:r>
-        <w:t xml:space="preserve">(e.g. </w:t>
-      </w:r>
-      <w:r>
-        <w:t>;C:\dev\Python27;C:\dev\Python27\Scripts</w:t>
+        <w:t>(</w:t>
+      </w:r>
+      <w:proofErr w:type="gramStart"/>
+      <w:r>
+        <w:t xml:space="preserve">e.g. </w:t>
+      </w:r>
+      <w:r>
+        <w:t>;C</w:t>
+      </w:r>
+      <w:proofErr w:type="gramEnd"/>
+      <w:r>
+        <w:t>:\dev\Python27;C:\dev\Python27\Scripts</w:t>
       </w:r>
       <w:r>
         <w:t>)</w:t>
@@ -73,10 +81,12 @@
         <w:spacing w:after="0" w:line="240" w:lineRule="auto"/>
       </w:pPr>
       <w:proofErr w:type="spellStart"/>
+      <w:proofErr w:type="gramStart"/>
       <w:r>
         <w:t>npm</w:t>
       </w:r>
       <w:proofErr w:type="spellEnd"/>
+      <w:proofErr w:type="gramEnd"/>
       <w:r>
         <w:t xml:space="preserve"> install eth-</w:t>
       </w:r>
@@ -102,10 +112,12 @@
         <w:spacing w:after="0" w:line="240" w:lineRule="auto"/>
       </w:pPr>
       <w:proofErr w:type="spellStart"/>
+      <w:proofErr w:type="gramStart"/>
       <w:r>
         <w:t>npm</w:t>
       </w:r>
       <w:proofErr w:type="spellEnd"/>
+      <w:proofErr w:type="gramEnd"/>
       <w:r>
         <w:t xml:space="preserve"> install web3 -g or </w:t>
       </w:r>
@@ -123,10 +135,12 @@
         <w:spacing w:after="0" w:line="240" w:lineRule="auto"/>
       </w:pPr>
       <w:proofErr w:type="spellStart"/>
+      <w:proofErr w:type="gramStart"/>
       <w:r>
         <w:t>npm</w:t>
       </w:r>
       <w:proofErr w:type="spellEnd"/>
+      <w:proofErr w:type="gramEnd"/>
       <w:r>
         <w:t xml:space="preserve"> install </w:t>
       </w:r>
@@ -213,10 +227,12 @@
         <w:spacing w:after="0" w:line="240" w:lineRule="auto"/>
       </w:pPr>
       <w:proofErr w:type="spellStart"/>
+      <w:proofErr w:type="gramStart"/>
       <w:r>
         <w:t>testrpc</w:t>
       </w:r>
       <w:proofErr w:type="spellEnd"/>
+      <w:proofErr w:type="gramEnd"/>
       <w:r>
         <w:t xml:space="preserve"> -p 8700</w:t>
       </w:r>
@@ -296,8 +312,13 @@
         <w:spacing w:after="0" w:line="240" w:lineRule="auto"/>
       </w:pPr>
       <w:r>
-        <w:t>&lt;DIR&gt;          ..</w:t>
-      </w:r>
+        <w:t>&lt;DIR</w:t>
+      </w:r>
+      <w:proofErr w:type="gramStart"/>
+      <w:r>
+        <w:t>&gt;          ..</w:t>
+      </w:r>
+      <w:proofErr w:type="gramEnd"/>
     </w:p>
     <w:p>
       <w:pPr>
@@ -369,6 +390,7 @@
       <w:pPr>
         <w:spacing w:after="0" w:line="240" w:lineRule="auto"/>
       </w:pPr>
+      <w:proofErr w:type="gramStart"/>
       <w:r>
         <w:t>package-</w:t>
       </w:r>
@@ -377,6 +399,7 @@
         <w:t>lock.json</w:t>
       </w:r>
       <w:proofErr w:type="spellEnd"/>
+      <w:proofErr w:type="gramEnd"/>
     </w:p>
     <w:p>
       <w:pPr>
@@ -392,9 +415,11 @@
       <w:pPr>
         <w:spacing w:after="0" w:line="240" w:lineRule="auto"/>
       </w:pPr>
+      <w:proofErr w:type="gramStart"/>
       <w:r>
         <w:t>truffle-config.js</w:t>
       </w:r>
+      <w:proofErr w:type="gramEnd"/>
     </w:p>
     <w:p>
       <w:pPr>
@@ -448,11 +473,34 @@
       <w:pPr>
         <w:spacing w:after="0" w:line="240" w:lineRule="auto"/>
       </w:pPr>
-      <w:proofErr w:type="spellStart"/>
+      <w:proofErr w:type="gramStart"/>
+      <w:r>
+        <w:t>truffle</w:t>
+      </w:r>
+      <w:proofErr w:type="gramEnd"/>
+      <w:r>
+        <w:t xml:space="preserve"> migrate (if you have re-started </w:t>
+      </w:r>
+      <w:proofErr w:type="spellStart"/>
+      <w:r>
+        <w:t>testrpc</w:t>
+      </w:r>
+      <w:proofErr w:type="spellEnd"/>
+      <w:r>
+        <w:t>)</w:t>
+      </w:r>
+    </w:p>
+    <w:p>
+      <w:pPr>
+        <w:spacing w:after="0" w:line="240" w:lineRule="auto"/>
+      </w:pPr>
+      <w:proofErr w:type="spellStart"/>
+      <w:proofErr w:type="gramStart"/>
       <w:r>
         <w:t>npm</w:t>
       </w:r>
       <w:proofErr w:type="spellEnd"/>
+      <w:proofErr w:type="gramEnd"/>
       <w:r>
         <w:t xml:space="preserve"> install</w:t>
       </w:r>
@@ -462,10 +510,12 @@
         <w:spacing w:after="0" w:line="240" w:lineRule="auto"/>
       </w:pPr>
       <w:proofErr w:type="spellStart"/>
+      <w:proofErr w:type="gramStart"/>
       <w:r>
         <w:t>npm</w:t>
       </w:r>
       <w:proofErr w:type="spellEnd"/>
+      <w:proofErr w:type="gramEnd"/>
       <w:r>
         <w:t xml:space="preserve"> run dev</w:t>
       </w:r>
@@ -621,12 +671,17 @@
         <w:t xml:space="preserve">Note that there is no need to </w:t>
       </w:r>
       <w:proofErr w:type="spellStart"/>
+      <w:proofErr w:type="gramStart"/>
       <w:r>
         <w:t>personal.unlockAccount</w:t>
       </w:r>
       <w:proofErr w:type="spellEnd"/>
       <w:r>
-        <w:t xml:space="preserve">(…) when using </w:t>
+        <w:t>(</w:t>
+      </w:r>
+      <w:proofErr w:type="gramEnd"/>
+      <w:r>
+        <w:t xml:space="preserve">…) when using </w:t>
       </w:r>
       <w:proofErr w:type="spellStart"/>
       <w:r>
@@ -658,6 +713,7 @@
         </w:rPr>
       </w:pPr>
       <w:proofErr w:type="spellStart"/>
+      <w:proofErr w:type="gramStart"/>
       <w:r>
         <w:rPr>
           <w:rFonts w:ascii="Consolas" w:eastAsia="Times New Roman" w:hAnsi="Consolas" w:cs="Times New Roman"/>
@@ -699,6 +755,7 @@
         </w:rPr>
         <w:t>(</w:t>
       </w:r>
+      <w:proofErr w:type="gramEnd"/>
       <w:r>
         <w:rPr>
           <w:rFonts w:ascii="Consolas" w:eastAsia="Times New Roman" w:hAnsi="Consolas" w:cs="Times New Roman"/>
@@ -762,6 +819,7 @@
         </w:rPr>
         <w:t xml:space="preserve">  </w:t>
       </w:r>
+      <w:proofErr w:type="gramStart"/>
       <w:r>
         <w:rPr>
           <w:rFonts w:ascii="Consolas" w:eastAsia="Times New Roman" w:hAnsi="Consolas" w:cs="Times New Roman"/>
@@ -772,6 +830,7 @@
         </w:rPr>
         <w:t>if</w:t>
       </w:r>
+      <w:proofErr w:type="gramEnd"/>
       <w:r>
         <w:rPr>
           <w:rFonts w:ascii="Consolas" w:eastAsia="Times New Roman" w:hAnsi="Consolas" w:cs="Times New Roman"/>
@@ -927,6 +986,7 @@
         </w:rPr>
         <w:t xml:space="preserve"> </w:t>
       </w:r>
+      <w:proofErr w:type="gramStart"/>
       <w:r>
         <w:rPr>
           <w:rFonts w:ascii="Consolas" w:eastAsia="Times New Roman" w:hAnsi="Consolas" w:cs="Times New Roman"/>
@@ -947,6 +1007,7 @@
         </w:rPr>
         <w:t>(</w:t>
       </w:r>
+      <w:proofErr w:type="gramEnd"/>
       <w:r>
         <w:rPr>
           <w:rFonts w:ascii="Consolas" w:eastAsia="Times New Roman" w:hAnsi="Consolas" w:cs="Times New Roman"/>
@@ -1116,7 +1177,29 @@
           <w:szCs w:val="21"/>
           <w:lang w:eastAsia="en-SG"/>
         </w:rPr>
-        <w:t>//window.web3 = new Web3(new Web3.providers.HttpProvider("http://localhost:8545"));</w:t>
+        <w:t xml:space="preserve">//window.web3 = new </w:t>
+      </w:r>
+      <w:proofErr w:type="gramStart"/>
+      <w:r>
+        <w:rPr>
+          <w:rFonts w:ascii="Consolas" w:eastAsia="Times New Roman" w:hAnsi="Consolas" w:cs="Times New Roman"/>
+          <w:color w:val="608B4E"/>
+          <w:sz w:val="21"/>
+          <w:szCs w:val="21"/>
+          <w:lang w:eastAsia="en-SG"/>
+        </w:rPr>
+        <w:t>Web3(</w:t>
+      </w:r>
+      <w:proofErr w:type="gramEnd"/>
+      <w:r>
+        <w:rPr>
+          <w:rFonts w:ascii="Consolas" w:eastAsia="Times New Roman" w:hAnsi="Consolas" w:cs="Times New Roman"/>
+          <w:color w:val="608B4E"/>
+          <w:sz w:val="21"/>
+          <w:szCs w:val="21"/>
+          <w:lang w:eastAsia="en-SG"/>
+        </w:rPr>
+        <w:t>new Web3.providers.HttpProvider("http://localhost:8545"));</w:t>
       </w:r>
     </w:p>
     <w:p>
@@ -1256,6 +1339,7 @@
         </w:rPr>
         <w:t xml:space="preserve"> </w:t>
       </w:r>
+      <w:proofErr w:type="gramStart"/>
       <w:r>
         <w:rPr>
           <w:rFonts w:ascii="Consolas" w:eastAsia="Times New Roman" w:hAnsi="Consolas" w:cs="Times New Roman"/>
@@ -1276,6 +1360,7 @@
         </w:rPr>
         <w:t>(</w:t>
       </w:r>
+      <w:proofErr w:type="gramEnd"/>
       <w:r>
         <w:rPr>
           <w:rFonts w:ascii="Consolas" w:eastAsia="Times New Roman" w:hAnsi="Consolas" w:cs="Times New Roman"/>
@@ -1552,6 +1637,147 @@
       <w:r>
         <w:t xml:space="preserve"> for the Web3 APIs and/or Smart Contract functions used.</w:t>
       </w:r>
+    </w:p>
+    <w:p>
+      <w:r>
+        <w:t>Create Task e.g. T1</w:t>
+      </w:r>
+    </w:p>
+    <w:p>
+      <w:r>
+        <w:t xml:space="preserve">Create Deliverables of the Task e.g. T1D1, </w:t>
+      </w:r>
+      <w:proofErr w:type="gramStart"/>
+      <w:r>
+        <w:t>T1D2, …</w:t>
+      </w:r>
+      <w:proofErr w:type="gramEnd"/>
+    </w:p>
+    <w:p>
+      <w:r>
+        <w:t xml:space="preserve">Update Deliverable percentage </w:t>
+      </w:r>
+      <w:r>
+        <w:t>T1D1</w:t>
+      </w:r>
+      <w:r>
+        <w:t xml:space="preserve"> =</w:t>
+      </w:r>
+      <w:r>
+        <w:t xml:space="preserve"> 20%</w:t>
+      </w:r>
+      <w:r>
+        <w:t xml:space="preserve"> using existing accounts from </w:t>
+      </w:r>
+      <w:proofErr w:type="spellStart"/>
+      <w:r>
+        <w:t>testrpc</w:t>
+      </w:r>
+      <w:proofErr w:type="spellEnd"/>
+      <w:r>
+        <w:t xml:space="preserve"> below e.g. T1D1</w:t>
+      </w:r>
+      <w:bookmarkStart w:id="0" w:name="_GoBack"/>
+      <w:bookmarkEnd w:id="0"/>
+    </w:p>
+    <w:p>
+      <w:pPr>
+        <w:spacing w:after="0"/>
+      </w:pPr>
+      <w:r>
+        <w:t>Available Accounts</w:t>
+      </w:r>
+    </w:p>
+    <w:p>
+      <w:pPr>
+        <w:spacing w:after="0"/>
+      </w:pPr>
+      <w:r>
+        <w:t>==================</w:t>
+      </w:r>
+    </w:p>
+    <w:p>
+      <w:pPr>
+        <w:spacing w:after="0"/>
+      </w:pPr>
+      <w:r>
+        <w:t>(0) 0x244d928822430ec2e7f0f4c60feff180987a408a</w:t>
+      </w:r>
+    </w:p>
+    <w:p>
+      <w:pPr>
+        <w:spacing w:after="0"/>
+      </w:pPr>
+      <w:r>
+        <w:t>(1) 0xb60099dea3c603b7976f456098d3da708de97adb</w:t>
+      </w:r>
+    </w:p>
+    <w:p>
+      <w:pPr>
+        <w:spacing w:after="0"/>
+      </w:pPr>
+      <w:r>
+        <w:t>(2) 0x5af1d65b9431b973f242e14119201f37f1c101d7</w:t>
+      </w:r>
+    </w:p>
+    <w:p>
+      <w:pPr>
+        <w:spacing w:after="0"/>
+      </w:pPr>
+      <w:r>
+        <w:t>(3) 0x1a7d596bbe2866162eb69004b731743ddfa0f1d3</w:t>
+      </w:r>
+    </w:p>
+    <w:p>
+      <w:pPr>
+        <w:spacing w:after="0"/>
+      </w:pPr>
+      <w:r>
+        <w:t>(4) 0xf22bd6b3c5d0b436bc30abc4b54b4d29eaee150d</w:t>
+      </w:r>
+    </w:p>
+    <w:p>
+      <w:pPr>
+        <w:spacing w:after="0"/>
+      </w:pPr>
+      <w:r>
+        <w:t>(5) 0xd97b5193a773028df98da9c8677b57f205484f50</w:t>
+      </w:r>
+    </w:p>
+    <w:p>
+      <w:pPr>
+        <w:spacing w:after="0"/>
+      </w:pPr>
+      <w:r>
+        <w:t>(6) 0xc2d1f179be6b222cf7816036f90370ea4598313d</w:t>
+      </w:r>
+    </w:p>
+    <w:p>
+      <w:pPr>
+        <w:spacing w:after="0"/>
+      </w:pPr>
+      <w:r>
+        <w:t>(7) 0x8e358ee22de78eb09cb14ada55902a17a6efadcd</w:t>
+      </w:r>
+    </w:p>
+    <w:p>
+      <w:pPr>
+        <w:spacing w:after="0"/>
+      </w:pPr>
+      <w:r>
+        <w:t>(8) 0x929f9322bd458daf971ea941b63299206ddecd37</w:t>
+      </w:r>
+    </w:p>
+    <w:p>
+      <w:pPr>
+        <w:spacing w:after="0"/>
+      </w:pPr>
+      <w:r>
+        <w:t>(9) 0x11ee98776a69954a9b16289f57e004ee5aa4e939</w:t>
+      </w:r>
+      <w:r>
+        <w:t xml:space="preserve"> </w:t>
+      </w:r>
       <w:r>
         <w:br w:type="page"/>
       </w:r>
@@ -1591,8 +1817,13 @@
         <w:spacing w:after="0" w:line="240" w:lineRule="auto"/>
       </w:pPr>
       <w:r>
-        <w:t>DIR&gt;          ..</w:t>
-      </w:r>
+        <w:t>DIR</w:t>
+      </w:r>
+      <w:proofErr w:type="gramStart"/>
+      <w:r>
+        <w:t>&gt;          ..</w:t>
+      </w:r>
+      <w:proofErr w:type="gramEnd"/>
     </w:p>
     <w:p>
       <w:pPr>
@@ -1619,6 +1850,7 @@
       <w:pPr>
         <w:spacing w:after="0" w:line="240" w:lineRule="auto"/>
       </w:pPr>
+      <w:proofErr w:type="gramStart"/>
       <w:r>
         <w:t>package-</w:t>
       </w:r>
@@ -1627,6 +1859,7 @@
         <w:t>lock.json</w:t>
       </w:r>
       <w:proofErr w:type="spellEnd"/>
+      <w:proofErr w:type="gramEnd"/>
     </w:p>
     <w:p>
       <w:pPr>
@@ -1798,8 +2031,20 @@
           <w:szCs w:val="21"/>
           <w:lang w:eastAsia="en-SG"/>
         </w:rPr>
-        <w:t>"..</w:t>
-      </w:r>
+        <w:t>"</w:t>
+      </w:r>
+      <w:proofErr w:type="gramStart"/>
+      <w:r>
+        <w:rPr>
+          <w:rFonts w:ascii="Consolas" w:eastAsia="Times New Roman" w:hAnsi="Consolas" w:cs="Times New Roman"/>
+          <w:color w:val="CE9178"/>
+          <w:sz w:val="21"/>
+          <w:szCs w:val="21"/>
+          <w:lang w:eastAsia="en-SG"/>
+        </w:rPr>
+        <w:t>..</w:t>
+      </w:r>
+      <w:proofErr w:type="gramEnd"/>
       <w:r>
         <w:rPr>
           <w:rFonts w:ascii="Consolas" w:eastAsia="Times New Roman" w:hAnsi="Consolas" w:cs="Times New Roman"/>
@@ -1885,6 +2130,7 @@
         </w:rPr>
         <w:t xml:space="preserve">  </w:t>
       </w:r>
+      <w:proofErr w:type="gramStart"/>
       <w:r>
         <w:rPr>
           <w:rFonts w:ascii="Consolas" w:eastAsia="Times New Roman" w:hAnsi="Consolas" w:cs="Times New Roman"/>
@@ -1893,7 +2139,18 @@
           <w:szCs w:val="21"/>
           <w:lang w:eastAsia="en-SG"/>
         </w:rPr>
-        <w:t>networks:</w:t>
+        <w:t>networks</w:t>
+      </w:r>
+      <w:proofErr w:type="gramEnd"/>
+      <w:r>
+        <w:rPr>
+          <w:rFonts w:ascii="Consolas" w:eastAsia="Times New Roman" w:hAnsi="Consolas" w:cs="Times New Roman"/>
+          <w:color w:val="9CDCFE"/>
+          <w:sz w:val="21"/>
+          <w:szCs w:val="21"/>
+          <w:lang w:eastAsia="en-SG"/>
+        </w:rPr>
+        <w:t>:</w:t>
       </w:r>
       <w:r>
         <w:rPr>
@@ -1928,6 +2185,7 @@
         </w:rPr>
         <w:t xml:space="preserve">    </w:t>
       </w:r>
+      <w:proofErr w:type="gramStart"/>
       <w:r>
         <w:rPr>
           <w:rFonts w:ascii="Consolas" w:eastAsia="Times New Roman" w:hAnsi="Consolas" w:cs="Times New Roman"/>
@@ -1936,7 +2194,18 @@
           <w:szCs w:val="21"/>
           <w:lang w:eastAsia="en-SG"/>
         </w:rPr>
-        <w:t>development:</w:t>
+        <w:t>development</w:t>
+      </w:r>
+      <w:proofErr w:type="gramEnd"/>
+      <w:r>
+        <w:rPr>
+          <w:rFonts w:ascii="Consolas" w:eastAsia="Times New Roman" w:hAnsi="Consolas" w:cs="Times New Roman"/>
+          <w:color w:val="9CDCFE"/>
+          <w:sz w:val="21"/>
+          <w:szCs w:val="21"/>
+          <w:lang w:eastAsia="en-SG"/>
+        </w:rPr>
+        <w:t>:</w:t>
       </w:r>
       <w:r>
         <w:rPr>
@@ -1971,6 +2240,7 @@
         </w:rPr>
         <w:t xml:space="preserve">      </w:t>
       </w:r>
+      <w:proofErr w:type="gramStart"/>
       <w:r>
         <w:rPr>
           <w:rFonts w:ascii="Consolas" w:eastAsia="Times New Roman" w:hAnsi="Consolas" w:cs="Times New Roman"/>
@@ -1979,7 +2249,18 @@
           <w:szCs w:val="21"/>
           <w:lang w:eastAsia="en-SG"/>
         </w:rPr>
-        <w:t>host:</w:t>
+        <w:t>host</w:t>
+      </w:r>
+      <w:proofErr w:type="gramEnd"/>
+      <w:r>
+        <w:rPr>
+          <w:rFonts w:ascii="Consolas" w:eastAsia="Times New Roman" w:hAnsi="Consolas" w:cs="Times New Roman"/>
+          <w:color w:val="9CDCFE"/>
+          <w:sz w:val="21"/>
+          <w:szCs w:val="21"/>
+          <w:lang w:eastAsia="en-SG"/>
+        </w:rPr>
+        <w:t>:</w:t>
       </w:r>
       <w:r>
         <w:rPr>
@@ -2034,6 +2315,7 @@
         </w:rPr>
         <w:t xml:space="preserve">      </w:t>
       </w:r>
+      <w:proofErr w:type="gramStart"/>
       <w:r>
         <w:rPr>
           <w:rFonts w:ascii="Consolas" w:eastAsia="Times New Roman" w:hAnsi="Consolas" w:cs="Times New Roman"/>
@@ -2042,7 +2324,18 @@
           <w:szCs w:val="21"/>
           <w:lang w:eastAsia="en-SG"/>
         </w:rPr>
-        <w:t>port:</w:t>
+        <w:t>port</w:t>
+      </w:r>
+      <w:proofErr w:type="gramEnd"/>
+      <w:r>
+        <w:rPr>
+          <w:rFonts w:ascii="Consolas" w:eastAsia="Times New Roman" w:hAnsi="Consolas" w:cs="Times New Roman"/>
+          <w:color w:val="9CDCFE"/>
+          <w:sz w:val="21"/>
+          <w:szCs w:val="21"/>
+          <w:lang w:eastAsia="en-SG"/>
+        </w:rPr>
+        <w:t>:</w:t>
       </w:r>
       <w:r>
         <w:rPr>
@@ -2141,6 +2434,7 @@
         </w:rPr>
       </w:pPr>
       <w:proofErr w:type="spellStart"/>
+      <w:proofErr w:type="gramStart"/>
       <w:r>
         <w:rPr>
           <w:rFonts w:ascii="Consolas" w:eastAsia="Times New Roman" w:hAnsi="Consolas" w:cs="Times New Roman"/>
@@ -2152,6 +2446,7 @@
         <w:t>var</w:t>
       </w:r>
       <w:proofErr w:type="spellEnd"/>
+      <w:proofErr w:type="gramEnd"/>
       <w:r>
         <w:rPr>
           <w:rFonts w:ascii="Consolas" w:eastAsia="Times New Roman" w:hAnsi="Consolas" w:cs="Times New Roman"/>
@@ -2304,7 +2599,29 @@
           <w:szCs w:val="21"/>
           <w:lang w:eastAsia="en-SG"/>
         </w:rPr>
-        <w:t>"scripts"</w:t>
+        <w:t>"</w:t>
+      </w:r>
+      <w:proofErr w:type="gramStart"/>
+      <w:r>
+        <w:rPr>
+          <w:rFonts w:ascii="Consolas" w:eastAsia="Times New Roman" w:hAnsi="Consolas" w:cs="Times New Roman"/>
+          <w:color w:val="9CDCFE"/>
+          <w:sz w:val="21"/>
+          <w:szCs w:val="21"/>
+          <w:lang w:eastAsia="en-SG"/>
+        </w:rPr>
+        <w:t>scripts</w:t>
+      </w:r>
+      <w:proofErr w:type="gramEnd"/>
+      <w:r>
+        <w:rPr>
+          <w:rFonts w:ascii="Consolas" w:eastAsia="Times New Roman" w:hAnsi="Consolas" w:cs="Times New Roman"/>
+          <w:color w:val="9CDCFE"/>
+          <w:sz w:val="21"/>
+          <w:szCs w:val="21"/>
+          <w:lang w:eastAsia="en-SG"/>
+        </w:rPr>
+        <w:t>"</w:t>
       </w:r>
       <w:r>
         <w:rPr>
@@ -2347,7 +2664,29 @@
           <w:szCs w:val="21"/>
           <w:lang w:eastAsia="en-SG"/>
         </w:rPr>
-        <w:t>"build"</w:t>
+        <w:t>"</w:t>
+      </w:r>
+      <w:proofErr w:type="gramStart"/>
+      <w:r>
+        <w:rPr>
+          <w:rFonts w:ascii="Consolas" w:eastAsia="Times New Roman" w:hAnsi="Consolas" w:cs="Times New Roman"/>
+          <w:color w:val="9CDCFE"/>
+          <w:sz w:val="21"/>
+          <w:szCs w:val="21"/>
+          <w:lang w:eastAsia="en-SG"/>
+        </w:rPr>
+        <w:t>build</w:t>
+      </w:r>
+      <w:proofErr w:type="gramEnd"/>
+      <w:r>
+        <w:rPr>
+          <w:rFonts w:ascii="Consolas" w:eastAsia="Times New Roman" w:hAnsi="Consolas" w:cs="Times New Roman"/>
+          <w:color w:val="9CDCFE"/>
+          <w:sz w:val="21"/>
+          <w:szCs w:val="21"/>
+          <w:lang w:eastAsia="en-SG"/>
+        </w:rPr>
+        <w:t>"</w:t>
       </w:r>
       <w:r>
         <w:rPr>
@@ -2432,7 +2771,29 @@
           <w:szCs w:val="21"/>
           <w:lang w:eastAsia="en-SG"/>
         </w:rPr>
-        <w:t>"dev"</w:t>
+        <w:t>"</w:t>
+      </w:r>
+      <w:proofErr w:type="gramStart"/>
+      <w:r>
+        <w:rPr>
+          <w:rFonts w:ascii="Consolas" w:eastAsia="Times New Roman" w:hAnsi="Consolas" w:cs="Times New Roman"/>
+          <w:color w:val="9CDCFE"/>
+          <w:sz w:val="21"/>
+          <w:szCs w:val="21"/>
+          <w:lang w:eastAsia="en-SG"/>
+        </w:rPr>
+        <w:t>dev</w:t>
+      </w:r>
+      <w:proofErr w:type="gramEnd"/>
+      <w:r>
+        <w:rPr>
+          <w:rFonts w:ascii="Consolas" w:eastAsia="Times New Roman" w:hAnsi="Consolas" w:cs="Times New Roman"/>
+          <w:color w:val="9CDCFE"/>
+          <w:sz w:val="21"/>
+          <w:szCs w:val="21"/>
+          <w:lang w:eastAsia="en-SG"/>
+        </w:rPr>
+        <w:t>"</w:t>
       </w:r>
       <w:r>
         <w:rPr>
@@ -2546,6 +2907,26 @@
         <w:t>DApp</w:t>
       </w:r>
       <w:proofErr w:type="spellEnd"/>
+    </w:p>
+    <w:p>
+      <w:pPr>
+        <w:spacing w:after="0" w:line="240" w:lineRule="auto"/>
+      </w:pPr>
+    </w:p>
+    <w:p>
+      <w:pPr>
+        <w:spacing w:after="0" w:line="240" w:lineRule="auto"/>
+      </w:pPr>
+      <w:proofErr w:type="spellStart"/>
+      <w:proofErr w:type="gramStart"/>
+      <w:r>
+        <w:t>npm</w:t>
+      </w:r>
+      <w:proofErr w:type="spellEnd"/>
+      <w:proofErr w:type="gramEnd"/>
+      <w:r>
+        <w:t xml:space="preserve"> run dev</w:t>
+      </w:r>
     </w:p>
     <w:p>
       <w:pPr>
@@ -2863,6 +3244,7 @@
         <w:spacing w:after="0" w:line="240" w:lineRule="auto"/>
       </w:pPr>
       <w:r>
+        <w:lastRenderedPageBreak/>
         <w:t>PS C:\dev\ethereum\tno\tnoproject&gt; truffle console</w:t>
       </w:r>
     </w:p>
@@ -2870,8 +3252,13 @@
       <w:pPr>
         <w:spacing w:after="0" w:line="240" w:lineRule="auto"/>
       </w:pPr>
-      <w:r>
-        <w:t>truffle(development)&gt;</w:t>
+      <w:proofErr w:type="gramStart"/>
+      <w:r>
+        <w:t>truffle(</w:t>
+      </w:r>
+      <w:proofErr w:type="gramEnd"/>
+      <w:r>
+        <w:t>development)&gt;</w:t>
       </w:r>
     </w:p>
     <w:p>
@@ -2907,13 +3294,21 @@
         <w:rPr>
           <w:b/>
         </w:rPr>
-        <w:t>rpc:http</w:t>
-      </w:r>
-      <w:proofErr w:type="spellEnd"/>
+        <w:t>rpc</w:t>
+      </w:r>
+      <w:proofErr w:type="gramStart"/>
       <w:r>
         <w:rPr>
           <w:b/>
         </w:rPr>
+        <w:t>:http</w:t>
+      </w:r>
+      <w:proofErr w:type="spellEnd"/>
+      <w:proofErr w:type="gramEnd"/>
+      <w:r>
+        <w:rPr>
+          <w:b/>
+        </w:rPr>
         <w:t>://localhost:8700</w:t>
       </w:r>
     </w:p>
@@ -2942,8 +3337,13 @@
       <w:pPr>
         <w:spacing w:after="0" w:line="240" w:lineRule="auto"/>
       </w:pPr>
-      <w:r>
-        <w:t xml:space="preserve">instance: </w:t>
+      <w:proofErr w:type="gramStart"/>
+      <w:r>
+        <w:t>instance</w:t>
+      </w:r>
+      <w:proofErr w:type="gramEnd"/>
+      <w:r>
+        <w:t xml:space="preserve">: </w:t>
       </w:r>
       <w:proofErr w:type="spellStart"/>
       <w:r>
@@ -2972,10 +3372,12 @@
         <w:spacing w:after="0" w:line="240" w:lineRule="auto"/>
       </w:pPr>
       <w:proofErr w:type="spellStart"/>
+      <w:proofErr w:type="gramStart"/>
       <w:r>
         <w:t>coinbase</w:t>
       </w:r>
       <w:proofErr w:type="spellEnd"/>
+      <w:proofErr w:type="gramEnd"/>
       <w:r>
         <w:t>: 0x9c1c6c57683315b87007d281d2144582736953d1</w:t>
       </w:r>
@@ -2984,16 +3386,29 @@
       <w:pPr>
         <w:spacing w:after="0" w:line="240" w:lineRule="auto"/>
       </w:pPr>
-      <w:r>
-        <w:t>at block: 9 (Thu, 28 Dec 2017 15:22:07 +08)</w:t>
-      </w:r>
-    </w:p>
-    <w:p>
-      <w:pPr>
-        <w:spacing w:after="0" w:line="240" w:lineRule="auto"/>
-      </w:pPr>
-      <w:r>
-        <w:t xml:space="preserve"> modules: eth:1.0 evm:1.0 net:1.0 personal:1.0 rpc:1.0 web3:1.0</w:t>
+      <w:proofErr w:type="gramStart"/>
+      <w:r>
+        <w:t>at</w:t>
+      </w:r>
+      <w:proofErr w:type="gramEnd"/>
+      <w:r>
+        <w:t xml:space="preserve"> block: 9 (Thu, 28 Dec 2017 15:22:07 +08)</w:t>
+      </w:r>
+    </w:p>
+    <w:p>
+      <w:pPr>
+        <w:spacing w:after="0" w:line="240" w:lineRule="auto"/>
+      </w:pPr>
+      <w:r>
+        <w:t xml:space="preserve"> </w:t>
+      </w:r>
+      <w:proofErr w:type="gramStart"/>
+      <w:r>
+        <w:t>modules</w:t>
+      </w:r>
+      <w:proofErr w:type="gramEnd"/>
+      <w:r>
+        <w:t>: eth:1.0 evm:1.0 net:1.0 personal:1.0 rpc:1.0 web3:1.0</w:t>
       </w:r>
     </w:p>
     <w:p>
@@ -3080,12 +3495,17 @@
         <w:t xml:space="preserve">&gt; </w:t>
       </w:r>
       <w:proofErr w:type="spellStart"/>
+      <w:proofErr w:type="gramStart"/>
       <w:r>
         <w:t>loadScript</w:t>
       </w:r>
       <w:proofErr w:type="spellEnd"/>
       <w:r>
-        <w:t>("/</w:t>
+        <w:t>(</w:t>
+      </w:r>
+      <w:proofErr w:type="gramEnd"/>
+      <w:r>
+        <w:t>"/</w:t>
       </w:r>
       <w:proofErr w:type="spellStart"/>
       <w:r>
@@ -3100,8 +3520,13 @@
       <w:pPr>
         <w:spacing w:after="0" w:line="240" w:lineRule="auto"/>
       </w:pPr>
-      <w:r>
-        <w:t>hallo Web3</w:t>
+      <w:proofErr w:type="gramStart"/>
+      <w:r>
+        <w:t>hallo</w:t>
+      </w:r>
+      <w:proofErr w:type="gramEnd"/>
+      <w:r>
+        <w:t xml:space="preserve"> Web3</w:t>
       </w:r>
     </w:p>
     <w:p>
@@ -3196,9 +3621,11 @@
       <w:pPr>
         <w:spacing w:after="0" w:line="240" w:lineRule="auto"/>
       </w:pPr>
+      <w:proofErr w:type="gramStart"/>
       <w:r>
         <w:t>true</w:t>
       </w:r>
+      <w:proofErr w:type="gramEnd"/>
     </w:p>
     <w:p>
       <w:pPr>
@@ -3226,9 +3653,14 @@
         <w:spacing w:after="0" w:line="240" w:lineRule="auto"/>
       </w:pPr>
       <w:r>
-        <w:t>Required modules must exist in ./</w:t>
-      </w:r>
-      <w:proofErr w:type="spellStart"/>
+        <w:t xml:space="preserve">Required modules must exist </w:t>
+      </w:r>
+      <w:proofErr w:type="gramStart"/>
+      <w:r>
+        <w:t>in ./</w:t>
+      </w:r>
+      <w:proofErr w:type="spellStart"/>
+      <w:proofErr w:type="gramEnd"/>
       <w:r>
         <w:t>node_modules</w:t>
       </w:r>
@@ -3319,6 +3751,7 @@
         </w:rPr>
       </w:pPr>
       <w:proofErr w:type="spellStart"/>
+      <w:proofErr w:type="gramStart"/>
       <w:r>
         <w:rPr>
           <w:rFonts w:ascii="Consolas" w:eastAsia="Times New Roman" w:hAnsi="Consolas" w:cs="Times New Roman"/>
@@ -3330,6 +3763,7 @@
         <w:t>var</w:t>
       </w:r>
       <w:proofErr w:type="spellEnd"/>
+      <w:proofErr w:type="gramEnd"/>
       <w:r>
         <w:rPr>
           <w:rFonts w:ascii="Consolas" w:eastAsia="Times New Roman" w:hAnsi="Consolas" w:cs="Times New Roman"/>
@@ -3413,6 +3847,7 @@
           <w:lang w:eastAsia="nl-NL"/>
         </w:rPr>
       </w:pPr>
+      <w:proofErr w:type="gramStart"/>
       <w:r>
         <w:rPr>
           <w:rFonts w:ascii="Consolas" w:eastAsia="Times New Roman" w:hAnsi="Consolas" w:cs="Times New Roman"/>
@@ -3421,6 +3856,7 @@
           <w:szCs w:val="21"/>
           <w:lang w:eastAsia="nl-NL"/>
         </w:rPr>
+        <w:lastRenderedPageBreak/>
         <w:t>console</w:t>
       </w:r>
       <w:r>
@@ -3453,6 +3889,7 @@
         </w:rPr>
         <w:t>(</w:t>
       </w:r>
+      <w:proofErr w:type="gramEnd"/>
       <w:r>
         <w:rPr>
           <w:rFonts w:ascii="Consolas" w:eastAsia="Times New Roman" w:hAnsi="Consolas" w:cs="Times New Roman"/>
@@ -3499,6 +3936,7 @@
           <w:lang w:eastAsia="nl-NL"/>
         </w:rPr>
       </w:pPr>
+      <w:proofErr w:type="gramStart"/>
       <w:r>
         <w:rPr>
           <w:rFonts w:ascii="Consolas" w:eastAsia="Times New Roman" w:hAnsi="Consolas" w:cs="Times New Roman"/>
@@ -3507,9 +3945,9 @@
           <w:szCs w:val="21"/>
           <w:lang w:eastAsia="nl-NL"/>
         </w:rPr>
-        <w:lastRenderedPageBreak/>
         <w:t>if</w:t>
       </w:r>
+      <w:proofErr w:type="gramEnd"/>
       <w:r>
         <w:rPr>
           <w:rFonts w:ascii="Consolas" w:eastAsia="Times New Roman" w:hAnsi="Consolas" w:cs="Times New Roman"/>
@@ -3645,6 +4083,7 @@
         </w:rPr>
         <w:t xml:space="preserve"> </w:t>
       </w:r>
+      <w:proofErr w:type="gramStart"/>
       <w:r>
         <w:rPr>
           <w:rFonts w:ascii="Consolas" w:eastAsia="Times New Roman" w:hAnsi="Consolas" w:cs="Times New Roman"/>
@@ -3665,6 +4104,7 @@
         </w:rPr>
         <w:t>(</w:t>
       </w:r>
+      <w:proofErr w:type="gramEnd"/>
       <w:r>
         <w:rPr>
           <w:rFonts w:ascii="Consolas" w:eastAsia="Times New Roman" w:hAnsi="Consolas" w:cs="Times New Roman"/>
@@ -3844,6 +4284,7 @@
         </w:rPr>
         <w:t xml:space="preserve"> </w:t>
       </w:r>
+      <w:proofErr w:type="gramStart"/>
       <w:r>
         <w:rPr>
           <w:rFonts w:ascii="Consolas" w:eastAsia="Times New Roman" w:hAnsi="Consolas" w:cs="Times New Roman"/>
@@ -3864,6 +4305,7 @@
         </w:rPr>
         <w:t>(</w:t>
       </w:r>
+      <w:proofErr w:type="gramEnd"/>
       <w:r>
         <w:rPr>
           <w:rFonts w:ascii="Consolas" w:eastAsia="Times New Roman" w:hAnsi="Consolas" w:cs="Times New Roman"/>
@@ -4014,6 +4456,7 @@
         </w:rPr>
       </w:pPr>
       <w:proofErr w:type="spellStart"/>
+      <w:proofErr w:type="gramStart"/>
       <w:r>
         <w:rPr>
           <w:rFonts w:ascii="Consolas" w:eastAsia="Times New Roman" w:hAnsi="Consolas" w:cs="Times New Roman"/>
@@ -4025,6 +4468,7 @@
         <w:t>var</w:t>
       </w:r>
       <w:proofErr w:type="spellEnd"/>
+      <w:proofErr w:type="gramEnd"/>
       <w:r>
         <w:rPr>
           <w:rFonts w:ascii="Consolas" w:eastAsia="Times New Roman" w:hAnsi="Consolas" w:cs="Times New Roman"/>
@@ -4131,6 +4575,7 @@
         </w:rPr>
       </w:pPr>
       <w:proofErr w:type="spellStart"/>
+      <w:proofErr w:type="gramStart"/>
       <w:r>
         <w:rPr>
           <w:rFonts w:ascii="Consolas" w:eastAsia="Times New Roman" w:hAnsi="Consolas" w:cs="Times New Roman"/>
@@ -4142,6 +4587,7 @@
         <w:t>var</w:t>
       </w:r>
       <w:proofErr w:type="spellEnd"/>
+      <w:proofErr w:type="gramEnd"/>
       <w:r>
         <w:rPr>
           <w:rFonts w:ascii="Consolas" w:eastAsia="Times New Roman" w:hAnsi="Consolas" w:cs="Times New Roman"/>
@@ -4267,6 +4713,7 @@
           <w:lang w:eastAsia="nl-NL"/>
         </w:rPr>
       </w:pPr>
+      <w:proofErr w:type="gramStart"/>
       <w:r>
         <w:rPr>
           <w:rFonts w:ascii="Consolas" w:eastAsia="Times New Roman" w:hAnsi="Consolas" w:cs="Times New Roman"/>
@@ -4307,6 +4754,7 @@
         </w:rPr>
         <w:t>(</w:t>
       </w:r>
+      <w:proofErr w:type="gramEnd"/>
       <w:r>
         <w:rPr>
           <w:rFonts w:ascii="Consolas" w:eastAsia="Times New Roman" w:hAnsi="Consolas" w:cs="Times New Roman"/>
@@ -4353,6 +4801,7 @@
           <w:lang w:eastAsia="nl-NL"/>
         </w:rPr>
       </w:pPr>
+      <w:proofErr w:type="gramStart"/>
       <w:r>
         <w:rPr>
           <w:rFonts w:ascii="Consolas" w:eastAsia="Times New Roman" w:hAnsi="Consolas" w:cs="Times New Roman"/>
@@ -4433,6 +4882,7 @@
         </w:rPr>
         <w:t>(</w:t>
       </w:r>
+      <w:proofErr w:type="gramEnd"/>
       <w:r>
         <w:rPr>
           <w:rFonts w:ascii="Consolas" w:eastAsia="Times New Roman" w:hAnsi="Consolas" w:cs="Times New Roman"/>
@@ -4496,6 +4946,7 @@
         </w:rPr>
         <w:t xml:space="preserve">    </w:t>
       </w:r>
+      <w:proofErr w:type="gramStart"/>
       <w:r>
         <w:rPr>
           <w:rFonts w:ascii="Consolas" w:eastAsia="Times New Roman" w:hAnsi="Consolas" w:cs="Times New Roman"/>
@@ -4506,6 +4957,7 @@
         </w:rPr>
         <w:t>balance</w:t>
       </w:r>
+      <w:proofErr w:type="gramEnd"/>
       <w:r>
         <w:rPr>
           <w:rFonts w:ascii="Consolas" w:eastAsia="Times New Roman" w:hAnsi="Consolas" w:cs="Times New Roman"/>
@@ -4619,6 +5071,7 @@
         </w:rPr>
         <w:t xml:space="preserve">    </w:t>
       </w:r>
+      <w:proofErr w:type="gramStart"/>
       <w:r>
         <w:rPr>
           <w:rFonts w:ascii="Consolas" w:eastAsia="Times New Roman" w:hAnsi="Consolas" w:cs="Times New Roman"/>
@@ -4659,6 +5112,7 @@
         </w:rPr>
         <w:t>(</w:t>
       </w:r>
+      <w:proofErr w:type="gramEnd"/>
       <w:r>
         <w:rPr>
           <w:rFonts w:ascii="Consolas" w:eastAsia="Times New Roman" w:hAnsi="Consolas" w:cs="Times New Roman"/>
@@ -4749,8 +5203,13 @@
         <w:spacing w:after="0" w:line="240" w:lineRule="auto"/>
       </w:pPr>
       <w:r>
-        <w:t>&lt;DIR&gt;          ..</w:t>
-      </w:r>
+        <w:t>&lt;DIR</w:t>
+      </w:r>
+      <w:proofErr w:type="gramStart"/>
+      <w:r>
+        <w:t>&gt;          ..</w:t>
+      </w:r>
+      <w:proofErr w:type="gramEnd"/>
     </w:p>
     <w:p>
       <w:pPr>
@@ -4777,6 +5236,7 @@
       <w:pPr>
         <w:spacing w:after="0" w:line="240" w:lineRule="auto"/>
       </w:pPr>
+      <w:proofErr w:type="gramStart"/>
       <w:r>
         <w:t>package-</w:t>
       </w:r>
@@ -4785,6 +5245,7 @@
         <w:t>lock.json</w:t>
       </w:r>
       <w:proofErr w:type="spellEnd"/>
+      <w:proofErr w:type="gramEnd"/>
     </w:p>
     <w:p>
       <w:pPr>
@@ -4865,10 +5326,12 @@
         <w:spacing w:after="0" w:line="240" w:lineRule="auto"/>
       </w:pPr>
       <w:proofErr w:type="spellStart"/>
+      <w:proofErr w:type="gramStart"/>
       <w:r>
         <w:t>npm</w:t>
       </w:r>
       <w:proofErr w:type="spellEnd"/>
+      <w:proofErr w:type="gramEnd"/>
       <w:r>
         <w:t xml:space="preserve"> install -g </w:t>
       </w:r>
@@ -4882,19 +5345,26 @@
       <w:pPr>
         <w:spacing w:after="0" w:line="240" w:lineRule="auto"/>
       </w:pPr>
-      <w:r>
-        <w:t>see https://github.com/browserify/watchify</w:t>
-      </w:r>
-    </w:p>
-    <w:p>
-      <w:pPr>
-        <w:spacing w:after="0" w:line="240" w:lineRule="auto"/>
-      </w:pPr>
-      <w:proofErr w:type="spellStart"/>
+      <w:proofErr w:type="gramStart"/>
+      <w:r>
+        <w:t>see</w:t>
+      </w:r>
+      <w:proofErr w:type="gramEnd"/>
+      <w:r>
+        <w:t xml:space="preserve"> https://github.com/browserify/watchify</w:t>
+      </w:r>
+    </w:p>
+    <w:p>
+      <w:pPr>
+        <w:spacing w:after="0" w:line="240" w:lineRule="auto"/>
+      </w:pPr>
+      <w:proofErr w:type="spellStart"/>
+      <w:proofErr w:type="gramStart"/>
       <w:r>
         <w:t>npm</w:t>
       </w:r>
       <w:proofErr w:type="spellEnd"/>
+      <w:proofErr w:type="gramEnd"/>
       <w:r>
         <w:t xml:space="preserve"> install --save-dev </w:t>
       </w:r>
@@ -4969,38 +5439,64 @@
         <w:spacing w:after="0" w:line="240" w:lineRule="auto"/>
       </w:pPr>
       <w:r>
-        <w:t xml:space="preserve">  "name": "ETH Sender App",</w:t>
-      </w:r>
-    </w:p>
-    <w:p>
-      <w:pPr>
-        <w:spacing w:after="0" w:line="240" w:lineRule="auto"/>
-      </w:pPr>
-      <w:r>
-        <w:t xml:space="preserve">  "version": "1.0.0",</w:t>
-      </w:r>
-    </w:p>
-    <w:p>
-      <w:pPr>
-        <w:spacing w:after="0" w:line="240" w:lineRule="auto"/>
-      </w:pPr>
-      <w:r>
-        <w:t xml:space="preserve">  "description": "ETH Sender App - interacting-with-the-blockchain",</w:t>
-      </w:r>
-    </w:p>
-    <w:p>
-      <w:pPr>
-        <w:spacing w:after="0" w:line="240" w:lineRule="auto"/>
-      </w:pPr>
-      <w:r>
         <w:t xml:space="preserve">  "</w:t>
       </w:r>
+      <w:proofErr w:type="gramStart"/>
+      <w:r>
+        <w:t>name</w:t>
+      </w:r>
+      <w:proofErr w:type="gramEnd"/>
+      <w:r>
+        <w:t>": "ETH Sender App",</w:t>
+      </w:r>
+    </w:p>
+    <w:p>
+      <w:pPr>
+        <w:spacing w:after="0" w:line="240" w:lineRule="auto"/>
+      </w:pPr>
+      <w:r>
+        <w:t xml:space="preserve">  "</w:t>
+      </w:r>
+      <w:proofErr w:type="gramStart"/>
+      <w:r>
+        <w:t>version</w:t>
+      </w:r>
+      <w:proofErr w:type="gramEnd"/>
+      <w:r>
+        <w:t>": "1.0.0",</w:t>
+      </w:r>
+    </w:p>
+    <w:p>
+      <w:pPr>
+        <w:spacing w:after="0" w:line="240" w:lineRule="auto"/>
+      </w:pPr>
+      <w:r>
+        <w:t xml:space="preserve">  "</w:t>
+      </w:r>
+      <w:proofErr w:type="gramStart"/>
+      <w:r>
+        <w:t>description</w:t>
+      </w:r>
+      <w:proofErr w:type="gramEnd"/>
+      <w:r>
+        <w:t>": "ETH Sender App - interacting-with-the-blockchain",</w:t>
+      </w:r>
+    </w:p>
+    <w:p>
+      <w:pPr>
+        <w:spacing w:after="0" w:line="240" w:lineRule="auto"/>
+      </w:pPr>
+      <w:r>
+        <w:t xml:space="preserve">  "</w:t>
+      </w:r>
+      <w:proofErr w:type="gramStart"/>
       <w:r>
         <w:rPr>
           <w:b/>
         </w:rPr>
         <w:t>main</w:t>
       </w:r>
+      <w:proofErr w:type="gramEnd"/>
       <w:r>
         <w:t>": "</w:t>
       </w:r>
@@ -5054,8 +5550,15 @@
         <w:spacing w:after="0" w:line="240" w:lineRule="auto"/>
       </w:pPr>
       <w:r>
-        <w:lastRenderedPageBreak/>
-        <w:t xml:space="preserve">  "scripts": {</w:t>
+        <w:t xml:space="preserve">  "</w:t>
+      </w:r>
+      <w:proofErr w:type="gramStart"/>
+      <w:r>
+        <w:t>scripts</w:t>
+      </w:r>
+      <w:proofErr w:type="gramEnd"/>
+      <w:r>
+        <w:t>": {</w:t>
       </w:r>
     </w:p>
     <w:p>
@@ -5065,12 +5568,14 @@
       <w:r>
         <w:t xml:space="preserve">    "</w:t>
       </w:r>
+      <w:proofErr w:type="gramStart"/>
       <w:r>
         <w:rPr>
           <w:b/>
         </w:rPr>
         <w:t>start</w:t>
       </w:r>
+      <w:proofErr w:type="gramEnd"/>
       <w:r>
         <w:t>": "</w:t>
       </w:r>
@@ -5240,6 +5745,7 @@
       <w:r>
         <w:rPr>
           <w:noProof/>
+          <w:lang w:eastAsia="en-SG"/>
         </w:rPr>
         <w:drawing>
           <wp:inline distT="0" distB="0" distL="0" distR="0" wp14:anchorId="772F17E3" wp14:editId="2C3BDE6A">
@@ -5319,16 +5825,7 @@
       </w:r>
       <w:proofErr w:type="spellEnd"/>
       <w:r>
-        <w:t xml:space="preserve"> – </w:t>
-      </w:r>
-      <w:r>
-        <w:t>Token</w:t>
-      </w:r>
-      <w:r>
-        <w:t xml:space="preserve"> </w:t>
-      </w:r>
-      <w:r>
-        <w:t>App</w:t>
+        <w:t xml:space="preserve"> – Token App</w:t>
       </w:r>
     </w:p>
     <w:p>
@@ -5354,7 +5851,28 @@
         <w:spacing w:after="0" w:line="240" w:lineRule="auto"/>
       </w:pPr>
       <w:r>
-        <w:t>&lt;DIR&gt;          ..</w:t>
+        <w:t>&lt;DIR</w:t>
+      </w:r>
+      <w:proofErr w:type="gramStart"/>
+      <w:r>
+        <w:t>&gt;          ..</w:t>
+      </w:r>
+      <w:proofErr w:type="gramEnd"/>
+    </w:p>
+    <w:p>
+      <w:pPr>
+        <w:spacing w:after="0" w:line="240" w:lineRule="auto"/>
+      </w:pPr>
+      <w:r>
+        <w:t>&lt;DIR&gt;          bin</w:t>
+      </w:r>
+    </w:p>
+    <w:p>
+      <w:pPr>
+        <w:spacing w:after="0" w:line="240" w:lineRule="auto"/>
+      </w:pPr>
+      <w:r>
+        <w:t>&lt;DIR&gt;          contracts</w:t>
       </w:r>
     </w:p>
     <w:p>
@@ -5364,28 +5882,6 @@
       <w:r>
         <w:t xml:space="preserve">&lt;DIR&gt;          </w:t>
       </w:r>
-      <w:r>
-        <w:t>bin</w:t>
-      </w:r>
-    </w:p>
-    <w:p>
-      <w:pPr>
-        <w:spacing w:after="0" w:line="240" w:lineRule="auto"/>
-      </w:pPr>
-      <w:r>
-        <w:t xml:space="preserve">&lt;DIR&gt;          </w:t>
-      </w:r>
-      <w:r>
-        <w:t>contracts</w:t>
-      </w:r>
-    </w:p>
-    <w:p>
-      <w:pPr>
-        <w:spacing w:after="0" w:line="240" w:lineRule="auto"/>
-      </w:pPr>
-      <w:r>
-        <w:t xml:space="preserve">&lt;DIR&gt;          </w:t>
-      </w:r>
       <w:proofErr w:type="spellStart"/>
       <w:r>
         <w:t>src</w:t>
@@ -5404,7 +5900,9 @@
       <w:pPr>
         <w:spacing w:after="0" w:line="240" w:lineRule="auto"/>
       </w:pPr>
-      <w:r>
+      <w:proofErr w:type="gramStart"/>
+      <w:r>
+        <w:lastRenderedPageBreak/>
         <w:t>package-</w:t>
       </w:r>
       <w:proofErr w:type="spellStart"/>
@@ -5412,6 +5910,7 @@
         <w:t>lock.json</w:t>
       </w:r>
       <w:proofErr w:type="spellEnd"/>
+      <w:proofErr w:type="gramEnd"/>
     </w:p>
     <w:p>
       <w:pPr>
@@ -5428,7 +5927,6 @@
         <w:spacing w:after="0" w:line="240" w:lineRule="auto"/>
       </w:pPr>
       <w:r>
-        <w:lastRenderedPageBreak/>
         <w:t>readme.txt</w:t>
       </w:r>
     </w:p>
@@ -5448,13 +5946,7 @@
         <w:spacing w:after="0" w:line="240" w:lineRule="auto"/>
       </w:pPr>
       <w:r>
-        <w:t>Note</w:t>
-      </w:r>
-      <w:r>
-        <w:t xml:space="preserve"> again the directories</w:t>
-      </w:r>
-      <w:r>
-        <w:t xml:space="preserve"> in </w:t>
+        <w:t xml:space="preserve">Note again the directories in </w:t>
       </w:r>
       <w:proofErr w:type="spellStart"/>
       <w:r>
@@ -5553,7 +6045,31 @@
           <w:szCs w:val="21"/>
           <w:lang w:eastAsia="nl-NL"/>
         </w:rPr>
-        <w:t>"main"</w:t>
+        <w:t>"</w:t>
+      </w:r>
+      <w:proofErr w:type="gramStart"/>
+      <w:r>
+        <w:rPr>
+          <w:rFonts w:ascii="Consolas" w:eastAsia="Times New Roman" w:hAnsi="Consolas" w:cs="Times New Roman"/>
+          <w:b/>
+          <w:color w:val="9CDCFE"/>
+          <w:sz w:val="21"/>
+          <w:szCs w:val="21"/>
+          <w:lang w:eastAsia="nl-NL"/>
+        </w:rPr>
+        <w:t>main</w:t>
+      </w:r>
+      <w:proofErr w:type="gramEnd"/>
+      <w:r>
+        <w:rPr>
+          <w:rFonts w:ascii="Consolas" w:eastAsia="Times New Roman" w:hAnsi="Consolas" w:cs="Times New Roman"/>
+          <w:b/>
+          <w:color w:val="9CDCFE"/>
+          <w:sz w:val="21"/>
+          <w:szCs w:val="21"/>
+          <w:lang w:eastAsia="nl-NL"/>
+        </w:rPr>
+        <w:t>"</w:t>
       </w:r>
       <w:r>
         <w:rPr>
@@ -5665,7 +6181,29 @@
           <w:szCs w:val="21"/>
           <w:lang w:eastAsia="nl-NL"/>
         </w:rPr>
-        <w:t>"scripts"</w:t>
+        <w:t>"</w:t>
+      </w:r>
+      <w:proofErr w:type="gramStart"/>
+      <w:r>
+        <w:rPr>
+          <w:rFonts w:ascii="Consolas" w:eastAsia="Times New Roman" w:hAnsi="Consolas" w:cs="Times New Roman"/>
+          <w:color w:val="9CDCFE"/>
+          <w:sz w:val="21"/>
+          <w:szCs w:val="21"/>
+          <w:lang w:eastAsia="nl-NL"/>
+        </w:rPr>
+        <w:t>scripts</w:t>
+      </w:r>
+      <w:proofErr w:type="gramEnd"/>
+      <w:r>
+        <w:rPr>
+          <w:rFonts w:ascii="Consolas" w:eastAsia="Times New Roman" w:hAnsi="Consolas" w:cs="Times New Roman"/>
+          <w:color w:val="9CDCFE"/>
+          <w:sz w:val="21"/>
+          <w:szCs w:val="21"/>
+          <w:lang w:eastAsia="nl-NL"/>
+        </w:rPr>
+        <w:t>"</w:t>
       </w:r>
       <w:r>
         <w:rPr>
@@ -5708,7 +6246,29 @@
           <w:szCs w:val="21"/>
           <w:lang w:eastAsia="nl-NL"/>
         </w:rPr>
-        <w:t>"start"</w:t>
+        <w:t>"</w:t>
+      </w:r>
+      <w:proofErr w:type="gramStart"/>
+      <w:r>
+        <w:rPr>
+          <w:rFonts w:ascii="Consolas" w:eastAsia="Times New Roman" w:hAnsi="Consolas" w:cs="Times New Roman"/>
+          <w:color w:val="9CDCFE"/>
+          <w:sz w:val="21"/>
+          <w:szCs w:val="21"/>
+          <w:lang w:eastAsia="nl-NL"/>
+        </w:rPr>
+        <w:t>start</w:t>
+      </w:r>
+      <w:proofErr w:type="gramEnd"/>
+      <w:r>
+        <w:rPr>
+          <w:rFonts w:ascii="Consolas" w:eastAsia="Times New Roman" w:hAnsi="Consolas" w:cs="Times New Roman"/>
+          <w:color w:val="9CDCFE"/>
+          <w:sz w:val="21"/>
+          <w:szCs w:val="21"/>
+          <w:lang w:eastAsia="nl-NL"/>
+        </w:rPr>
+        <w:t>"</w:t>
       </w:r>
       <w:r>
         <w:rPr>
@@ -6025,6 +6585,7 @@
         <w:t xml:space="preserve">&gt; </w:t>
       </w:r>
       <w:proofErr w:type="spellStart"/>
+      <w:proofErr w:type="gramStart"/>
       <w:r>
         <w:rPr>
           <w:highlight w:val="yellow"/>
@@ -6032,6 +6593,7 @@
         <w:t>contractAddress</w:t>
       </w:r>
       <w:proofErr w:type="spellEnd"/>
+      <w:proofErr w:type="gramEnd"/>
       <w:r>
         <w:rPr>
           <w:highlight w:val="yellow"/>
@@ -6068,19 +6630,7 @@
         <w:spacing w:after="0" w:line="240" w:lineRule="auto"/>
       </w:pPr>
       <w:r>
-        <w:t xml:space="preserve">From Web UI </w:t>
-      </w:r>
-      <w:r>
-        <w:t>www/index.html</w:t>
-      </w:r>
-      <w:r>
-        <w:t>, p</w:t>
-      </w:r>
-      <w:r>
-        <w:t xml:space="preserve">aste the contract address </w:t>
-      </w:r>
-      <w:r>
-        <w:t>to the My Token contract address field</w:t>
+        <w:t>From Web UI www/index.html, paste the contract address to the My Token contract address field</w:t>
       </w:r>
     </w:p>
     <w:p>
@@ -6097,6 +6647,7 @@
       <w:r>
         <w:rPr>
           <w:noProof/>
+          <w:lang w:eastAsia="en-SG"/>
         </w:rPr>
         <w:lastRenderedPageBreak/>
         <w:drawing>
@@ -6150,11 +6701,13 @@
         <w:spacing w:after="0" w:line="240" w:lineRule="auto"/>
       </w:pPr>
       <w:r>
-        <w:t xml:space="preserve">From </w:t>
-      </w:r>
-      <w:r>
-        <w:t>the same Web UI  with</w:t>
-      </w:r>
+        <w:t xml:space="preserve">From the same Web </w:t>
+      </w:r>
+      <w:proofErr w:type="gramStart"/>
+      <w:r>
+        <w:t>UI  with</w:t>
+      </w:r>
+      <w:proofErr w:type="gramEnd"/>
       <w:r>
         <w:t xml:space="preserve"> www/index.html</w:t>
       </w:r>
@@ -6196,10 +6749,7 @@
         <w:t xml:space="preserve"> </w:t>
       </w:r>
       <w:r>
-        <w:t xml:space="preserve">link to transfer </w:t>
-      </w:r>
-      <w:r>
-        <w:t>tokens</w:t>
+        <w:t>link to transfer tokens</w:t>
       </w:r>
       <w:r>
         <w:t>, the click on Buy button.</w:t>
@@ -6218,6 +6768,7 @@
       <w:r>
         <w:rPr>
           <w:noProof/>
+          <w:lang w:eastAsia="en-SG"/>
         </w:rPr>
         <w:drawing>
           <wp:inline distT="0" distB="0" distL="0" distR="0" wp14:anchorId="5DC26B5B" wp14:editId="15A678C6">
@@ -6268,6 +6819,7 @@
       <w:r>
         <w:rPr>
           <w:noProof/>
+          <w:lang w:eastAsia="en-SG"/>
         </w:rPr>
         <w:drawing>
           <wp:inline distT="0" distB="0" distL="0" distR="0" wp14:anchorId="39913087" wp14:editId="4EB1EA77">
@@ -6308,13 +6860,8 @@
     </w:p>
     <w:p/>
     <w:p>
-      <w:bookmarkStart w:id="0" w:name="_GoBack"/>
-      <w:bookmarkEnd w:id="0"/>
-      <w:r>
-        <w:t>Please</w:t>
-      </w:r>
-      <w:r>
-        <w:t xml:space="preserve"> refer to the Web3 APIs used in </w:t>
+      <w:r>
+        <w:t xml:space="preserve">Please refer to the Web3 APIs used in </w:t>
       </w:r>
       <w:proofErr w:type="spellStart"/>
       <w:r>
@@ -6387,7 +6934,15 @@
         <w:spacing w:after="0" w:line="240" w:lineRule="auto"/>
       </w:pPr>
       <w:r>
-        <w:t>&lt;contract&gt; has not been deployed to detected network</w:t>
+        <w:t>&lt;</w:t>
+      </w:r>
+      <w:proofErr w:type="gramStart"/>
+      <w:r>
+        <w:t>contract</w:t>
+      </w:r>
+      <w:proofErr w:type="gramEnd"/>
+      <w:r>
+        <w:t>&gt; has not been deployed to detected network</w:t>
       </w:r>
     </w:p>
     <w:p>
@@ -6423,8 +6978,13 @@
       <w:pPr>
         <w:spacing w:after="0" w:line="240" w:lineRule="auto"/>
       </w:pPr>
-      <w:r>
-        <w:t>truffle migrate Exceeds block gas limit</w:t>
+      <w:proofErr w:type="gramStart"/>
+      <w:r>
+        <w:t>truffle</w:t>
+      </w:r>
+      <w:proofErr w:type="gramEnd"/>
+      <w:r>
+        <w:t xml:space="preserve"> migrate Exceeds block gas limit</w:t>
       </w:r>
     </w:p>
     <w:p>
@@ -6456,7 +7016,15 @@
         <w:spacing w:after="0" w:line="240" w:lineRule="auto"/>
       </w:pPr>
       <w:r>
-        <w:t xml:space="preserve">      gas: 3000000, // use web3.eth.getBlock("pending").</w:t>
+        <w:t xml:space="preserve">      </w:t>
+      </w:r>
+      <w:proofErr w:type="gramStart"/>
+      <w:r>
+        <w:t>gas</w:t>
+      </w:r>
+      <w:proofErr w:type="gramEnd"/>
+      <w:r>
+        <w:t>: 3000000, // use web3.eth.getBlock("pending").</w:t>
       </w:r>
       <w:proofErr w:type="spellStart"/>
       <w:r>
@@ -6485,7 +7053,15 @@
         <w:spacing w:after="0" w:line="240" w:lineRule="auto"/>
       </w:pPr>
       <w:r>
-        <w:t>&lt;contract&gt; has not been deployed to detected network</w:t>
+        <w:t>&lt;</w:t>
+      </w:r>
+      <w:proofErr w:type="gramStart"/>
+      <w:r>
+        <w:t>contract</w:t>
+      </w:r>
+      <w:proofErr w:type="gramEnd"/>
+      <w:r>
+        <w:t>&gt; has not been deployed to detected network</w:t>
       </w:r>
     </w:p>
     <w:p>
@@ -6631,7 +7207,7 @@
 </file>
 
 <file path=word/numbering.xml><?xml version="1.0" encoding="utf-8"?>
-<w:numbering xmlns:wpc="http://schemas.microsoft.com/office/word/2010/wordprocessingCanvas" xmlns:cx="http://schemas.microsoft.com/office/drawing/2014/chartex" xmlns:cx1="http://schemas.microsoft.com/office/drawing/2015/9/8/chartex" xmlns:cx2="http://schemas.microsoft.com/office/drawing/2015/10/21/chartex" xmlns:cx3="http://schemas.microsoft.com/office/drawing/2016/5/9/chartex" xmlns:cx4="http://schemas.microsoft.com/office/drawing/2016/5/10/chartex" xmlns:cx5="http://schemas.microsoft.com/office/drawing/2016/5/11/chartex" xmlns:cx6="http://schemas.microsoft.com/office/drawing/2016/5/12/chartex" xmlns:cx7="http://schemas.microsoft.com/office/drawing/2016/5/13/chartex" xmlns:cx8="http://schemas.microsoft.com/office/drawing/2016/5/14/chartex" xmlns:mc="http://schemas.openxmlformats.org/markup-compatibility/2006" xmlns:aink="http://schemas.microsoft.com/office/drawing/2016/ink" xmlns:am3d="http://schemas.microsoft.com/office/drawing/2017/model3d" xmlns:o="urn:schemas-microsoft-com:office:office" xmlns:r="http://schemas.openxmlformats.org/officeDocument/2006/relationships" xmlns:m="http://schemas.openxmlformats.org/officeDocument/2006/math" xmlns:v="urn:schemas-microsoft-com:vml" xmlns:wp14="http://schemas.microsoft.com/office/word/2010/wordprocessingDrawing" xmlns:wp="http://schemas.openxmlformats.org/drawingml/2006/wordprocessingDrawing" xmlns:w10="urn:schemas-microsoft-com:office:word" xmlns:w="http://schemas.openxmlformats.org/wordprocessingml/2006/main" xmlns:w14="http://schemas.microsoft.com/office/word/2010/wordml" xmlns:w15="http://schemas.microsoft.com/office/word/2012/wordml" xmlns:w16cid="http://schemas.microsoft.com/office/word/2016/wordml/cid" xmlns:w16se="http://schemas.microsoft.com/office/word/2015/wordml/symex" xmlns:wpg="http://schemas.microsoft.com/office/word/2010/wordprocessingGroup" xmlns:wpi="http://schemas.microsoft.com/office/word/2010/wordprocessingInk" xmlns:wne="http://schemas.microsoft.com/office/word/2006/wordml" xmlns:wps="http://schemas.microsoft.com/office/word/2010/wordprocessingShape" mc:Ignorable="w14 w15 w16se w16cid wp14">
+<w:numbering xmlns:wpc="http://schemas.microsoft.com/office/word/2010/wordprocessingCanvas" xmlns:mc="http://schemas.openxmlformats.org/markup-compatibility/2006" xmlns:o="urn:schemas-microsoft-com:office:office" xmlns:r="http://schemas.openxmlformats.org/officeDocument/2006/relationships" xmlns:m="http://schemas.openxmlformats.org/officeDocument/2006/math" xmlns:v="urn:schemas-microsoft-com:vml" xmlns:wp14="http://schemas.microsoft.com/office/word/2010/wordprocessingDrawing" xmlns:wp="http://schemas.openxmlformats.org/drawingml/2006/wordprocessingDrawing" xmlns:w10="urn:schemas-microsoft-com:office:word" xmlns:w="http://schemas.openxmlformats.org/wordprocessingml/2006/main" xmlns:w14="http://schemas.microsoft.com/office/word/2010/wordml" xmlns:w15="http://schemas.microsoft.com/office/word/2012/wordml" xmlns:wpg="http://schemas.microsoft.com/office/word/2010/wordprocessingGroup" xmlns:wpi="http://schemas.microsoft.com/office/word/2010/wordprocessingInk" xmlns:wne="http://schemas.microsoft.com/office/word/2006/wordml" xmlns:wps="http://schemas.microsoft.com/office/word/2010/wordprocessingShape" mc:Ignorable="w14 w15 wp14">
   <w:abstractNum w:abstractNumId="0" w15:restartNumberingAfterBreak="0">
     <w:nsid w:val="57DA1436"/>
     <w:multiLevelType w:val="hybridMultilevel"/>
@@ -6751,7 +7327,7 @@
 </file>
 
 <file path=word/styles.xml><?xml version="1.0" encoding="utf-8"?>
-<w:styles xmlns:mc="http://schemas.openxmlformats.org/markup-compatibility/2006" xmlns:r="http://schemas.openxmlformats.org/officeDocument/2006/relationships" xmlns:w="http://schemas.openxmlformats.org/wordprocessingml/2006/main" xmlns:w14="http://schemas.microsoft.com/office/word/2010/wordml" xmlns:w15="http://schemas.microsoft.com/office/word/2012/wordml" xmlns:w16cid="http://schemas.microsoft.com/office/word/2016/wordml/cid" xmlns:w16se="http://schemas.microsoft.com/office/word/2015/wordml/symex" mc:Ignorable="w14 w15 w16se w16cid">
+<w:styles xmlns:mc="http://schemas.openxmlformats.org/markup-compatibility/2006" xmlns:r="http://schemas.openxmlformats.org/officeDocument/2006/relationships" xmlns:w="http://schemas.openxmlformats.org/wordprocessingml/2006/main" xmlns:w14="http://schemas.microsoft.com/office/word/2010/wordml" xmlns:w15="http://schemas.microsoft.com/office/word/2012/wordml" mc:Ignorable="w14 w15">
   <w:docDefaults>
     <w:rPrDefault>
       <w:rPr>
@@ -6767,7 +7343,7 @@
       </w:pPr>
     </w:pPrDefault>
   </w:docDefaults>
-  <w:latentStyles w:defLockedState="0" w:defUIPriority="99" w:defSemiHidden="0" w:defUnhideWhenUsed="0" w:defQFormat="0" w:count="375">
+  <w:latentStyles w:defLockedState="0" w:defUIPriority="99" w:defSemiHidden="0" w:defUnhideWhenUsed="0" w:defQFormat="0" w:count="371">
     <w:lsdException w:name="Normal" w:uiPriority="0" w:qFormat="1"/>
     <w:lsdException w:name="heading 1" w:uiPriority="9" w:qFormat="1"/>
     <w:lsdException w:name="heading 2" w:semiHidden="1" w:uiPriority="9" w:unhideWhenUsed="1" w:qFormat="1"/>
@@ -7139,10 +7715,6 @@
     <w:lsdException w:name="List Table 5 Dark Accent 6" w:uiPriority="50"/>
     <w:lsdException w:name="List Table 6 Colorful Accent 6" w:uiPriority="51"/>
     <w:lsdException w:name="List Table 7 Colorful Accent 6" w:uiPriority="52"/>
-    <w:lsdException w:name="Mention" w:semiHidden="1" w:unhideWhenUsed="1"/>
-    <w:lsdException w:name="Smart Hyperlink" w:semiHidden="1" w:unhideWhenUsed="1"/>
-    <w:lsdException w:name="Hashtag" w:semiHidden="1" w:unhideWhenUsed="1"/>
-    <w:lsdException w:name="Unresolved Mention" w:semiHidden="1" w:unhideWhenUsed="1"/>
   </w:latentStyles>
   <w:style w:type="paragraph" w:default="1" w:styleId="Normal">
     <w:name w:val="Normal"/>
@@ -7251,7 +7823,7 @@
       <w:u w:val="single"/>
     </w:rPr>
   </w:style>
-  <w:style w:type="character" w:styleId="UnresolvedMention">
+  <w:style w:type="character" w:customStyle="1" w:styleId="UnresolvedMention">
     <w:name w:val="Unresolved Mention"/>
     <w:basedOn w:val="DefaultParagraphFont"/>
     <w:uiPriority w:val="99"/>

</xml_diff>

<commit_message>
added more instructions for token apps
</commit_message>
<xml_diff>
--- a/tno/tnoproject/dapp.docx
+++ b/tno/tnoproject/dapp.docx
@@ -689,7 +689,15 @@
       </w:r>
       <w:proofErr w:type="spellEnd"/>
       <w:r>
-        <w:t xml:space="preserve"> as your Ethereum client. See </w:t>
+        <w:t xml:space="preserve"> as your </w:t>
+      </w:r>
+      <w:proofErr w:type="spellStart"/>
+      <w:r>
+        <w:t>Ethereum</w:t>
+      </w:r>
+      <w:proofErr w:type="spellEnd"/>
+      <w:r>
+        <w:t xml:space="preserve"> client. See </w:t>
       </w:r>
       <w:proofErr w:type="spellStart"/>
       <w:r>
@@ -1655,19 +1663,7 @@
     </w:p>
     <w:p>
       <w:r>
-        <w:t xml:space="preserve">Update Deliverable percentage </w:t>
-      </w:r>
-      <w:r>
-        <w:t>T1D1</w:t>
-      </w:r>
-      <w:r>
-        <w:t xml:space="preserve"> =</w:t>
-      </w:r>
-      <w:r>
-        <w:t xml:space="preserve"> 20%</w:t>
-      </w:r>
-      <w:r>
-        <w:t xml:space="preserve"> using existing accounts from </w:t>
+        <w:t xml:space="preserve">Update Deliverable percentage T1D1 = 20% using existing accounts from </w:t>
       </w:r>
       <w:proofErr w:type="spellStart"/>
       <w:r>
@@ -1677,8 +1673,6 @@
       <w:r>
         <w:t xml:space="preserve"> below e.g. T1D1</w:t>
       </w:r>
-      <w:bookmarkStart w:id="0" w:name="_GoBack"/>
-      <w:bookmarkEnd w:id="0"/>
     </w:p>
     <w:p>
       <w:pPr>
@@ -1773,10 +1767,7 @@
         <w:spacing w:after="0"/>
       </w:pPr>
       <w:r>
-        <w:t>(9) 0x11ee98776a69954a9b16289f57e004ee5aa4e939</w:t>
-      </w:r>
-      <w:r>
-        <w:t xml:space="preserve"> </w:t>
+        <w:t xml:space="preserve">(9) 0x11ee98776a69954a9b16289f57e004ee5aa4e939 </w:t>
       </w:r>
       <w:r>
         <w:br w:type="page"/>
@@ -1911,7 +1902,15 @@
         <w:spacing w:after="0" w:line="240" w:lineRule="auto"/>
       </w:pPr>
       <w:r>
-        <w:t>It also connects to the same Ethereum client port to access the contract(s).</w:t>
+        <w:t xml:space="preserve">It also connects to the same </w:t>
+      </w:r>
+      <w:proofErr w:type="spellStart"/>
+      <w:r>
+        <w:t>Ethereum</w:t>
+      </w:r>
+      <w:proofErr w:type="spellEnd"/>
+      <w:r>
+        <w:t xml:space="preserve"> client port to access the contract(s).</w:t>
       </w:r>
     </w:p>
     <w:p>
@@ -5479,7 +5478,15 @@
       </w:r>
       <w:proofErr w:type="gramEnd"/>
       <w:r>
-        <w:t>": "ETH Sender App - interacting-with-the-blockchain",</w:t>
+        <w:t>": "ETH Sender App - interacting-with-the-</w:t>
+      </w:r>
+      <w:proofErr w:type="spellStart"/>
+      <w:r>
+        <w:t>blockchain</w:t>
+      </w:r>
+      <w:proofErr w:type="spellEnd"/>
+      <w:r>
+        <w:t>",</w:t>
       </w:r>
     </w:p>
     <w:p>
@@ -5668,6 +5675,9 @@
       <w:r>
         <w:t xml:space="preserve"> start”</w:t>
       </w:r>
+      <w:r>
+        <w:t xml:space="preserve"> (NOTE: We are not running a web server here)</w:t>
+      </w:r>
     </w:p>
     <w:p>
       <w:pPr>
@@ -5675,6 +5685,9 @@
       </w:pPr>
       <w:r>
         <w:t>From web browser, open www/index.html</w:t>
+      </w:r>
+      <w:r>
+        <w:t xml:space="preserve"> (NOTE: Drag the index.html into your web browser)</w:t>
       </w:r>
     </w:p>
     <w:p>
@@ -6418,6 +6431,9 @@
       <w:r>
         <w:t xml:space="preserve"> start”</w:t>
       </w:r>
+      <w:r>
+        <w:t xml:space="preserve"> (NOTE: We are not running a web server here)</w:t>
+      </w:r>
     </w:p>
     <w:p>
       <w:pPr>
@@ -6426,6 +6442,9 @@
       <w:r>
         <w:t>From web browser, open www/index.html</w:t>
       </w:r>
+      <w:r>
+        <w:t xml:space="preserve"> (NOTE: Drag the index.html into your web browser)</w:t>
+      </w:r>
     </w:p>
     <w:p>
       <w:pPr>
@@ -6475,6 +6494,81 @@
       <w:r>
         <w:t xml:space="preserve"> is located.</w:t>
       </w:r>
+    </w:p>
+    <w:p>
+      <w:pPr>
+        <w:spacing w:after="0" w:line="240" w:lineRule="auto"/>
+      </w:pPr>
+    </w:p>
+    <w:p>
+      <w:pPr>
+        <w:spacing w:after="0" w:line="240" w:lineRule="auto"/>
+      </w:pPr>
+      <w:r>
+        <w:t xml:space="preserve">Compile the contract, e.g. </w:t>
+      </w:r>
+    </w:p>
+    <w:p>
+      <w:pPr>
+        <w:spacing w:after="0" w:line="240" w:lineRule="auto"/>
+      </w:pPr>
+      <w:r>
+        <w:t>C:\d</w:t>
+      </w:r>
+      <w:r>
+        <w:t>ev\ethereum\solc\solc.exe -o &lt;</w:t>
+      </w:r>
+      <w:proofErr w:type="spellStart"/>
+      <w:r>
+        <w:t>outdir</w:t>
+      </w:r>
+      <w:proofErr w:type="spellEnd"/>
+      <w:r>
+        <w:t>&gt;</w:t>
+      </w:r>
+      <w:r>
+        <w:t xml:space="preserve"> --bin --</w:t>
+      </w:r>
+      <w:proofErr w:type="spellStart"/>
+      <w:r>
+        <w:t>abi</w:t>
+      </w:r>
+      <w:proofErr w:type="spellEnd"/>
+      <w:r>
+        <w:t xml:space="preserve"> .\</w:t>
+      </w:r>
+      <w:proofErr w:type="spellStart"/>
+      <w:r>
+        <w:t>SebToken.sol</w:t>
+      </w:r>
+      <w:proofErr w:type="spellEnd"/>
+    </w:p>
+    <w:p>
+      <w:pPr>
+        <w:spacing w:after="0" w:line="240" w:lineRule="auto"/>
+      </w:pPr>
+      <w:r>
+        <w:t xml:space="preserve">Copy the bin and </w:t>
+      </w:r>
+      <w:proofErr w:type="spellStart"/>
+      <w:r>
+        <w:t>abi</w:t>
+      </w:r>
+      <w:proofErr w:type="spellEnd"/>
+      <w:r>
+        <w:t xml:space="preserve"> files to &lt;project-root&gt;/bin/</w:t>
+      </w:r>
+      <w:r>
+        <w:t>contracts</w:t>
+      </w:r>
+      <w:r>
+        <w:t xml:space="preserve"> directory</w:t>
+      </w:r>
+    </w:p>
+    <w:p>
+      <w:pPr>
+        <w:spacing w:after="0" w:line="240" w:lineRule="auto"/>
+      </w:pPr>
     </w:p>
     <w:p>
       <w:pPr>
@@ -6619,6 +6713,508 @@
       <w:r>
         <w:t>'0x381a30915849c9a7803d7be7ce9e47d6ec82798c'</w:t>
       </w:r>
+    </w:p>
+    <w:p>
+      <w:pPr>
+        <w:spacing w:after="0" w:line="240" w:lineRule="auto"/>
+      </w:pPr>
+      <w:r>
+        <w:t xml:space="preserve">&gt; </w:t>
+      </w:r>
+      <w:proofErr w:type="spellStart"/>
+      <w:proofErr w:type="gramStart"/>
+      <w:r>
+        <w:t>contractInstance</w:t>
+      </w:r>
+      <w:proofErr w:type="spellEnd"/>
+      <w:proofErr w:type="gramEnd"/>
+      <w:r>
+        <w:t xml:space="preserve"> = myContract.at(</w:t>
+      </w:r>
+      <w:proofErr w:type="spellStart"/>
+      <w:r>
+        <w:t>contractAddress</w:t>
+      </w:r>
+      <w:proofErr w:type="spellEnd"/>
+      <w:r>
+        <w:t>);</w:t>
+      </w:r>
+    </w:p>
+    <w:p>
+      <w:pPr>
+        <w:spacing w:after="0" w:line="240" w:lineRule="auto"/>
+      </w:pPr>
+      <w:r>
+        <w:t xml:space="preserve">&gt; </w:t>
+      </w:r>
+      <w:proofErr w:type="gramStart"/>
+      <w:r>
+        <w:t>web3.eth.accounts.forEach(</w:t>
+      </w:r>
+      <w:proofErr w:type="spellStart"/>
+      <w:proofErr w:type="gramEnd"/>
+      <w:r>
+        <w:t>theAddress</w:t>
+      </w:r>
+      <w:proofErr w:type="spellEnd"/>
+      <w:r>
+        <w:t xml:space="preserve"> =&gt; {</w:t>
+      </w:r>
+    </w:p>
+    <w:p>
+      <w:pPr>
+        <w:spacing w:after="0" w:line="240" w:lineRule="auto"/>
+      </w:pPr>
+      <w:r>
+        <w:t xml:space="preserve">...     </w:t>
+      </w:r>
+      <w:proofErr w:type="gramStart"/>
+      <w:r>
+        <w:t>tokens</w:t>
+      </w:r>
+      <w:proofErr w:type="gramEnd"/>
+      <w:r>
+        <w:t xml:space="preserve"> = </w:t>
+      </w:r>
+      <w:proofErr w:type="spellStart"/>
+      <w:r>
+        <w:t>contractInstance.balanceOf.call</w:t>
+      </w:r>
+      <w:proofErr w:type="spellEnd"/>
+      <w:r>
+        <w:t>(</w:t>
+      </w:r>
+      <w:proofErr w:type="spellStart"/>
+      <w:r>
+        <w:t>theAddress</w:t>
+      </w:r>
+      <w:proofErr w:type="spellEnd"/>
+      <w:r>
+        <w:t>)</w:t>
+      </w:r>
+    </w:p>
+    <w:p>
+      <w:pPr>
+        <w:spacing w:after="0" w:line="240" w:lineRule="auto"/>
+      </w:pPr>
+      <w:r>
+        <w:t xml:space="preserve">...     </w:t>
+      </w:r>
+      <w:proofErr w:type="gramStart"/>
+      <w:r>
+        <w:t>console.log(</w:t>
+      </w:r>
+      <w:proofErr w:type="spellStart"/>
+      <w:proofErr w:type="gramEnd"/>
+      <w:r>
+        <w:t>theAddress</w:t>
+      </w:r>
+      <w:proofErr w:type="spellEnd"/>
+      <w:r>
+        <w:t xml:space="preserve"> + ": " + tokens)</w:t>
+      </w:r>
+    </w:p>
+    <w:p>
+      <w:pPr>
+        <w:spacing w:after="0" w:line="240" w:lineRule="auto"/>
+      </w:pPr>
+      <w:r>
+        <w:t>... });</w:t>
+      </w:r>
+    </w:p>
+    <w:p>
+      <w:pPr>
+        <w:spacing w:after="0" w:line="240" w:lineRule="auto"/>
+      </w:pPr>
+      <w:r>
+        <w:t>0xe34772372d095f8bad9a15613a7c3edf480708af: 10000</w:t>
+      </w:r>
+    </w:p>
+    <w:p>
+      <w:pPr>
+        <w:spacing w:after="0" w:line="240" w:lineRule="auto"/>
+      </w:pPr>
+      <w:r>
+        <w:t>0xa5edcd00f02d8264a70067ae708c4f6995506995: 0</w:t>
+      </w:r>
+    </w:p>
+    <w:p>
+      <w:pPr>
+        <w:spacing w:after="0" w:line="240" w:lineRule="auto"/>
+      </w:pPr>
+      <w:r>
+        <w:t>0x7798d9ce3e561d369b96b7df0d6c4c507e644740: 0</w:t>
+      </w:r>
+    </w:p>
+    <w:p>
+      <w:pPr>
+        <w:spacing w:after="0" w:line="240" w:lineRule="auto"/>
+      </w:pPr>
+      <w:r>
+        <w:lastRenderedPageBreak/>
+        <w:t>0x49a0d617bd9119203c47686c55624861a5327ceb: 0</w:t>
+      </w:r>
+    </w:p>
+    <w:p>
+      <w:pPr>
+        <w:spacing w:after="0" w:line="240" w:lineRule="auto"/>
+      </w:pPr>
+      <w:r>
+        <w:t>0x14b226021e3117f38aa1b663a1416ebfc3a32be2: 0</w:t>
+      </w:r>
+    </w:p>
+    <w:p>
+      <w:pPr>
+        <w:spacing w:after="0" w:line="240" w:lineRule="auto"/>
+      </w:pPr>
+      <w:r>
+        <w:t>0x7d7fa05d7d023f7261140cf50998d23f4ca0e510: 0</w:t>
+      </w:r>
+    </w:p>
+    <w:p>
+      <w:pPr>
+        <w:spacing w:after="0" w:line="240" w:lineRule="auto"/>
+      </w:pPr>
+      <w:r>
+        <w:t>0x5551eeaed08d598d84fac0f31eb101c1ab5be6e9: 0</w:t>
+      </w:r>
+    </w:p>
+    <w:p>
+      <w:pPr>
+        <w:spacing w:after="0" w:line="240" w:lineRule="auto"/>
+      </w:pPr>
+      <w:r>
+        <w:t>0x28c693e8c7a723c183e4ef0f10d2ed9951ad42cc: 0</w:t>
+      </w:r>
+    </w:p>
+    <w:p>
+      <w:pPr>
+        <w:spacing w:after="0" w:line="240" w:lineRule="auto"/>
+      </w:pPr>
+      <w:r>
+        <w:t>0x0860c19f7e04c5bfa20892b04e88aa54331e564c: 0</w:t>
+      </w:r>
+    </w:p>
+    <w:p>
+      <w:pPr>
+        <w:spacing w:after="0" w:line="240" w:lineRule="auto"/>
+      </w:pPr>
+      <w:r>
+        <w:t>0xce17e02400dba59ebf64c0b172d356f9af9dfad1: 0</w:t>
+      </w:r>
+    </w:p>
+    <w:p>
+      <w:pPr>
+        <w:spacing w:after="0" w:line="240" w:lineRule="auto"/>
+      </w:pPr>
+    </w:p>
+    <w:p>
+      <w:pPr>
+        <w:spacing w:after="0" w:line="240" w:lineRule="auto"/>
+      </w:pPr>
+      <w:r>
+        <w:t xml:space="preserve">&gt; </w:t>
+      </w:r>
+      <w:proofErr w:type="gramStart"/>
+      <w:r>
+        <w:t>amount</w:t>
+      </w:r>
+      <w:proofErr w:type="gramEnd"/>
+      <w:r>
+        <w:t xml:space="preserve"> = 10;</w:t>
+      </w:r>
+    </w:p>
+    <w:p>
+      <w:pPr>
+        <w:spacing w:after="0" w:line="240" w:lineRule="auto"/>
+      </w:pPr>
+      <w:r>
+        <w:t>10</w:t>
+      </w:r>
+    </w:p>
+    <w:p>
+      <w:pPr>
+        <w:spacing w:after="0" w:line="240" w:lineRule="auto"/>
+      </w:pPr>
+      <w:r>
+        <w:t xml:space="preserve">&gt; </w:t>
+      </w:r>
+      <w:proofErr w:type="spellStart"/>
+      <w:proofErr w:type="gramStart"/>
+      <w:r>
+        <w:t>fromAddress</w:t>
+      </w:r>
+      <w:proofErr w:type="spellEnd"/>
+      <w:proofErr w:type="gramEnd"/>
+      <w:r>
+        <w:t xml:space="preserve"> = web3.eth.accounts[0];</w:t>
+      </w:r>
+    </w:p>
+    <w:p>
+      <w:pPr>
+        <w:spacing w:after="0" w:line="240" w:lineRule="auto"/>
+      </w:pPr>
+      <w:r>
+        <w:t>'0xe34772372d095f8bad9a15613a7c3edf480708af'</w:t>
+      </w:r>
+    </w:p>
+    <w:p>
+      <w:pPr>
+        <w:spacing w:after="0" w:line="240" w:lineRule="auto"/>
+      </w:pPr>
+      <w:r>
+        <w:t xml:space="preserve">&gt; </w:t>
+      </w:r>
+      <w:proofErr w:type="spellStart"/>
+      <w:proofErr w:type="gramStart"/>
+      <w:r>
+        <w:t>toAddress</w:t>
+      </w:r>
+      <w:proofErr w:type="spellEnd"/>
+      <w:proofErr w:type="gramEnd"/>
+      <w:r>
+        <w:t xml:space="preserve"> = web3.eth.accounts[1];</w:t>
+      </w:r>
+    </w:p>
+    <w:p>
+      <w:pPr>
+        <w:spacing w:after="0" w:line="240" w:lineRule="auto"/>
+      </w:pPr>
+      <w:r>
+        <w:t>'0xa5edcd00f02d8264a70067ae708c4f6995506995'</w:t>
+      </w:r>
+    </w:p>
+    <w:p>
+      <w:pPr>
+        <w:spacing w:after="0" w:line="240" w:lineRule="auto"/>
+      </w:pPr>
+      <w:r>
+        <w:t xml:space="preserve">&gt; </w:t>
+      </w:r>
+      <w:proofErr w:type="spellStart"/>
+      <w:proofErr w:type="gramStart"/>
+      <w:r>
+        <w:t>txnHash</w:t>
+      </w:r>
+      <w:proofErr w:type="spellEnd"/>
+      <w:proofErr w:type="gramEnd"/>
+      <w:r>
+        <w:t xml:space="preserve"> = </w:t>
+      </w:r>
+      <w:proofErr w:type="spellStart"/>
+      <w:r>
+        <w:t>contractInstance.sendTokens</w:t>
+      </w:r>
+      <w:proofErr w:type="spellEnd"/>
+      <w:r>
+        <w:t>(</w:t>
+      </w:r>
+      <w:proofErr w:type="spellStart"/>
+      <w:r>
+        <w:t>toAddress</w:t>
+      </w:r>
+      <w:proofErr w:type="spellEnd"/>
+      <w:r>
+        <w:t xml:space="preserve">, amount, { from: </w:t>
+      </w:r>
+      <w:proofErr w:type="spellStart"/>
+      <w:r>
+        <w:t>fromAddress</w:t>
+      </w:r>
+      <w:proofErr w:type="spellEnd"/>
+      <w:r>
+        <w:t>});</w:t>
+      </w:r>
+    </w:p>
+    <w:p>
+      <w:pPr>
+        <w:spacing w:after="0" w:line="240" w:lineRule="auto"/>
+      </w:pPr>
+      <w:r>
+        <w:t>'0x0b3beac66117b4958cfff731e90b2c88febbd661706b21efd6e65f9ccd45ae08'</w:t>
+      </w:r>
+    </w:p>
+    <w:p>
+      <w:pPr>
+        <w:spacing w:after="0" w:line="240" w:lineRule="auto"/>
+      </w:pPr>
+      <w:r>
+        <w:t xml:space="preserve">&gt; </w:t>
+      </w:r>
+      <w:proofErr w:type="gramStart"/>
+      <w:r>
+        <w:t>web3.eth.accounts.forEach(</w:t>
+      </w:r>
+      <w:proofErr w:type="spellStart"/>
+      <w:proofErr w:type="gramEnd"/>
+      <w:r>
+        <w:t>theAddress</w:t>
+      </w:r>
+      <w:proofErr w:type="spellEnd"/>
+      <w:r>
+        <w:t xml:space="preserve"> =&gt; {</w:t>
+      </w:r>
+    </w:p>
+    <w:p>
+      <w:pPr>
+        <w:spacing w:after="0" w:line="240" w:lineRule="auto"/>
+      </w:pPr>
+      <w:r>
+        <w:t xml:space="preserve">...     </w:t>
+      </w:r>
+      <w:proofErr w:type="gramStart"/>
+      <w:r>
+        <w:t>tokens</w:t>
+      </w:r>
+      <w:proofErr w:type="gramEnd"/>
+      <w:r>
+        <w:t xml:space="preserve"> = </w:t>
+      </w:r>
+      <w:proofErr w:type="spellStart"/>
+      <w:r>
+        <w:t>contractInstance.balanceOf.call</w:t>
+      </w:r>
+      <w:proofErr w:type="spellEnd"/>
+      <w:r>
+        <w:t>(</w:t>
+      </w:r>
+      <w:proofErr w:type="spellStart"/>
+      <w:r>
+        <w:t>theAddress</w:t>
+      </w:r>
+      <w:proofErr w:type="spellEnd"/>
+      <w:r>
+        <w:t>)</w:t>
+      </w:r>
+    </w:p>
+    <w:p>
+      <w:pPr>
+        <w:spacing w:after="0" w:line="240" w:lineRule="auto"/>
+      </w:pPr>
+      <w:r>
+        <w:t xml:space="preserve">...     </w:t>
+      </w:r>
+      <w:proofErr w:type="gramStart"/>
+      <w:r>
+        <w:t>console.log(</w:t>
+      </w:r>
+      <w:proofErr w:type="spellStart"/>
+      <w:proofErr w:type="gramEnd"/>
+      <w:r>
+        <w:t>theAddress</w:t>
+      </w:r>
+      <w:proofErr w:type="spellEnd"/>
+      <w:r>
+        <w:t xml:space="preserve"> + ": " + tokens)</w:t>
+      </w:r>
+    </w:p>
+    <w:p>
+      <w:pPr>
+        <w:spacing w:after="0" w:line="240" w:lineRule="auto"/>
+      </w:pPr>
+      <w:r>
+        <w:t>... });</w:t>
+      </w:r>
+    </w:p>
+    <w:p>
+      <w:pPr>
+        <w:spacing w:after="0" w:line="240" w:lineRule="auto"/>
+      </w:pPr>
+      <w:r>
+        <w:t>0xe34772372d095f8bad9a15613a7c3edf480708af: 9990</w:t>
+      </w:r>
+    </w:p>
+    <w:p>
+      <w:pPr>
+        <w:spacing w:after="0" w:line="240" w:lineRule="auto"/>
+      </w:pPr>
+      <w:r>
+        <w:t>0xa5edcd00f02d8264a70067ae708c4f6995506995: 10</w:t>
+      </w:r>
+    </w:p>
+    <w:p>
+      <w:pPr>
+        <w:spacing w:after="0" w:line="240" w:lineRule="auto"/>
+      </w:pPr>
+      <w:r>
+        <w:t>0x7798d9ce3e561d369b96b7df0d6c4c507e644740: 0</w:t>
+      </w:r>
+    </w:p>
+    <w:p>
+      <w:pPr>
+        <w:spacing w:after="0" w:line="240" w:lineRule="auto"/>
+      </w:pPr>
+      <w:r>
+        <w:t>0x49a0d617bd9119203c47686c55624861a5327ceb: 0</w:t>
+      </w:r>
+    </w:p>
+    <w:p>
+      <w:pPr>
+        <w:spacing w:after="0" w:line="240" w:lineRule="auto"/>
+      </w:pPr>
+      <w:r>
+        <w:t>0x14b226021e3117f38aa1b663a1416ebfc3a32be2: 0</w:t>
+      </w:r>
+    </w:p>
+    <w:p>
+      <w:pPr>
+        <w:spacing w:after="0" w:line="240" w:lineRule="auto"/>
+      </w:pPr>
+      <w:r>
+        <w:t>0x7d7fa05d7d023f7261140cf50998d23f4ca0e510: 0</w:t>
+      </w:r>
+    </w:p>
+    <w:p>
+      <w:pPr>
+        <w:spacing w:after="0" w:line="240" w:lineRule="auto"/>
+      </w:pPr>
+      <w:r>
+        <w:t>0x5551eeaed08d598d84fac0f31eb101c1ab5be6e9: 0</w:t>
+      </w:r>
+    </w:p>
+    <w:p>
+      <w:pPr>
+        <w:spacing w:after="0" w:line="240" w:lineRule="auto"/>
+      </w:pPr>
+      <w:r>
+        <w:t>0x28c693e8c7a723c183e4ef0f10d2ed9951ad42cc: 0</w:t>
+      </w:r>
+    </w:p>
+    <w:p>
+      <w:pPr>
+        <w:spacing w:after="0" w:line="240" w:lineRule="auto"/>
+      </w:pPr>
+      <w:r>
+        <w:t>0x0860c19f7e04c5bfa20892b04e88aa54331e564c: 0</w:t>
+      </w:r>
+    </w:p>
+    <w:p>
+      <w:pPr>
+        <w:spacing w:after="0" w:line="240" w:lineRule="auto"/>
+      </w:pPr>
+      <w:r>
+        <w:t>0xce17e02400dba59ebf64c0b172d356f9af9dfad1: 0</w:t>
+      </w:r>
+    </w:p>
+    <w:p>
+      <w:pPr>
+        <w:spacing w:after="0" w:line="240" w:lineRule="auto"/>
+      </w:pPr>
+      <w:proofErr w:type="gramStart"/>
+      <w:r>
+        <w:t>undefined</w:t>
+      </w:r>
+      <w:proofErr w:type="gramEnd"/>
+    </w:p>
+    <w:p>
+      <w:pPr>
+        <w:spacing w:after="0" w:line="240" w:lineRule="auto"/>
+      </w:pPr>
+      <w:r>
+        <w:t>&gt;</w:t>
+      </w:r>
+      <w:bookmarkStart w:id="0" w:name="_GoBack"/>
+      <w:bookmarkEnd w:id="0"/>
     </w:p>
     <w:p>
       <w:pPr>

</xml_diff>